<commit_message>
Adding software Feature to GDD
</commit_message>
<xml_diff>
--- a/Software Specification/Architecture/GDD/DGW_PO3_GDD.docx
+++ b/Software Specification/Architecture/GDD/DGW_PO3_GDD.docx
@@ -1,6 +1,6 @@
 
 <file path=word/document.xml><?xml version="1.0" encoding="utf-8"?>
-<w:document xmlns:wpc="http://schemas.microsoft.com/office/word/2010/wordprocessingCanvas" xmlns:mc="http://schemas.openxmlformats.org/markup-compatibility/2006" xmlns:o="urn:schemas-microsoft-com:office:office" xmlns:r="http://schemas.openxmlformats.org/officeDocument/2006/relationships" xmlns:m="http://schemas.openxmlformats.org/officeDocument/2006/math" xmlns:v="urn:schemas-microsoft-com:vml" xmlns:wp14="http://schemas.microsoft.com/office/word/2010/wordprocessingDrawing" xmlns:wp="http://schemas.openxmlformats.org/drawingml/2006/wordprocessingDrawing" xmlns:w10="urn:schemas-microsoft-com:office:word" xmlns:w="http://schemas.openxmlformats.org/wordprocessingml/2006/main" xmlns:w14="http://schemas.microsoft.com/office/word/2010/wordml" xmlns:wpg="http://schemas.microsoft.com/office/word/2010/wordprocessingGroup" xmlns:wpi="http://schemas.microsoft.com/office/word/2010/wordprocessingInk" xmlns:wne="http://schemas.microsoft.com/office/word/2006/wordml" xmlns:wps="http://schemas.microsoft.com/office/word/2010/wordprocessingShape" mc:Ignorable="w14 wp14">
+<w:document xmlns:wpc="http://schemas.microsoft.com/office/word/2010/wordprocessingCanvas" xmlns:cx="http://schemas.microsoft.com/office/drawing/2014/chartex" xmlns:cx1="http://schemas.microsoft.com/office/drawing/2015/9/8/chartex" xmlns:cx2="http://schemas.microsoft.com/office/drawing/2015/10/21/chartex" xmlns:cx3="http://schemas.microsoft.com/office/drawing/2016/5/9/chartex" xmlns:cx4="http://schemas.microsoft.com/office/drawing/2016/5/10/chartex" xmlns:cx5="http://schemas.microsoft.com/office/drawing/2016/5/11/chartex" xmlns:cx6="http://schemas.microsoft.com/office/drawing/2016/5/12/chartex" xmlns:cx7="http://schemas.microsoft.com/office/drawing/2016/5/13/chartex" xmlns:cx8="http://schemas.microsoft.com/office/drawing/2016/5/14/chartex" xmlns:mc="http://schemas.openxmlformats.org/markup-compatibility/2006" xmlns:aink="http://schemas.microsoft.com/office/drawing/2016/ink" xmlns:am3d="http://schemas.microsoft.com/office/drawing/2017/model3d" xmlns:o="urn:schemas-microsoft-com:office:office" xmlns:r="http://schemas.openxmlformats.org/officeDocument/2006/relationships" xmlns:m="http://schemas.openxmlformats.org/officeDocument/2006/math" xmlns:v="urn:schemas-microsoft-com:vml" xmlns:wp14="http://schemas.microsoft.com/office/word/2010/wordprocessingDrawing" xmlns:wp="http://schemas.openxmlformats.org/drawingml/2006/wordprocessingDrawing" xmlns:w10="urn:schemas-microsoft-com:office:word" xmlns:w="http://schemas.openxmlformats.org/wordprocessingml/2006/main" xmlns:w14="http://schemas.microsoft.com/office/word/2010/wordml" xmlns:w15="http://schemas.microsoft.com/office/word/2012/wordml" xmlns:w16cid="http://schemas.microsoft.com/office/word/2016/wordml/cid" xmlns:w16se="http://schemas.microsoft.com/office/word/2015/wordml/symex" xmlns:wpg="http://schemas.microsoft.com/office/word/2010/wordprocessingGroup" xmlns:wpi="http://schemas.microsoft.com/office/word/2010/wordprocessingInk" xmlns:wne="http://schemas.microsoft.com/office/word/2006/wordml" xmlns:wps="http://schemas.microsoft.com/office/word/2010/wordprocessingShape" mc:Ignorable="w14 w15 w16se w16cid wp14">
   <w:body>
     <w:p/>
     <w:p/>
@@ -14,7 +14,7 @@
         <mc:AlternateContent>
           <mc:Choice Requires="wps">
             <w:drawing>
-              <wp:anchor distT="0" distB="0" distL="114300" distR="114300" simplePos="0" relativeHeight="251659264" behindDoc="1" locked="0" layoutInCell="1" allowOverlap="0" wp14:anchorId="3C4F0806" wp14:editId="3EF3AA44">
+              <wp:anchor distT="0" distB="0" distL="114300" distR="114300" simplePos="0" relativeHeight="251659264" behindDoc="1" locked="0" layoutInCell="1" allowOverlap="0" wp14:anchorId="01FCF29C" wp14:editId="5FF3F18F">
                 <wp:simplePos x="0" y="0"/>
                 <wp:positionH relativeFrom="page">
                   <wp:align>center</wp:align>
@@ -88,7 +88,7 @@
                                       <w:noProof/>
                                     </w:rPr>
                                     <w:drawing>
-                                      <wp:inline distT="0" distB="0" distL="0" distR="0" wp14:anchorId="36FBF941" wp14:editId="7B95F8E5">
+                                      <wp:inline distT="0" distB="0" distL="0" distR="0" wp14:anchorId="60735355" wp14:editId="4350D180">
                                         <wp:extent cx="6858000" cy="5961888"/>
                                         <wp:effectExtent l="0" t="0" r="0" b="1270"/>
                                         <wp:docPr id="9" name="Picture 9" descr="Photo displaying partial image of two pie charts on a canvas-textured page"/>
@@ -101,7 +101,7 @@
                                                 <pic:cNvPicPr/>
                                               </pic:nvPicPr>
                                               <pic:blipFill rotWithShape="1">
-                                                <a:blip r:embed="rId9" cstate="print">
+                                                <a:blip r:embed="rId8" cstate="print">
                                                   <a:extLst>
                                                     <a:ext uri="{28A0092B-C50C-407E-A947-70E740481C1C}">
                                                       <a14:useLocalDpi xmlns:a14="http://schemas.microsoft.com/office/drawing/2010/main" val="0"/>
@@ -174,6 +174,7 @@
                                       <w:dataBinding w:prefixMappings="xmlns:ns0='http://purl.org/dc/elements/1.1/' xmlns:ns1='http://schemas.openxmlformats.org/package/2006/metadata/core-properties' " w:xpath="/ns1:coreProperties[1]/ns0:title[1]" w:storeItemID="{6C3C8BC8-F283-45AE-878A-BAB7291924A1}"/>
                                       <w:text/>
                                     </w:sdtPr>
+                                    <w:sdtEndPr/>
                                     <w:sdtContent>
                                       <w:r>
                                         <w:rPr>
@@ -212,6 +213,7 @@
                                       <w:dataBinding w:prefixMappings="xmlns:ns0='http://purl.org/dc/elements/1.1/' xmlns:ns1='http://schemas.openxmlformats.org/package/2006/metadata/core-properties' " w:xpath="/ns1:coreProperties[1]/ns0:subject[1]" w:storeItemID="{6C3C8BC8-F283-45AE-878A-BAB7291924A1}"/>
                                       <w:text/>
                                     </w:sdtPr>
+                                    <w:sdtEndPr/>
                                     <w:sdtContent>
                                       <w:r>
                                         <w:rPr>
@@ -272,11 +274,11 @@
           </mc:Choice>
           <mc:Fallback>
             <w:pict>
-              <v:shapetype id="_x0000_t202" coordsize="21600,21600" o:spt="202" path="m,l,21600r21600,l21600,xe">
+              <v:shapetype w14:anchorId="01FCF29C" id="_x0000_t202" coordsize="21600,21600" o:spt="202" path="m,l,21600r21600,l21600,xe">
                 <v:stroke joinstyle="miter"/>
                 <v:path gradientshapeok="t" o:connecttype="rect"/>
               </v:shapetype>
-              <v:shape id="Text Box 1" o:spid="_x0000_s1026" type="#_x0000_t202" alt="Description: Cover page layout" style="position:absolute;margin-left:0;margin-top:0;width:540pt;height:10in;z-index:-251657216;visibility:visible;mso-wrap-style:square;mso-width-percent:0;mso-height-percent:0;mso-wrap-distance-left:9pt;mso-wrap-distance-top:0;mso-wrap-distance-right:9pt;mso-wrap-distance-bottom:0;mso-position-horizontal:center;mso-position-horizontal-relative:page;mso-position-vertical:center;mso-position-vertical-relative:page;mso-width-percent:0;mso-height-percent:0;mso-width-relative:page;mso-height-relative:page;v-text-anchor:top" o:gfxdata="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" o:allowoverlap="f" filled="f" stroked="f" strokeweight=".5pt">
+              <v:shape id="Text Box 1" o:spid="_x0000_s1026" type="#_x0000_t202" alt="Cover page layout" style="position:absolute;margin-left:0;margin-top:0;width:540pt;height:10in;z-index:-251657216;visibility:visible;mso-wrap-style:square;mso-width-percent:0;mso-height-percent:0;mso-wrap-distance-left:9pt;mso-wrap-distance-top:0;mso-wrap-distance-right:9pt;mso-wrap-distance-bottom:0;mso-position-horizontal:center;mso-position-horizontal-relative:page;mso-position-vertical:center;mso-position-vertical-relative:page;mso-width-percent:0;mso-height-percent:0;mso-width-relative:page;mso-height-relative:page;v-text-anchor:top" o:gfxdata="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" o:allowoverlap="f" filled="f" stroked="f" strokeweight=".5pt">
                 <v:textbox inset="0,0,0,0">
                   <w:txbxContent>
                     <w:tbl>
@@ -306,7 +308,7 @@
                                 <w:noProof/>
                               </w:rPr>
                               <w:drawing>
-                                <wp:inline distT="0" distB="0" distL="0" distR="0" wp14:anchorId="36FBF941" wp14:editId="7B95F8E5">
+                                <wp:inline distT="0" distB="0" distL="0" distR="0" wp14:anchorId="60735355" wp14:editId="4350D180">
                                   <wp:extent cx="6858000" cy="5961888"/>
                                   <wp:effectExtent l="0" t="0" r="0" b="1270"/>
                                   <wp:docPr id="9" name="Picture 9" descr="Photo displaying partial image of two pie charts on a canvas-textured page"/>
@@ -319,7 +321,7 @@
                                           <pic:cNvPicPr/>
                                         </pic:nvPicPr>
                                         <pic:blipFill rotWithShape="1">
-                                          <a:blip r:embed="rId9" cstate="print">
+                                          <a:blip r:embed="rId8" cstate="print">
                                             <a:extLst>
                                               <a:ext uri="{28A0092B-C50C-407E-A947-70E740481C1C}">
                                                 <a14:useLocalDpi xmlns:a14="http://schemas.microsoft.com/office/drawing/2010/main" val="0"/>
@@ -392,6 +394,7 @@
                                 <w:dataBinding w:prefixMappings="xmlns:ns0='http://purl.org/dc/elements/1.1/' xmlns:ns1='http://schemas.openxmlformats.org/package/2006/metadata/core-properties' " w:xpath="/ns1:coreProperties[1]/ns0:title[1]" w:storeItemID="{6C3C8BC8-F283-45AE-878A-BAB7291924A1}"/>
                                 <w:text/>
                               </w:sdtPr>
+                              <w:sdtEndPr/>
                               <w:sdtContent>
                                 <w:r>
                                   <w:rPr>
@@ -430,6 +433,7 @@
                                 <w:dataBinding w:prefixMappings="xmlns:ns0='http://purl.org/dc/elements/1.1/' xmlns:ns1='http://schemas.openxmlformats.org/package/2006/metadata/core-properties' " w:xpath="/ns1:coreProperties[1]/ns0:subject[1]" w:storeItemID="{6C3C8BC8-F283-45AE-878A-BAB7291924A1}"/>
                                 <w:text/>
                               </w:sdtPr>
+                              <w:sdtEndPr/>
                               <w:sdtContent>
                                 <w:r>
                                   <w:rPr>
@@ -505,7 +509,7 @@
       <w:pPr>
         <w:pStyle w:val="Heading1"/>
       </w:pPr>
-      <w:bookmarkStart w:id="0" w:name="_Toc34293112"/>
+      <w:bookmarkStart w:id="0" w:name="_Toc34493573"/>
       <w:r>
         <w:t>Status Table</w:t>
       </w:r>
@@ -598,7 +602,10 @@
               <w:cnfStyle w:val="000000100000" w:firstRow="0" w:lastRow="0" w:firstColumn="0" w:lastColumn="0" w:oddVBand="0" w:evenVBand="0" w:oddHBand="1" w:evenHBand="0" w:firstRowFirstColumn="0" w:firstRowLastColumn="0" w:lastRowFirstColumn="0" w:lastRowLastColumn="0"/>
             </w:pPr>
             <w:r>
-              <w:t>V0.1</w:t>
+              <w:t>V0.</w:t>
+            </w:r>
+            <w:r>
+              <w:t>2</w:t>
             </w:r>
           </w:p>
         </w:tc>
@@ -679,8 +686,13 @@
               <w:cnfStyle w:val="000000100000" w:firstRow="0" w:lastRow="0" w:firstColumn="0" w:lastColumn="0" w:oddVBand="0" w:evenVBand="0" w:oddHBand="1" w:evenHBand="0" w:firstRowFirstColumn="0" w:firstRowLastColumn="0" w:lastRowFirstColumn="0" w:lastRowLastColumn="0"/>
             </w:pPr>
             <w:r>
-              <w:t>Bassem Ezzat</w:t>
-            </w:r>
+              <w:t xml:space="preserve">Mohammed </w:t>
+            </w:r>
+            <w:proofErr w:type="spellStart"/>
+            <w:r>
+              <w:t>Elsayed</w:t>
+            </w:r>
+            <w:proofErr w:type="spellEnd"/>
             <w:r>
               <w:t xml:space="preserve"> </w:t>
             </w:r>
@@ -723,7 +735,13 @@
               <w:cnfStyle w:val="000000000000" w:firstRow="0" w:lastRow="0" w:firstColumn="0" w:lastColumn="0" w:oddVBand="0" w:evenVBand="0" w:oddHBand="0" w:evenHBand="0" w:firstRowFirstColumn="0" w:firstRowLastColumn="0" w:lastRowFirstColumn="0" w:lastRowLastColumn="0"/>
             </w:pPr>
             <w:r>
-              <w:t>March 4,2020</w:t>
+              <w:t xml:space="preserve">March </w:t>
+            </w:r>
+            <w:r>
+              <w:t>7</w:t>
+            </w:r>
+            <w:r>
+              <w:t>,2020</w:t>
             </w:r>
           </w:p>
         </w:tc>
@@ -756,7 +774,7 @@
           <w:color w:val="000000" w:themeColor="text1"/>
         </w:rPr>
       </w:pPr>
-      <w:bookmarkStart w:id="1" w:name="_Toc34293113"/>
+      <w:bookmarkStart w:id="1" w:name="_Toc34493574"/>
       <w:r>
         <w:t>Table of history</w:t>
       </w:r>
@@ -993,6 +1011,7 @@
             <w:tcW w:w="2257" w:type="dxa"/>
             <w:tcBorders>
               <w:top w:val="single" w:sz="4" w:space="0" w:color="auto"/>
+              <w:bottom w:val="single" w:sz="4" w:space="0" w:color="auto"/>
             </w:tcBorders>
           </w:tcPr>
           <w:p>
@@ -1002,6 +1021,88 @@
             </w:pPr>
             <w:r>
               <w:t>0.1</w:t>
+            </w:r>
+          </w:p>
+        </w:tc>
+        <w:tc>
+          <w:tcPr>
+            <w:tcW w:w="2258" w:type="dxa"/>
+            <w:tcBorders>
+              <w:top w:val="single" w:sz="4" w:space="0" w:color="auto"/>
+              <w:bottom w:val="single" w:sz="4" w:space="0" w:color="auto"/>
+            </w:tcBorders>
+          </w:tcPr>
+          <w:p>
+            <w:pPr>
+              <w:spacing w:line="276" w:lineRule="auto"/>
+              <w:cnfStyle w:val="000000000000" w:firstRow="0" w:lastRow="0" w:firstColumn="0" w:lastColumn="0" w:oddVBand="0" w:evenVBand="0" w:oddHBand="0" w:evenHBand="0" w:firstRowFirstColumn="0" w:firstRowLastColumn="0" w:lastRowFirstColumn="0" w:lastRowLastColumn="0"/>
+            </w:pPr>
+            <w:r>
+              <w:t>Bassem Ezzat</w:t>
+            </w:r>
+          </w:p>
+        </w:tc>
+        <w:tc>
+          <w:tcPr>
+            <w:tcW w:w="2256" w:type="dxa"/>
+            <w:tcBorders>
+              <w:top w:val="single" w:sz="4" w:space="0" w:color="auto"/>
+              <w:bottom w:val="single" w:sz="4" w:space="0" w:color="auto"/>
+            </w:tcBorders>
+          </w:tcPr>
+          <w:p>
+            <w:pPr>
+              <w:cnfStyle w:val="000000000000" w:firstRow="0" w:lastRow="0" w:firstColumn="0" w:lastColumn="0" w:oddVBand="0" w:evenVBand="0" w:oddHBand="0" w:evenHBand="0" w:firstRowFirstColumn="0" w:firstRowLastColumn="0" w:lastRowFirstColumn="0" w:lastRowLastColumn="0"/>
+            </w:pPr>
+            <w:r>
+              <w:t>March 4,2020</w:t>
+            </w:r>
+          </w:p>
+        </w:tc>
+        <w:tc>
+          <w:tcPr>
+            <w:tcW w:w="2267" w:type="dxa"/>
+            <w:tcBorders>
+              <w:top w:val="single" w:sz="4" w:space="0" w:color="auto"/>
+              <w:bottom w:val="single" w:sz="4" w:space="0" w:color="auto"/>
+            </w:tcBorders>
+          </w:tcPr>
+          <w:p>
+            <w:pPr>
+              <w:cnfStyle w:val="000000000000" w:firstRow="0" w:lastRow="0" w:firstColumn="0" w:lastColumn="0" w:oddVBand="0" w:evenVBand="0" w:oddHBand="0" w:evenHBand="0" w:firstRowFirstColumn="0" w:firstRowLastColumn="0" w:lastRowFirstColumn="0" w:lastRowLastColumn="0"/>
+            </w:pPr>
+            <w:r>
+              <w:t xml:space="preserve">Modify of the context diagram </w:t>
+            </w:r>
+            <w:r>
+              <w:t xml:space="preserve">&amp; API tables </w:t>
+            </w:r>
+            <w:r>
+              <w:t xml:space="preserve">of initial creation of GDD document </w:t>
+            </w:r>
+          </w:p>
+        </w:tc>
+      </w:tr>
+      <w:tr>
+        <w:trPr>
+          <w:cnfStyle w:val="000000100000" w:firstRow="0" w:lastRow="0" w:firstColumn="0" w:lastColumn="0" w:oddVBand="0" w:evenVBand="0" w:oddHBand="1" w:evenHBand="0" w:firstRowFirstColumn="0" w:firstRowLastColumn="0" w:lastRowFirstColumn="0" w:lastRowLastColumn="0"/>
+          <w:trHeight w:val="266"/>
+        </w:trPr>
+        <w:tc>
+          <w:tcPr>
+            <w:cnfStyle w:val="001000000000" w:firstRow="0" w:lastRow="0" w:firstColumn="1" w:lastColumn="0" w:oddVBand="0" w:evenVBand="0" w:oddHBand="0" w:evenHBand="0" w:firstRowFirstColumn="0" w:firstRowLastColumn="0" w:lastRowFirstColumn="0" w:lastRowLastColumn="0"/>
+            <w:tcW w:w="2257" w:type="dxa"/>
+            <w:tcBorders>
+              <w:top w:val="single" w:sz="4" w:space="0" w:color="auto"/>
+            </w:tcBorders>
+          </w:tcPr>
+          <w:p>
+            <w:pPr>
+              <w:spacing w:line="276" w:lineRule="auto"/>
+              <w:jc w:val="center"/>
+            </w:pPr>
+            <w:r>
+              <w:t>0.2</w:t>
             </w:r>
           </w:p>
         </w:tc>
@@ -1015,10 +1116,18 @@
           <w:p>
             <w:pPr>
               <w:spacing w:line="276" w:lineRule="auto"/>
-              <w:cnfStyle w:val="000000000000" w:firstRow="0" w:lastRow="0" w:firstColumn="0" w:lastColumn="0" w:oddVBand="0" w:evenVBand="0" w:oddHBand="0" w:evenHBand="0" w:firstRowFirstColumn="0" w:firstRowLastColumn="0" w:lastRowFirstColumn="0" w:lastRowLastColumn="0"/>
-            </w:pPr>
-            <w:r>
-              <w:t>Bassem Ezzat</w:t>
+              <w:cnfStyle w:val="000000100000" w:firstRow="0" w:lastRow="0" w:firstColumn="0" w:lastColumn="0" w:oddVBand="0" w:evenVBand="0" w:oddHBand="1" w:evenHBand="0" w:firstRowFirstColumn="0" w:firstRowLastColumn="0" w:lastRowFirstColumn="0" w:lastRowLastColumn="0"/>
+            </w:pPr>
+            <w:r>
+              <w:t xml:space="preserve">Mohammed </w:t>
+            </w:r>
+            <w:proofErr w:type="spellStart"/>
+            <w:r>
+              <w:t>Elsayed</w:t>
+            </w:r>
+            <w:proofErr w:type="spellEnd"/>
+            <w:r>
+              <w:t xml:space="preserve"> </w:t>
             </w:r>
           </w:p>
         </w:tc>
@@ -1031,10 +1140,10 @@
           </w:tcPr>
           <w:p>
             <w:pPr>
-              <w:cnfStyle w:val="000000000000" w:firstRow="0" w:lastRow="0" w:firstColumn="0" w:lastColumn="0" w:oddVBand="0" w:evenVBand="0" w:oddHBand="0" w:evenHBand="0" w:firstRowFirstColumn="0" w:firstRowLastColumn="0" w:lastRowFirstColumn="0" w:lastRowLastColumn="0"/>
-            </w:pPr>
-            <w:r>
-              <w:t>March 4,2020</w:t>
+              <w:cnfStyle w:val="000000100000" w:firstRow="0" w:lastRow="0" w:firstColumn="0" w:lastColumn="0" w:oddVBand="0" w:evenVBand="0" w:oddHBand="1" w:evenHBand="0" w:firstRowFirstColumn="0" w:firstRowLastColumn="0" w:lastRowFirstColumn="0" w:lastRowLastColumn="0"/>
+            </w:pPr>
+            <w:r>
+              <w:t>March 7,2020</w:t>
             </w:r>
           </w:p>
         </w:tc>
@@ -1047,16 +1156,10 @@
           </w:tcPr>
           <w:p>
             <w:pPr>
-              <w:cnfStyle w:val="000000000000" w:firstRow="0" w:lastRow="0" w:firstColumn="0" w:lastColumn="0" w:oddVBand="0" w:evenVBand="0" w:oddHBand="0" w:evenHBand="0" w:firstRowFirstColumn="0" w:firstRowLastColumn="0" w:lastRowFirstColumn="0" w:lastRowLastColumn="0"/>
-            </w:pPr>
-            <w:r>
-              <w:t xml:space="preserve">Modify of the context diagram </w:t>
-            </w:r>
-            <w:r>
-              <w:t xml:space="preserve">&amp; API tables </w:t>
-            </w:r>
-            <w:r>
-              <w:t xml:space="preserve">of initial creation of GDD document </w:t>
+              <w:cnfStyle w:val="000000100000" w:firstRow="0" w:lastRow="0" w:firstColumn="0" w:lastColumn="0" w:oddVBand="0" w:evenVBand="0" w:oddHBand="1" w:evenHBand="0" w:firstRowFirstColumn="0" w:firstRowLastColumn="0" w:lastRowFirstColumn="0" w:lastRowLastColumn="0"/>
+            </w:pPr>
+            <w:r>
+              <w:t>Adding software feature</w:t>
             </w:r>
           </w:p>
         </w:tc>
@@ -1088,7 +1191,7 @@
       <w:pPr>
         <w:pStyle w:val="Heading1"/>
       </w:pPr>
-      <w:bookmarkStart w:id="2" w:name="_Toc34293114"/>
+      <w:bookmarkStart w:id="2" w:name="_Toc34493575"/>
       <w:r>
         <w:t>References</w:t>
       </w:r>
@@ -1329,8 +1432,6 @@
               </w:rPr>
               <w:t>0.2</w:t>
             </w:r>
-            <w:bookmarkStart w:id="3" w:name="_GoBack"/>
-            <w:bookmarkEnd w:id="3"/>
           </w:p>
         </w:tc>
         <w:tc>
@@ -1565,13 +1666,129 @@
           <w:r>
             <w:fldChar w:fldCharType="separate"/>
           </w:r>
-          <w:hyperlink w:anchor="_Toc34293112" w:history="1">
+          <w:bookmarkStart w:id="3" w:name="_GoBack"/>
+          <w:bookmarkEnd w:id="3"/>
+          <w:r>
+            <w:rPr>
+              <w:rStyle w:val="Hyperlink"/>
+              <w:noProof/>
+            </w:rPr>
+            <w:fldChar w:fldCharType="begin"/>
+          </w:r>
+          <w:r>
+            <w:rPr>
+              <w:rStyle w:val="Hyperlink"/>
+              <w:noProof/>
+            </w:rPr>
+            <w:instrText xml:space="preserve"> </w:instrText>
+          </w:r>
+          <w:r>
+            <w:rPr>
+              <w:noProof/>
+            </w:rPr>
+            <w:instrText>HYPERLINK \l "_Toc34493573"</w:instrText>
+          </w:r>
+          <w:r>
+            <w:rPr>
+              <w:rStyle w:val="Hyperlink"/>
+              <w:noProof/>
+            </w:rPr>
+            <w:instrText xml:space="preserve"> </w:instrText>
+          </w:r>
+          <w:r>
+            <w:rPr>
+              <w:rStyle w:val="Hyperlink"/>
+              <w:noProof/>
+            </w:rPr>
+          </w:r>
+          <w:r>
+            <w:rPr>
+              <w:rStyle w:val="Hyperlink"/>
+              <w:noProof/>
+            </w:rPr>
+            <w:fldChar w:fldCharType="separate"/>
+          </w:r>
+          <w:r>
+            <w:rPr>
+              <w:rStyle w:val="Hyperlink"/>
+              <w:noProof/>
+            </w:rPr>
+            <w:t>Status Table</w:t>
+          </w:r>
+          <w:r>
+            <w:rPr>
+              <w:noProof/>
+              <w:webHidden/>
+            </w:rPr>
+            <w:tab/>
+          </w:r>
+          <w:r>
+            <w:rPr>
+              <w:noProof/>
+              <w:webHidden/>
+            </w:rPr>
+            <w:fldChar w:fldCharType="begin"/>
+          </w:r>
+          <w:r>
+            <w:rPr>
+              <w:noProof/>
+              <w:webHidden/>
+            </w:rPr>
+            <w:instrText xml:space="preserve"> PAGEREF _Toc34493573 \h </w:instrText>
+          </w:r>
+          <w:r>
+            <w:rPr>
+              <w:noProof/>
+              <w:webHidden/>
+            </w:rPr>
+          </w:r>
+          <w:r>
+            <w:rPr>
+              <w:noProof/>
+              <w:webHidden/>
+            </w:rPr>
+            <w:fldChar w:fldCharType="separate"/>
+          </w:r>
+          <w:r>
+            <w:rPr>
+              <w:noProof/>
+              <w:webHidden/>
+            </w:rPr>
+            <w:t>2</w:t>
+          </w:r>
+          <w:r>
+            <w:rPr>
+              <w:noProof/>
+              <w:webHidden/>
+            </w:rPr>
+            <w:fldChar w:fldCharType="end"/>
+          </w:r>
+          <w:r>
+            <w:rPr>
+              <w:rStyle w:val="Hyperlink"/>
+              <w:noProof/>
+            </w:rPr>
+            <w:fldChar w:fldCharType="end"/>
+          </w:r>
+        </w:p>
+        <w:p>
+          <w:pPr>
+            <w:pStyle w:val="TOC1"/>
+            <w:tabs>
+              <w:tab w:val="right" w:leader="dot" w:pos="9350"/>
+            </w:tabs>
+            <w:rPr>
+              <w:noProof/>
+              <w:lang w:eastAsia="en-US"/>
+            </w:rPr>
+          </w:pPr>
+          <w:hyperlink w:anchor="_Toc34493574" w:history="1">
             <w:r>
               <w:rPr>
                 <w:rStyle w:val="Hyperlink"/>
                 <w:noProof/>
               </w:rPr>
-              <w:t>Status Table</w:t>
+              <w:t>Table of history</w:t>
             </w:r>
             <w:r>
               <w:rPr>
@@ -1592,7 +1809,7 @@
                 <w:noProof/>
                 <w:webHidden/>
               </w:rPr>
-              <w:instrText xml:space="preserve"> PAGEREF _Toc34293112 \h </w:instrText>
+              <w:instrText xml:space="preserve"> PAGEREF _Toc34493574 \h </w:instrText>
             </w:r>
             <w:r>
               <w:rPr>
@@ -1634,13 +1851,13 @@
               <w:lang w:eastAsia="en-US"/>
             </w:rPr>
           </w:pPr>
-          <w:hyperlink w:anchor="_Toc34293113" w:history="1">
+          <w:hyperlink w:anchor="_Toc34493575" w:history="1">
             <w:r>
               <w:rPr>
                 <w:rStyle w:val="Hyperlink"/>
                 <w:noProof/>
               </w:rPr>
-              <w:t>Table of history</w:t>
+              <w:t>References</w:t>
             </w:r>
             <w:r>
               <w:rPr>
@@ -1661,7 +1878,7 @@
                 <w:noProof/>
                 <w:webHidden/>
               </w:rPr>
-              <w:instrText xml:space="preserve"> PAGEREF _Toc34293113 \h </w:instrText>
+              <w:instrText xml:space="preserve"> PAGEREF _Toc34493575 \h </w:instrText>
             </w:r>
             <w:r>
               <w:rPr>
@@ -1681,7 +1898,7 @@
                 <w:noProof/>
                 <w:webHidden/>
               </w:rPr>
-              <w:t>2</w:t>
+              <w:t>3</w:t>
             </w:r>
             <w:r>
               <w:rPr>
@@ -1703,13 +1920,13 @@
               <w:lang w:eastAsia="en-US"/>
             </w:rPr>
           </w:pPr>
-          <w:hyperlink w:anchor="_Toc34293114" w:history="1">
+          <w:hyperlink w:anchor="_Toc34493576" w:history="1">
             <w:r>
               <w:rPr>
                 <w:rStyle w:val="Hyperlink"/>
                 <w:noProof/>
               </w:rPr>
-              <w:t>References</w:t>
+              <w:t>1 - Project Description</w:t>
             </w:r>
             <w:r>
               <w:rPr>
@@ -1730,7 +1947,7 @@
                 <w:noProof/>
                 <w:webHidden/>
               </w:rPr>
-              <w:instrText xml:space="preserve"> PAGEREF _Toc34293114 \h </w:instrText>
+              <w:instrText xml:space="preserve"> PAGEREF _Toc34493576 \h </w:instrText>
             </w:r>
             <w:r>
               <w:rPr>
@@ -1750,7 +1967,77 @@
                 <w:noProof/>
                 <w:webHidden/>
               </w:rPr>
-              <w:t>3</w:t>
+              <w:t>5</w:t>
+            </w:r>
+            <w:r>
+              <w:rPr>
+                <w:noProof/>
+                <w:webHidden/>
+              </w:rPr>
+              <w:fldChar w:fldCharType="end"/>
+            </w:r>
+          </w:hyperlink>
+        </w:p>
+        <w:p>
+          <w:pPr>
+            <w:pStyle w:val="TOC2"/>
+            <w:tabs>
+              <w:tab w:val="right" w:leader="dot" w:pos="9350"/>
+            </w:tabs>
+            <w:rPr>
+              <w:noProof/>
+              <w:lang w:eastAsia="en-US"/>
+            </w:rPr>
+          </w:pPr>
+          <w:hyperlink w:anchor="_Toc34493577" w:history="1">
+            <w:r>
+              <w:rPr>
+                <w:rStyle w:val="Hyperlink"/>
+                <w:rFonts w:cstheme="minorHAnsi"/>
+                <w:noProof/>
+              </w:rPr>
+              <w:t>1.1 Major Features</w:t>
+            </w:r>
+            <w:r>
+              <w:rPr>
+                <w:noProof/>
+                <w:webHidden/>
+              </w:rPr>
+              <w:tab/>
+            </w:r>
+            <w:r>
+              <w:rPr>
+                <w:noProof/>
+                <w:webHidden/>
+              </w:rPr>
+              <w:fldChar w:fldCharType="begin"/>
+            </w:r>
+            <w:r>
+              <w:rPr>
+                <w:noProof/>
+                <w:webHidden/>
+              </w:rPr>
+              <w:instrText xml:space="preserve"> PAGEREF _Toc34493577 \h </w:instrText>
+            </w:r>
+            <w:r>
+              <w:rPr>
+                <w:noProof/>
+                <w:webHidden/>
+              </w:rPr>
+            </w:r>
+            <w:r>
+              <w:rPr>
+                <w:noProof/>
+                <w:webHidden/>
+              </w:rPr>
+              <w:fldChar w:fldCharType="separate"/>
+            </w:r>
+            <w:r>
+              <w:rPr>
+                <w:noProof/>
+                <w:webHidden/>
+              </w:rPr>
+              <w:t>5</w:t>
             </w:r>
             <w:r>
               <w:rPr>
@@ -1772,13 +2059,13 @@
               <w:lang w:eastAsia="en-US"/>
             </w:rPr>
           </w:pPr>
-          <w:hyperlink w:anchor="_Toc34293115" w:history="1">
+          <w:hyperlink w:anchor="_Toc34493578" w:history="1">
             <w:r>
               <w:rPr>
                 <w:rStyle w:val="Hyperlink"/>
                 <w:noProof/>
               </w:rPr>
-              <w:t>1-Project Description</w:t>
+              <w:t>2 - Context Diagram</w:t>
             </w:r>
             <w:r>
               <w:rPr>
@@ -1799,7 +2086,7 @@
                 <w:noProof/>
                 <w:webHidden/>
               </w:rPr>
-              <w:instrText xml:space="preserve"> PAGEREF _Toc34293115 \h </w:instrText>
+              <w:instrText xml:space="preserve"> PAGEREF _Toc34493578 \h </w:instrText>
             </w:r>
             <w:r>
               <w:rPr>
@@ -1819,77 +2106,7 @@
                 <w:noProof/>
                 <w:webHidden/>
               </w:rPr>
-              <w:t>5</w:t>
-            </w:r>
-            <w:r>
-              <w:rPr>
-                <w:noProof/>
-                <w:webHidden/>
-              </w:rPr>
-              <w:fldChar w:fldCharType="end"/>
-            </w:r>
-          </w:hyperlink>
-        </w:p>
-        <w:p>
-          <w:pPr>
-            <w:pStyle w:val="TOC2"/>
-            <w:tabs>
-              <w:tab w:val="right" w:leader="dot" w:pos="9350"/>
-            </w:tabs>
-            <w:rPr>
-              <w:noProof/>
-              <w:lang w:eastAsia="en-US"/>
-            </w:rPr>
-          </w:pPr>
-          <w:hyperlink w:anchor="_Toc34293116" w:history="1">
-            <w:r>
-              <w:rPr>
-                <w:rStyle w:val="Hyperlink"/>
-                <w:rFonts w:cstheme="minorHAnsi"/>
-                <w:noProof/>
-              </w:rPr>
-              <w:t>1.1 Major Features</w:t>
-            </w:r>
-            <w:r>
-              <w:rPr>
-                <w:noProof/>
-                <w:webHidden/>
-              </w:rPr>
-              <w:tab/>
-            </w:r>
-            <w:r>
-              <w:rPr>
-                <w:noProof/>
-                <w:webHidden/>
-              </w:rPr>
-              <w:fldChar w:fldCharType="begin"/>
-            </w:r>
-            <w:r>
-              <w:rPr>
-                <w:noProof/>
-                <w:webHidden/>
-              </w:rPr>
-              <w:instrText xml:space="preserve"> PAGEREF _Toc34293116 \h </w:instrText>
-            </w:r>
-            <w:r>
-              <w:rPr>
-                <w:noProof/>
-                <w:webHidden/>
-              </w:rPr>
-            </w:r>
-            <w:r>
-              <w:rPr>
-                <w:noProof/>
-                <w:webHidden/>
-              </w:rPr>
-              <w:fldChar w:fldCharType="separate"/>
-            </w:r>
-            <w:r>
-              <w:rPr>
-                <w:noProof/>
-                <w:webHidden/>
-              </w:rPr>
-              <w:t>5</w:t>
+              <w:t>6</w:t>
             </w:r>
             <w:r>
               <w:rPr>
@@ -1911,13 +2128,13 @@
               <w:lang w:eastAsia="en-US"/>
             </w:rPr>
           </w:pPr>
-          <w:hyperlink w:anchor="_Toc34293117" w:history="1">
+          <w:hyperlink w:anchor="_Toc34493579" w:history="1">
             <w:r>
               <w:rPr>
                 <w:rStyle w:val="Hyperlink"/>
                 <w:noProof/>
               </w:rPr>
-              <w:t>2-Context Diagram</w:t>
+              <w:t>3 - Input/output Table</w:t>
             </w:r>
             <w:r>
               <w:rPr>
@@ -1938,7 +2155,7 @@
                 <w:noProof/>
                 <w:webHidden/>
               </w:rPr>
-              <w:instrText xml:space="preserve"> PAGEREF _Toc34293117 \h </w:instrText>
+              <w:instrText xml:space="preserve"> PAGEREF _Toc34493579 \h </w:instrText>
             </w:r>
             <w:r>
               <w:rPr>
@@ -1958,7 +2175,7 @@
                 <w:noProof/>
                 <w:webHidden/>
               </w:rPr>
-              <w:t>6</w:t>
+              <w:t>7</w:t>
             </w:r>
             <w:r>
               <w:rPr>
@@ -1980,13 +2197,13 @@
               <w:lang w:eastAsia="en-US"/>
             </w:rPr>
           </w:pPr>
-          <w:hyperlink w:anchor="_Toc34293118" w:history="1">
+          <w:hyperlink w:anchor="_Toc34493580" w:history="1">
             <w:r>
               <w:rPr>
                 <w:rStyle w:val="Hyperlink"/>
                 <w:noProof/>
               </w:rPr>
-              <w:t>3-Input/output Table</w:t>
+              <w:t>4 - Software Feature</w:t>
             </w:r>
             <w:r>
               <w:rPr>
@@ -2007,7 +2224,7 @@
                 <w:noProof/>
                 <w:webHidden/>
               </w:rPr>
-              <w:instrText xml:space="preserve"> PAGEREF _Toc34293118 \h </w:instrText>
+              <w:instrText xml:space="preserve"> PAGEREF _Toc34493580 \h </w:instrText>
             </w:r>
             <w:r>
               <w:rPr>
@@ -2027,7 +2244,7 @@
                 <w:noProof/>
                 <w:webHidden/>
               </w:rPr>
-              <w:t>7</w:t>
+              <w:t>8</w:t>
             </w:r>
             <w:r>
               <w:rPr>
@@ -2049,13 +2266,13 @@
               <w:lang w:eastAsia="en-US"/>
             </w:rPr>
           </w:pPr>
-          <w:hyperlink w:anchor="_Toc34293119" w:history="1">
+          <w:hyperlink w:anchor="_Toc34493581" w:history="1">
             <w:r>
               <w:rPr>
                 <w:rStyle w:val="Hyperlink"/>
                 <w:noProof/>
               </w:rPr>
-              <w:t>4-Layered Architecture</w:t>
+              <w:t>5 - Layered Architecture</w:t>
             </w:r>
             <w:r>
               <w:rPr>
@@ -2076,7 +2293,7 @@
                 <w:noProof/>
                 <w:webHidden/>
               </w:rPr>
-              <w:instrText xml:space="preserve"> PAGEREF _Toc34293119 \h </w:instrText>
+              <w:instrText xml:space="preserve"> PAGEREF _Toc34493581 \h </w:instrText>
             </w:r>
             <w:r>
               <w:rPr>
@@ -2096,7 +2313,7 @@
                 <w:noProof/>
                 <w:webHidden/>
               </w:rPr>
-              <w:t>8</w:t>
+              <w:t>9</w:t>
             </w:r>
             <w:r>
               <w:rPr>
@@ -2118,13 +2335,13 @@
               <w:lang w:eastAsia="en-US"/>
             </w:rPr>
           </w:pPr>
-          <w:hyperlink w:anchor="_Toc34293120" w:history="1">
+          <w:hyperlink w:anchor="_Toc34493582" w:history="1">
             <w:r>
               <w:rPr>
                 <w:rStyle w:val="Hyperlink"/>
                 <w:noProof/>
               </w:rPr>
-              <w:t>5-API’s Component</w:t>
+              <w:t>6 - API’s Component</w:t>
             </w:r>
             <w:r>
               <w:rPr>
@@ -2145,7 +2362,7 @@
                 <w:noProof/>
                 <w:webHidden/>
               </w:rPr>
-              <w:instrText xml:space="preserve"> PAGEREF _Toc34293120 \h </w:instrText>
+              <w:instrText xml:space="preserve"> PAGEREF _Toc34493582 \h </w:instrText>
             </w:r>
             <w:r>
               <w:rPr>
@@ -2165,7 +2382,7 @@
                 <w:noProof/>
                 <w:webHidden/>
               </w:rPr>
-              <w:t>9</w:t>
+              <w:t>10</w:t>
             </w:r>
             <w:r>
               <w:rPr>
@@ -2280,10 +2497,19 @@
       <w:pPr>
         <w:pStyle w:val="Heading1"/>
       </w:pPr>
-      <w:bookmarkStart w:id="4" w:name="_Toc34293115"/>
+      <w:bookmarkStart w:id="4" w:name="_Toc34493576"/>
       <w:r>
         <w:lastRenderedPageBreak/>
-        <w:t>1-</w:t>
+        <w:t>1</w:t>
+      </w:r>
+      <w:r>
+        <w:t xml:space="preserve"> </w:t>
+      </w:r>
+      <w:r>
+        <w:t>-</w:t>
+      </w:r>
+      <w:r>
+        <w:t xml:space="preserve"> </w:t>
       </w:r>
       <w:r>
         <w:t>Project Description</w:t>
@@ -2362,7 +2588,7 @@
         </w:rPr>
       </w:pPr>
       <w:bookmarkStart w:id="5" w:name="_Toc33113382"/>
-      <w:bookmarkStart w:id="6" w:name="_Toc34293116"/>
+      <w:bookmarkStart w:id="6" w:name="_Toc34493577"/>
       <w:r>
         <w:rPr>
           <w:rFonts w:asciiTheme="minorHAnsi" w:hAnsiTheme="minorHAnsi" w:cstheme="minorHAnsi"/>
@@ -2837,10 +3063,19 @@
           <w:szCs w:val="48"/>
         </w:rPr>
       </w:pPr>
-      <w:bookmarkStart w:id="8" w:name="_Toc34293117"/>
+      <w:bookmarkStart w:id="8" w:name="_Toc34493578"/>
       <w:r>
         <w:lastRenderedPageBreak/>
-        <w:t>2-</w:t>
+        <w:t>2</w:t>
+      </w:r>
+      <w:r>
+        <w:t xml:space="preserve"> </w:t>
+      </w:r>
+      <w:r>
+        <w:t>-</w:t>
+      </w:r>
+      <w:r>
+        <w:t xml:space="preserve"> </w:t>
       </w:r>
       <w:r>
         <w:t>Context Diagram</w:t>
@@ -2858,7 +3093,7 @@
           <w:noProof/>
         </w:rPr>
         <w:drawing>
-          <wp:inline distT="0" distB="0" distL="0" distR="0">
+          <wp:inline distT="0" distB="0" distL="0" distR="0" wp14:anchorId="2C86DF35" wp14:editId="4D2DC015">
             <wp:extent cx="5740400" cy="3937000"/>
             <wp:effectExtent l="0" t="0" r="0" b="6350"/>
             <wp:docPr id="2" name="Picture 2"/>
@@ -2875,7 +3110,7 @@
                     </pic:cNvPicPr>
                   </pic:nvPicPr>
                   <pic:blipFill>
-                    <a:blip r:embed="rId10">
+                    <a:blip r:embed="rId9">
                       <a:extLst>
                         <a:ext uri="{28A0092B-C50C-407E-A947-70E740481C1C}">
                           <a14:useLocalDpi xmlns:a14="http://schemas.microsoft.com/office/drawing/2010/main" val="0"/>
@@ -2915,14 +3150,27 @@
       <w:r>
         <w:t xml:space="preserve">Figure </w:t>
       </w:r>
-      <w:fldSimple w:instr=" SEQ Figure \* ARABIC ">
-        <w:r>
-          <w:rPr>
-            <w:noProof/>
-          </w:rPr>
-          <w:t>1</w:t>
-        </w:r>
-      </w:fldSimple>
+      <w:r>
+        <w:fldChar w:fldCharType="begin"/>
+      </w:r>
+      <w:r>
+        <w:instrText xml:space="preserve"> SEQ Figure \* ARABIC </w:instrText>
+      </w:r>
+      <w:r>
+        <w:fldChar w:fldCharType="separate"/>
+      </w:r>
+      <w:r>
+        <w:rPr>
+          <w:noProof/>
+        </w:rPr>
+        <w:t>1</w:t>
+      </w:r>
+      <w:r>
+        <w:rPr>
+          <w:noProof/>
+        </w:rPr>
+        <w:fldChar w:fldCharType="end"/>
+      </w:r>
       <w:r>
         <w:t>.</w:t>
       </w:r>
@@ -2947,10 +3195,22 @@
       <w:pPr>
         <w:pStyle w:val="Heading1"/>
       </w:pPr>
-      <w:bookmarkStart w:id="9" w:name="_Toc34293118"/>
+      <w:bookmarkStart w:id="9" w:name="_Toc34493579"/>
       <w:r>
         <w:lastRenderedPageBreak/>
-        <w:t>3-Input/output Table</w:t>
+        <w:t>3</w:t>
+      </w:r>
+      <w:r>
+        <w:t xml:space="preserve"> </w:t>
+      </w:r>
+      <w:r>
+        <w:t>-</w:t>
+      </w:r>
+      <w:r>
+        <w:t xml:space="preserve"> </w:t>
+      </w:r>
+      <w:r>
+        <w:t>Input/output Table</w:t>
       </w:r>
       <w:bookmarkEnd w:id="9"/>
       <w:r>
@@ -4607,24 +4867,41 @@
       <w:pPr>
         <w:pStyle w:val="Heading1"/>
       </w:pPr>
+    </w:p>
+    <w:p>
+      <w:pPr>
+        <w:spacing w:after="200" w:line="276" w:lineRule="auto"/>
+        <w:rPr>
+          <w:rFonts w:asciiTheme="majorHAnsi" w:eastAsiaTheme="majorEastAsia" w:hAnsiTheme="majorHAnsi" w:cstheme="majorBidi"/>
+          <w:color w:val="365F91" w:themeColor="accent1" w:themeShade="BF"/>
+          <w:sz w:val="32"/>
+          <w:szCs w:val="32"/>
+        </w:rPr>
+      </w:pPr>
+      <w:r>
+        <w:br w:type="page"/>
+      </w:r>
+    </w:p>
+    <w:p>
+      <w:pPr>
+        <w:pStyle w:val="Heading1"/>
+      </w:pPr>
       <w:r>
         <w:lastRenderedPageBreak/>
         <w:br/>
       </w:r>
+      <w:bookmarkStart w:id="10" w:name="_Toc34493580"/>
       <w:r>
-        <w:br/>
+        <w:t>4</w:t>
       </w:r>
-    </w:p>
-    <w:p>
-      <w:pPr>
-        <w:pStyle w:val="Heading1"/>
-      </w:pPr>
       <w:r>
-        <w:br/>
+        <w:t xml:space="preserve"> </w:t>
       </w:r>
-      <w:bookmarkStart w:id="10" w:name="_Toc34293119"/>
       <w:r>
-        <w:t>4-Layered Architecture</w:t>
+        <w:t>-</w:t>
+      </w:r>
+      <w:r>
+        <w:t xml:space="preserve"> Software Feature</w:t>
       </w:r>
       <w:bookmarkEnd w:id="10"/>
       <w:r>
@@ -4633,14 +4910,126 @@
     </w:p>
     <w:p>
       <w:pPr>
-        <w:jc w:val="center"/>
+        <w:spacing w:after="200" w:line="276" w:lineRule="auto"/>
+        <w:rPr>
+          <w:rFonts w:asciiTheme="majorHAnsi" w:eastAsiaTheme="majorEastAsia" w:hAnsiTheme="majorHAnsi" w:cstheme="majorBidi"/>
+          <w:color w:val="365F91" w:themeColor="accent1" w:themeShade="BF"/>
+          <w:sz w:val="32"/>
+          <w:szCs w:val="32"/>
+        </w:rPr>
       </w:pPr>
       <w:r>
         <w:rPr>
           <w:noProof/>
         </w:rPr>
         <w:drawing>
-          <wp:inline distT="0" distB="0" distL="0" distR="0" wp14:anchorId="3BE06A6A" wp14:editId="2B5F2878">
+          <wp:anchor distT="0" distB="0" distL="114300" distR="114300" simplePos="0" relativeHeight="251659264" behindDoc="1" locked="0" layoutInCell="1" allowOverlap="1" wp14:anchorId="0DA622CB" wp14:editId="28DE4FD8">
+            <wp:simplePos x="0" y="0"/>
+            <wp:positionH relativeFrom="column">
+              <wp:posOffset>0</wp:posOffset>
+            </wp:positionH>
+            <wp:positionV relativeFrom="paragraph">
+              <wp:posOffset>327660</wp:posOffset>
+            </wp:positionV>
+            <wp:extent cx="5943600" cy="5218430"/>
+            <wp:effectExtent l="0" t="0" r="0" b="1270"/>
+            <wp:wrapTight wrapText="bothSides">
+              <wp:wrapPolygon edited="0">
+                <wp:start x="0" y="0"/>
+                <wp:lineTo x="0" y="21526"/>
+                <wp:lineTo x="21531" y="21526"/>
+                <wp:lineTo x="21531" y="0"/>
+                <wp:lineTo x="0" y="0"/>
+              </wp:wrapPolygon>
+            </wp:wrapTight>
+            <wp:docPr id="4" name="Picture 4"/>
+            <wp:cNvGraphicFramePr>
+              <a:graphicFrameLocks xmlns:a="http://schemas.openxmlformats.org/drawingml/2006/main" noChangeAspect="1"/>
+            </wp:cNvGraphicFramePr>
+            <a:graphic xmlns:a="http://schemas.openxmlformats.org/drawingml/2006/main">
+              <a:graphicData uri="http://schemas.openxmlformats.org/drawingml/2006/picture">
+                <pic:pic xmlns:pic="http://schemas.openxmlformats.org/drawingml/2006/picture">
+                  <pic:nvPicPr>
+                    <pic:cNvPr id="0" name="Picture 1"/>
+                    <pic:cNvPicPr>
+                      <a:picLocks noChangeAspect="1" noChangeArrowheads="1"/>
+                    </pic:cNvPicPr>
+                  </pic:nvPicPr>
+                  <pic:blipFill>
+                    <a:blip r:embed="rId10" cstate="print">
+                      <a:extLst>
+                        <a:ext uri="{28A0092B-C50C-407E-A947-70E740481C1C}">
+                          <a14:useLocalDpi xmlns:a14="http://schemas.microsoft.com/office/drawing/2010/main" val="0"/>
+                        </a:ext>
+                      </a:extLst>
+                    </a:blip>
+                    <a:srcRect/>
+                    <a:stretch>
+                      <a:fillRect/>
+                    </a:stretch>
+                  </pic:blipFill>
+                  <pic:spPr bwMode="auto">
+                    <a:xfrm>
+                      <a:off x="0" y="0"/>
+                      <a:ext cx="5943600" cy="5218430"/>
+                    </a:xfrm>
+                    <a:prstGeom prst="rect">
+                      <a:avLst/>
+                    </a:prstGeom>
+                    <a:noFill/>
+                    <a:ln>
+                      <a:noFill/>
+                    </a:ln>
+                  </pic:spPr>
+                </pic:pic>
+              </a:graphicData>
+            </a:graphic>
+          </wp:anchor>
+        </w:drawing>
+      </w:r>
+      <w:r>
+        <w:br w:type="page"/>
+      </w:r>
+    </w:p>
+    <w:p>
+      <w:pPr>
+        <w:pStyle w:val="Heading1"/>
+      </w:pPr>
+      <w:r>
+        <w:lastRenderedPageBreak/>
+        <w:br/>
+      </w:r>
+      <w:bookmarkStart w:id="11" w:name="_Toc34493581"/>
+      <w:r>
+        <w:t>5</w:t>
+      </w:r>
+      <w:r>
+        <w:t xml:space="preserve"> </w:t>
+      </w:r>
+      <w:r>
+        <w:t>-</w:t>
+      </w:r>
+      <w:r>
+        <w:t xml:space="preserve"> </w:t>
+      </w:r>
+      <w:r>
+        <w:t>Layered Architecture</w:t>
+      </w:r>
+      <w:bookmarkEnd w:id="11"/>
+      <w:r>
+        <w:br/>
+      </w:r>
+    </w:p>
+    <w:p>
+      <w:pPr>
+        <w:jc w:val="center"/>
+      </w:pPr>
+      <w:r>
+        <w:rPr>
+          <w:noProof/>
+        </w:rPr>
+        <w:drawing>
+          <wp:inline distT="0" distB="0" distL="0" distR="0" wp14:anchorId="6F2EB892" wp14:editId="6E6BBC29">
             <wp:extent cx="5359400" cy="3090333"/>
             <wp:effectExtent l="0" t="0" r="0" b="0"/>
             <wp:docPr id="3" name="Picture 3"/>
@@ -4725,6 +5114,9 @@
     <w:p/>
     <w:p/>
     <w:p/>
+    <w:p/>
+    <w:p/>
+    <w:p/>
     <w:p>
       <w:pPr>
         <w:pStyle w:val="Heading1"/>
@@ -4733,7 +5125,7 @@
         <w:lastRenderedPageBreak/>
         <w:br/>
       </w:r>
-      <w:bookmarkStart w:id="11" w:name="_Toc34293120"/>
+      <w:bookmarkStart w:id="12" w:name="_Toc34493582"/>
       <w:r>
         <w:rPr>
           <w:noProof/>
@@ -4741,7 +5133,7 @@
         <mc:AlternateContent>
           <mc:Choice Requires="wps">
             <w:drawing>
-              <wp:anchor distT="0" distB="0" distL="114300" distR="114300" simplePos="0" relativeHeight="251661312" behindDoc="0" locked="0" layoutInCell="1" allowOverlap="1" wp14:anchorId="59399A67" wp14:editId="11E551D0">
+              <wp:anchor distT="0" distB="0" distL="114300" distR="114300" simplePos="0" relativeHeight="251657216" behindDoc="0" locked="0" layoutInCell="1" allowOverlap="1" wp14:anchorId="361E6C4D" wp14:editId="482DA61B">
                 <wp:simplePos x="0" y="0"/>
                 <wp:positionH relativeFrom="column">
                   <wp:posOffset>1937385</wp:posOffset>
@@ -4807,7 +5199,7 @@
           </mc:Choice>
           <mc:Fallback>
             <w:pict>
-              <v:shape id="Text Box 2" o:spid="_x0000_s1027" type="#_x0000_t202" style="position:absolute;margin-left:152.55pt;margin-top:113.85pt;width:90pt;height:34pt;z-index:251661312;visibility:visible;mso-wrap-style:square;mso-width-percent:0;mso-height-percent:0;mso-wrap-distance-left:9pt;mso-wrap-distance-top:0;mso-wrap-distance-right:9pt;mso-wrap-distance-bottom:0;mso-position-horizontal:absolute;mso-position-horizontal-relative:text;mso-position-vertical:absolute;mso-position-vertical-relative:text;mso-width-percent:0;mso-height-percent:0;mso-width-relative:margin;mso-height-relative:margin;v-text-anchor:top" o:gfxdata="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" filled="f" stroked="f">
+              <v:shape w14:anchorId="361E6C4D" id="Text Box 2" o:spid="_x0000_s1027" type="#_x0000_t202" style="position:absolute;margin-left:152.55pt;margin-top:113.85pt;width:90pt;height:34pt;z-index:251657216;visibility:visible;mso-wrap-style:square;mso-width-percent:0;mso-height-percent:0;mso-wrap-distance-left:9pt;mso-wrap-distance-top:0;mso-wrap-distance-right:9pt;mso-wrap-distance-bottom:0;mso-position-horizontal:absolute;mso-position-horizontal-relative:text;mso-position-vertical:absolute;mso-position-vertical-relative:text;mso-width-percent:0;mso-height-percent:0;mso-width-relative:margin;mso-height-relative:margin;v-text-anchor:top" o:gfxdata="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" filled="f" stroked="f">
                 <v:textbox>
                   <w:txbxContent>
                     <w:p>
@@ -4826,15 +5218,21 @@
         </mc:AlternateContent>
       </w:r>
       <w:r>
-        <w:t>5</w:t>
+        <w:t>6</w:t>
+      </w:r>
+      <w:r>
+        <w:t xml:space="preserve"> </w:t>
       </w:r>
       <w:r>
         <w:t>-</w:t>
       </w:r>
       <w:r>
+        <w:t xml:space="preserve"> </w:t>
+      </w:r>
+      <w:r>
         <w:t>API’s Component</w:t>
       </w:r>
-      <w:bookmarkEnd w:id="11"/>
+      <w:bookmarkEnd w:id="12"/>
       <w:r>
         <w:br/>
       </w:r>
@@ -5091,9 +5489,11 @@
               <w:jc w:val="center"/>
               <w:cnfStyle w:val="000000000000" w:firstRow="0" w:lastRow="0" w:firstColumn="0" w:lastColumn="0" w:oddVBand="0" w:evenVBand="0" w:oddHBand="0" w:evenHBand="0" w:firstRowFirstColumn="0" w:firstRowLastColumn="0" w:lastRowFirstColumn="0" w:lastRowLastColumn="0"/>
             </w:pPr>
+            <w:proofErr w:type="spellStart"/>
             <w:r>
               <w:t>DGW_error_tModeNavigation</w:t>
             </w:r>
+            <w:proofErr w:type="spellEnd"/>
           </w:p>
         </w:tc>
       </w:tr>
@@ -5162,9 +5562,11 @@
               <w:jc w:val="center"/>
               <w:cnfStyle w:val="000000000000" w:firstRow="0" w:lastRow="0" w:firstColumn="0" w:lastColumn="0" w:oddVBand="0" w:evenVBand="0" w:oddHBand="0" w:evenHBand="0" w:firstRowFirstColumn="0" w:firstRowLastColumn="0" w:lastRowFirstColumn="0" w:lastRowLastColumn="0"/>
             </w:pPr>
+            <w:proofErr w:type="spellStart"/>
             <w:r>
               <w:t>error_t</w:t>
             </w:r>
+            <w:proofErr w:type="spellEnd"/>
           </w:p>
         </w:tc>
       </w:tr>
@@ -5389,9 +5791,11 @@
               <w:jc w:val="center"/>
               <w:cnfStyle w:val="000000000000" w:firstRow="0" w:lastRow="0" w:firstColumn="0" w:lastColumn="0" w:oddVBand="0" w:evenVBand="0" w:oddHBand="0" w:evenHBand="0" w:firstRowFirstColumn="0" w:firstRowLastColumn="0" w:lastRowFirstColumn="0" w:lastRowLastColumn="0"/>
             </w:pPr>
+            <w:proofErr w:type="spellStart"/>
             <w:r>
               <w:t>DisTimMd_error_tInitialization</w:t>
             </w:r>
+            <w:proofErr w:type="spellEnd"/>
           </w:p>
         </w:tc>
       </w:tr>
@@ -5456,9 +5860,11 @@
               <w:jc w:val="center"/>
               <w:cnfStyle w:val="000000000000" w:firstRow="0" w:lastRow="0" w:firstColumn="0" w:lastColumn="0" w:oddVBand="0" w:evenVBand="0" w:oddHBand="0" w:evenHBand="0" w:firstRowFirstColumn="0" w:firstRowLastColumn="0" w:lastRowFirstColumn="0" w:lastRowLastColumn="0"/>
             </w:pPr>
+            <w:proofErr w:type="spellStart"/>
             <w:r>
               <w:t>error_t</w:t>
             </w:r>
+            <w:proofErr w:type="spellEnd"/>
           </w:p>
         </w:tc>
       </w:tr>
@@ -5644,9 +6050,11 @@
               <w:jc w:val="center"/>
               <w:cnfStyle w:val="000000100000" w:firstRow="0" w:lastRow="0" w:firstColumn="0" w:lastColumn="0" w:oddVBand="0" w:evenVBand="0" w:oddHBand="1" w:evenHBand="0" w:firstRowFirstColumn="0" w:firstRowLastColumn="0" w:lastRowFirstColumn="0" w:lastRowLastColumn="0"/>
             </w:pPr>
+            <w:proofErr w:type="spellStart"/>
             <w:r>
               <w:t>SW_error_tReadSwitchValue</w:t>
             </w:r>
+            <w:proofErr w:type="spellEnd"/>
           </w:p>
         </w:tc>
       </w:tr>
@@ -5715,9 +6123,11 @@
               <w:jc w:val="center"/>
               <w:cnfStyle w:val="000000100000" w:firstRow="0" w:lastRow="0" w:firstColumn="0" w:lastColumn="0" w:oddVBand="0" w:evenVBand="0" w:oddHBand="1" w:evenHBand="0" w:firstRowFirstColumn="0" w:firstRowLastColumn="0" w:lastRowFirstColumn="0" w:lastRowLastColumn="0"/>
             </w:pPr>
+            <w:proofErr w:type="spellStart"/>
             <w:r>
               <w:t>error_t</w:t>
             </w:r>
+            <w:proofErr w:type="spellEnd"/>
           </w:p>
         </w:tc>
       </w:tr>
@@ -5974,9 +6384,11 @@
               <w:jc w:val="center"/>
               <w:cnfStyle w:val="000000100000" w:firstRow="0" w:lastRow="0" w:firstColumn="0" w:lastColumn="0" w:oddVBand="0" w:evenVBand="0" w:oddHBand="1" w:evenHBand="0" w:firstRowFirstColumn="0" w:firstRowLastColumn="0" w:lastRowFirstColumn="0" w:lastRowLastColumn="0"/>
             </w:pPr>
+            <w:proofErr w:type="spellStart"/>
             <w:r>
               <w:t>DGW_error_tFieldSelect</w:t>
             </w:r>
+            <w:proofErr w:type="spellEnd"/>
           </w:p>
         </w:tc>
       </w:tr>
@@ -6041,9 +6453,11 @@
               <w:jc w:val="center"/>
               <w:cnfStyle w:val="000000100000" w:firstRow="0" w:lastRow="0" w:firstColumn="0" w:lastColumn="0" w:oddVBand="0" w:evenVBand="0" w:oddHBand="1" w:evenHBand="0" w:firstRowFirstColumn="0" w:firstRowLastColumn="0" w:lastRowFirstColumn="0" w:lastRowLastColumn="0"/>
             </w:pPr>
+            <w:proofErr w:type="spellStart"/>
             <w:r>
               <w:t>error_t</w:t>
             </w:r>
+            <w:proofErr w:type="spellEnd"/>
           </w:p>
         </w:tc>
       </w:tr>
@@ -6544,8 +6958,13 @@
               <w:cnfStyle w:val="000000000000" w:firstRow="0" w:lastRow="0" w:firstColumn="0" w:lastColumn="0" w:oddVBand="0" w:evenVBand="0" w:oddHBand="0" w:evenHBand="0" w:firstRowFirstColumn="0" w:firstRowLastColumn="0" w:lastRowFirstColumn="0" w:lastRowLastColumn="0"/>
             </w:pPr>
             <w:r>
-              <w:t>DGW _error_AdjustTime</w:t>
-            </w:r>
+              <w:t>DGW _</w:t>
+            </w:r>
+            <w:proofErr w:type="spellStart"/>
+            <w:r>
+              <w:t>error_AdjustTime</w:t>
+            </w:r>
+            <w:proofErr w:type="spellEnd"/>
           </w:p>
         </w:tc>
       </w:tr>
@@ -6610,9 +7029,11 @@
               <w:jc w:val="center"/>
               <w:cnfStyle w:val="000000000000" w:firstRow="0" w:lastRow="0" w:firstColumn="0" w:lastColumn="0" w:oddVBand="0" w:evenVBand="0" w:oddHBand="0" w:evenHBand="0" w:firstRowFirstColumn="0" w:firstRowLastColumn="0" w:lastRowFirstColumn="0" w:lastRowLastColumn="0"/>
             </w:pPr>
+            <w:proofErr w:type="spellStart"/>
             <w:r>
               <w:t>error_t</w:t>
             </w:r>
+            <w:proofErr w:type="spellEnd"/>
           </w:p>
         </w:tc>
       </w:tr>
@@ -6762,9 +7183,11 @@
               <w:jc w:val="center"/>
               <w:cnfStyle w:val="000000000000" w:firstRow="0" w:lastRow="0" w:firstColumn="0" w:lastColumn="0" w:oddVBand="0" w:evenVBand="0" w:oddHBand="0" w:evenHBand="0" w:firstRowFirstColumn="0" w:firstRowLastColumn="0" w:lastRowFirstColumn="0" w:lastRowLastColumn="0"/>
             </w:pPr>
+            <w:proofErr w:type="spellStart"/>
             <w:r>
               <w:t>AlarmMode_error_tInitialization</w:t>
             </w:r>
+            <w:proofErr w:type="spellEnd"/>
           </w:p>
         </w:tc>
       </w:tr>
@@ -6829,9 +7252,11 @@
               <w:jc w:val="center"/>
               <w:cnfStyle w:val="000000000000" w:firstRow="0" w:lastRow="0" w:firstColumn="0" w:lastColumn="0" w:oddVBand="0" w:evenVBand="0" w:oddHBand="0" w:evenHBand="0" w:firstRowFirstColumn="0" w:firstRowLastColumn="0" w:lastRowFirstColumn="0" w:lastRowLastColumn="0"/>
             </w:pPr>
+            <w:proofErr w:type="spellStart"/>
             <w:r>
               <w:t>error_t</w:t>
             </w:r>
+            <w:proofErr w:type="spellEnd"/>
           </w:p>
         </w:tc>
       </w:tr>
@@ -7014,9 +7439,11 @@
               <w:jc w:val="center"/>
               <w:cnfStyle w:val="000000100000" w:firstRow="0" w:lastRow="0" w:firstColumn="0" w:lastColumn="0" w:oddVBand="0" w:evenVBand="0" w:oddHBand="1" w:evenHBand="0" w:firstRowFirstColumn="0" w:firstRowLastColumn="0" w:lastRowFirstColumn="0" w:lastRowLastColumn="0"/>
             </w:pPr>
+            <w:proofErr w:type="spellStart"/>
             <w:r>
               <w:t>Alarm_error_tAlarmCheck</w:t>
             </w:r>
+            <w:proofErr w:type="spellEnd"/>
           </w:p>
         </w:tc>
       </w:tr>
@@ -7081,9 +7508,11 @@
               <w:jc w:val="center"/>
               <w:cnfStyle w:val="000000100000" w:firstRow="0" w:lastRow="0" w:firstColumn="0" w:lastColumn="0" w:oddVBand="0" w:evenVBand="0" w:oddHBand="1" w:evenHBand="0" w:firstRowFirstColumn="0" w:firstRowLastColumn="0" w:lastRowFirstColumn="0" w:lastRowLastColumn="0"/>
             </w:pPr>
+            <w:proofErr w:type="spellStart"/>
             <w:r>
               <w:t>error_t</w:t>
             </w:r>
+            <w:proofErr w:type="spellEnd"/>
           </w:p>
         </w:tc>
       </w:tr>
@@ -7263,9 +7692,11 @@
               <w:jc w:val="center"/>
               <w:cnfStyle w:val="000000100000" w:firstRow="0" w:lastRow="0" w:firstColumn="0" w:lastColumn="0" w:oddVBand="0" w:evenVBand="0" w:oddHBand="1" w:evenHBand="0" w:firstRowFirstColumn="0" w:firstRowLastColumn="0" w:lastRowFirstColumn="0" w:lastRowLastColumn="0"/>
             </w:pPr>
+            <w:proofErr w:type="spellStart"/>
             <w:r>
               <w:t>Buzzer_error_tFireAlarm</w:t>
             </w:r>
+            <w:proofErr w:type="spellEnd"/>
           </w:p>
         </w:tc>
       </w:tr>
@@ -7339,9 +7770,11 @@
               <w:jc w:val="center"/>
               <w:cnfStyle w:val="000000100000" w:firstRow="0" w:lastRow="0" w:firstColumn="0" w:lastColumn="0" w:oddVBand="0" w:evenVBand="0" w:oddHBand="1" w:evenHBand="0" w:firstRowFirstColumn="0" w:firstRowLastColumn="0" w:lastRowFirstColumn="0" w:lastRowLastColumn="0"/>
             </w:pPr>
+            <w:proofErr w:type="spellStart"/>
             <w:r>
               <w:t>error_t</w:t>
             </w:r>
+            <w:proofErr w:type="spellEnd"/>
           </w:p>
         </w:tc>
       </w:tr>
@@ -7456,7 +7889,15 @@
               <w:cnfStyle w:val="000000100000" w:firstRow="0" w:lastRow="0" w:firstColumn="0" w:lastColumn="0" w:oddVBand="0" w:evenVBand="0" w:oddHBand="1" w:evenHBand="0" w:firstRowFirstColumn="0" w:firstRowLastColumn="0" w:lastRowFirstColumn="0" w:lastRowLastColumn="0"/>
             </w:pPr>
             <w:r>
-              <w:t>This API is responsible of  enter the Stop watch which inside calling LCD component to display Initialization format of cloc and after reset the time show the current time.</w:t>
+              <w:t xml:space="preserve">This API is responsible of  enter the Stop watch which inside calling LCD component to display Initialization format of </w:t>
+            </w:r>
+            <w:proofErr w:type="spellStart"/>
+            <w:r>
+              <w:t>cloc</w:t>
+            </w:r>
+            <w:proofErr w:type="spellEnd"/>
+            <w:r>
+              <w:t xml:space="preserve"> and after reset the time show the current time.</w:t>
             </w:r>
           </w:p>
         </w:tc>
@@ -7488,9 +7929,11 @@
               <w:jc w:val="center"/>
               <w:cnfStyle w:val="000000000000" w:firstRow="0" w:lastRow="0" w:firstColumn="0" w:lastColumn="0" w:oddVBand="0" w:evenVBand="0" w:oddHBand="0" w:evenHBand="0" w:firstRowFirstColumn="0" w:firstRowLastColumn="0" w:lastRowFirstColumn="0" w:lastRowLastColumn="0"/>
             </w:pPr>
+            <w:proofErr w:type="spellStart"/>
             <w:r>
               <w:t>StopWatch_error_tInitialization</w:t>
             </w:r>
+            <w:proofErr w:type="spellEnd"/>
           </w:p>
         </w:tc>
       </w:tr>
@@ -7555,9 +7998,11 @@
               <w:jc w:val="center"/>
               <w:cnfStyle w:val="000000000000" w:firstRow="0" w:lastRow="0" w:firstColumn="0" w:lastColumn="0" w:oddVBand="0" w:evenVBand="0" w:oddHBand="0" w:evenHBand="0" w:firstRowFirstColumn="0" w:firstRowLastColumn="0" w:lastRowFirstColumn="0" w:lastRowLastColumn="0"/>
             </w:pPr>
+            <w:proofErr w:type="spellStart"/>
             <w:r>
               <w:t>error_t</w:t>
             </w:r>
+            <w:proofErr w:type="spellEnd"/>
           </w:p>
         </w:tc>
       </w:tr>
@@ -7906,9 +8351,11 @@
               <w:jc w:val="center"/>
               <w:cnfStyle w:val="000000000000" w:firstRow="0" w:lastRow="0" w:firstColumn="0" w:lastColumn="0" w:oddVBand="0" w:evenVBand="0" w:oddHBand="0" w:evenHBand="0" w:firstRowFirstColumn="0" w:firstRowLastColumn="0" w:lastRowFirstColumn="0" w:lastRowLastColumn="0"/>
             </w:pPr>
+            <w:proofErr w:type="spellStart"/>
             <w:r>
               <w:t>StopWatch_error_tCountingUp</w:t>
             </w:r>
+            <w:proofErr w:type="spellEnd"/>
           </w:p>
         </w:tc>
       </w:tr>
@@ -7987,9 +8434,11 @@
               <w:jc w:val="center"/>
               <w:cnfStyle w:val="000000000000" w:firstRow="0" w:lastRow="0" w:firstColumn="0" w:lastColumn="0" w:oddVBand="0" w:evenVBand="0" w:oddHBand="0" w:evenHBand="0" w:firstRowFirstColumn="0" w:firstRowLastColumn="0" w:lastRowFirstColumn="0" w:lastRowLastColumn="0"/>
             </w:pPr>
+            <w:proofErr w:type="spellStart"/>
             <w:r>
               <w:t>error_t</w:t>
             </w:r>
+            <w:proofErr w:type="spellEnd"/>
           </w:p>
         </w:tc>
       </w:tr>
@@ -8010,7 +8459,7 @@
 </file>
 
 <file path=word/endnotes.xml><?xml version="1.0" encoding="utf-8"?>
-<w:endnotes xmlns:wpc="http://schemas.microsoft.com/office/word/2010/wordprocessingCanvas" xmlns:mc="http://schemas.openxmlformats.org/markup-compatibility/2006" xmlns:o="urn:schemas-microsoft-com:office:office" xmlns:r="http://schemas.openxmlformats.org/officeDocument/2006/relationships" xmlns:m="http://schemas.openxmlformats.org/officeDocument/2006/math" xmlns:v="urn:schemas-microsoft-com:vml" xmlns:wp14="http://schemas.microsoft.com/office/word/2010/wordprocessingDrawing" xmlns:wp="http://schemas.openxmlformats.org/drawingml/2006/wordprocessingDrawing" xmlns:w10="urn:schemas-microsoft-com:office:word" xmlns:w="http://schemas.openxmlformats.org/wordprocessingml/2006/main" xmlns:w14="http://schemas.microsoft.com/office/word/2010/wordml" xmlns:wpg="http://schemas.microsoft.com/office/word/2010/wordprocessingGroup" xmlns:wpi="http://schemas.microsoft.com/office/word/2010/wordprocessingInk" xmlns:wne="http://schemas.microsoft.com/office/word/2006/wordml" xmlns:wps="http://schemas.microsoft.com/office/word/2010/wordprocessingShape" mc:Ignorable="w14 wp14">
+<w:endnotes xmlns:wpc="http://schemas.microsoft.com/office/word/2010/wordprocessingCanvas" xmlns:cx="http://schemas.microsoft.com/office/drawing/2014/chartex" xmlns:cx1="http://schemas.microsoft.com/office/drawing/2015/9/8/chartex" xmlns:cx2="http://schemas.microsoft.com/office/drawing/2015/10/21/chartex" xmlns:cx3="http://schemas.microsoft.com/office/drawing/2016/5/9/chartex" xmlns:cx4="http://schemas.microsoft.com/office/drawing/2016/5/10/chartex" xmlns:cx5="http://schemas.microsoft.com/office/drawing/2016/5/11/chartex" xmlns:cx6="http://schemas.microsoft.com/office/drawing/2016/5/12/chartex" xmlns:cx7="http://schemas.microsoft.com/office/drawing/2016/5/13/chartex" xmlns:cx8="http://schemas.microsoft.com/office/drawing/2016/5/14/chartex" xmlns:mc="http://schemas.openxmlformats.org/markup-compatibility/2006" xmlns:aink="http://schemas.microsoft.com/office/drawing/2016/ink" xmlns:am3d="http://schemas.microsoft.com/office/drawing/2017/model3d" xmlns:o="urn:schemas-microsoft-com:office:office" xmlns:r="http://schemas.openxmlformats.org/officeDocument/2006/relationships" xmlns:m="http://schemas.openxmlformats.org/officeDocument/2006/math" xmlns:v="urn:schemas-microsoft-com:vml" xmlns:wp14="http://schemas.microsoft.com/office/word/2010/wordprocessingDrawing" xmlns:wp="http://schemas.openxmlformats.org/drawingml/2006/wordprocessingDrawing" xmlns:w10="urn:schemas-microsoft-com:office:word" xmlns:w="http://schemas.openxmlformats.org/wordprocessingml/2006/main" xmlns:w14="http://schemas.microsoft.com/office/word/2010/wordml" xmlns:w15="http://schemas.microsoft.com/office/word/2012/wordml" xmlns:w16cid="http://schemas.microsoft.com/office/word/2016/wordml/cid" xmlns:w16se="http://schemas.microsoft.com/office/word/2015/wordml/symex" xmlns:wpg="http://schemas.microsoft.com/office/word/2010/wordprocessingGroup" xmlns:wpi="http://schemas.microsoft.com/office/word/2010/wordprocessingInk" xmlns:wne="http://schemas.microsoft.com/office/word/2006/wordml" xmlns:wps="http://schemas.microsoft.com/office/word/2010/wordprocessingShape" mc:Ignorable="w14 w15 w16se w16cid wp14">
   <w:endnote w:type="separator" w:id="-1">
     <w:p>
       <w:pPr>
@@ -8035,7 +8484,7 @@
 </file>
 
 <file path=word/footnotes.xml><?xml version="1.0" encoding="utf-8"?>
-<w:footnotes xmlns:wpc="http://schemas.microsoft.com/office/word/2010/wordprocessingCanvas" xmlns:mc="http://schemas.openxmlformats.org/markup-compatibility/2006" xmlns:o="urn:schemas-microsoft-com:office:office" xmlns:r="http://schemas.openxmlformats.org/officeDocument/2006/relationships" xmlns:m="http://schemas.openxmlformats.org/officeDocument/2006/math" xmlns:v="urn:schemas-microsoft-com:vml" xmlns:wp14="http://schemas.microsoft.com/office/word/2010/wordprocessingDrawing" xmlns:wp="http://schemas.openxmlformats.org/drawingml/2006/wordprocessingDrawing" xmlns:w10="urn:schemas-microsoft-com:office:word" xmlns:w="http://schemas.openxmlformats.org/wordprocessingml/2006/main" xmlns:w14="http://schemas.microsoft.com/office/word/2010/wordml" xmlns:wpg="http://schemas.microsoft.com/office/word/2010/wordprocessingGroup" xmlns:wpi="http://schemas.microsoft.com/office/word/2010/wordprocessingInk" xmlns:wne="http://schemas.microsoft.com/office/word/2006/wordml" xmlns:wps="http://schemas.microsoft.com/office/word/2010/wordprocessingShape" mc:Ignorable="w14 wp14">
+<w:footnotes xmlns:wpc="http://schemas.microsoft.com/office/word/2010/wordprocessingCanvas" xmlns:cx="http://schemas.microsoft.com/office/drawing/2014/chartex" xmlns:cx1="http://schemas.microsoft.com/office/drawing/2015/9/8/chartex" xmlns:cx2="http://schemas.microsoft.com/office/drawing/2015/10/21/chartex" xmlns:cx3="http://schemas.microsoft.com/office/drawing/2016/5/9/chartex" xmlns:cx4="http://schemas.microsoft.com/office/drawing/2016/5/10/chartex" xmlns:cx5="http://schemas.microsoft.com/office/drawing/2016/5/11/chartex" xmlns:cx6="http://schemas.microsoft.com/office/drawing/2016/5/12/chartex" xmlns:cx7="http://schemas.microsoft.com/office/drawing/2016/5/13/chartex" xmlns:cx8="http://schemas.microsoft.com/office/drawing/2016/5/14/chartex" xmlns:mc="http://schemas.openxmlformats.org/markup-compatibility/2006" xmlns:aink="http://schemas.microsoft.com/office/drawing/2016/ink" xmlns:am3d="http://schemas.microsoft.com/office/drawing/2017/model3d" xmlns:o="urn:schemas-microsoft-com:office:office" xmlns:r="http://schemas.openxmlformats.org/officeDocument/2006/relationships" xmlns:m="http://schemas.openxmlformats.org/officeDocument/2006/math" xmlns:v="urn:schemas-microsoft-com:vml" xmlns:wp14="http://schemas.microsoft.com/office/word/2010/wordprocessingDrawing" xmlns:wp="http://schemas.openxmlformats.org/drawingml/2006/wordprocessingDrawing" xmlns:w10="urn:schemas-microsoft-com:office:word" xmlns:w="http://schemas.openxmlformats.org/wordprocessingml/2006/main" xmlns:w14="http://schemas.microsoft.com/office/word/2010/wordml" xmlns:w15="http://schemas.microsoft.com/office/word/2012/wordml" xmlns:w16cid="http://schemas.microsoft.com/office/word/2016/wordml/cid" xmlns:w16se="http://schemas.microsoft.com/office/word/2015/wordml/symex" xmlns:wpg="http://schemas.microsoft.com/office/word/2010/wordprocessingGroup" xmlns:wpi="http://schemas.microsoft.com/office/word/2010/wordprocessingInk" xmlns:wne="http://schemas.microsoft.com/office/word/2006/wordml" xmlns:wps="http://schemas.microsoft.com/office/word/2010/wordprocessingShape" mc:Ignorable="w14 w15 w16se w16cid wp14">
   <w:footnote w:type="separator" w:id="-1">
     <w:p>
       <w:pPr>
@@ -8060,8 +8509,8 @@
 </file>
 
 <file path=word/numbering.xml><?xml version="1.0" encoding="utf-8"?>
-<w:numbering xmlns:wpc="http://schemas.microsoft.com/office/word/2010/wordprocessingCanvas" xmlns:mc="http://schemas.openxmlformats.org/markup-compatibility/2006" xmlns:o="urn:schemas-microsoft-com:office:office" xmlns:r="http://schemas.openxmlformats.org/officeDocument/2006/relationships" xmlns:m="http://schemas.openxmlformats.org/officeDocument/2006/math" xmlns:v="urn:schemas-microsoft-com:vml" xmlns:wp14="http://schemas.microsoft.com/office/word/2010/wordprocessingDrawing" xmlns:wp="http://schemas.openxmlformats.org/drawingml/2006/wordprocessingDrawing" xmlns:w10="urn:schemas-microsoft-com:office:word" xmlns:w="http://schemas.openxmlformats.org/wordprocessingml/2006/main" xmlns:w14="http://schemas.microsoft.com/office/word/2010/wordml" xmlns:wpg="http://schemas.microsoft.com/office/word/2010/wordprocessingGroup" xmlns:wpi="http://schemas.microsoft.com/office/word/2010/wordprocessingInk" xmlns:wne="http://schemas.microsoft.com/office/word/2006/wordml" xmlns:wps="http://schemas.microsoft.com/office/word/2010/wordprocessingShape" mc:Ignorable="w14 wp14">
-  <w:abstractNum w:abstractNumId="0">
+<w:numbering xmlns:wpc="http://schemas.microsoft.com/office/word/2010/wordprocessingCanvas" xmlns:cx="http://schemas.microsoft.com/office/drawing/2014/chartex" xmlns:cx1="http://schemas.microsoft.com/office/drawing/2015/9/8/chartex" xmlns:cx2="http://schemas.microsoft.com/office/drawing/2015/10/21/chartex" xmlns:cx3="http://schemas.microsoft.com/office/drawing/2016/5/9/chartex" xmlns:cx4="http://schemas.microsoft.com/office/drawing/2016/5/10/chartex" xmlns:cx5="http://schemas.microsoft.com/office/drawing/2016/5/11/chartex" xmlns:cx6="http://schemas.microsoft.com/office/drawing/2016/5/12/chartex" xmlns:cx7="http://schemas.microsoft.com/office/drawing/2016/5/13/chartex" xmlns:cx8="http://schemas.microsoft.com/office/drawing/2016/5/14/chartex" xmlns:mc="http://schemas.openxmlformats.org/markup-compatibility/2006" xmlns:aink="http://schemas.microsoft.com/office/drawing/2016/ink" xmlns:am3d="http://schemas.microsoft.com/office/drawing/2017/model3d" xmlns:o="urn:schemas-microsoft-com:office:office" xmlns:r="http://schemas.openxmlformats.org/officeDocument/2006/relationships" xmlns:m="http://schemas.openxmlformats.org/officeDocument/2006/math" xmlns:v="urn:schemas-microsoft-com:vml" xmlns:wp14="http://schemas.microsoft.com/office/word/2010/wordprocessingDrawing" xmlns:wp="http://schemas.openxmlformats.org/drawingml/2006/wordprocessingDrawing" xmlns:w10="urn:schemas-microsoft-com:office:word" xmlns:w="http://schemas.openxmlformats.org/wordprocessingml/2006/main" xmlns:w14="http://schemas.microsoft.com/office/word/2010/wordml" xmlns:w15="http://schemas.microsoft.com/office/word/2012/wordml" xmlns:w16cid="http://schemas.microsoft.com/office/word/2016/wordml/cid" xmlns:w16se="http://schemas.microsoft.com/office/word/2015/wordml/symex" xmlns:wpg="http://schemas.microsoft.com/office/word/2010/wordprocessingGroup" xmlns:wpi="http://schemas.microsoft.com/office/word/2010/wordprocessingInk" xmlns:wne="http://schemas.microsoft.com/office/word/2006/wordml" xmlns:wps="http://schemas.microsoft.com/office/word/2010/wordprocessingShape" mc:Ignorable="w14 w15 w16se w16cid wp14">
+  <w:abstractNum w:abstractNumId="0" w15:restartNumberingAfterBreak="0">
     <w:nsid w:val="4EF30129"/>
     <w:multiLevelType w:val="hybridMultilevel"/>
     <w:tmpl w:val="B546EE58"/>
@@ -8150,7 +8599,7 @@
       </w:pPr>
     </w:lvl>
   </w:abstractNum>
-  <w:abstractNum w:abstractNumId="1">
+  <w:abstractNum w:abstractNumId="1" w15:restartNumberingAfterBreak="0">
     <w:nsid w:val="5219446F"/>
     <w:multiLevelType w:val="hybridMultilevel"/>
     <w:tmpl w:val="92FA2814"/>
@@ -8273,7 +8722,7 @@
 </file>
 
 <file path=word/styles.xml><?xml version="1.0" encoding="utf-8"?>
-<w:styles xmlns:mc="http://schemas.openxmlformats.org/markup-compatibility/2006" xmlns:r="http://schemas.openxmlformats.org/officeDocument/2006/relationships" xmlns:w="http://schemas.openxmlformats.org/wordprocessingml/2006/main" xmlns:w14="http://schemas.microsoft.com/office/word/2010/wordml" mc:Ignorable="w14">
+<w:styles xmlns:mc="http://schemas.openxmlformats.org/markup-compatibility/2006" xmlns:r="http://schemas.openxmlformats.org/officeDocument/2006/relationships" xmlns:w="http://schemas.openxmlformats.org/wordprocessingml/2006/main" xmlns:w14="http://schemas.microsoft.com/office/word/2010/wordml" xmlns:w15="http://schemas.microsoft.com/office/word/2012/wordml" xmlns:w16cid="http://schemas.microsoft.com/office/word/2016/wordml/cid" xmlns:w16se="http://schemas.microsoft.com/office/word/2015/wordml/symex" mc:Ignorable="w14 w15 w16se w16cid">
   <w:docDefaults>
     <w:rPrDefault>
       <w:rPr>
@@ -8289,144 +8738,383 @@
       </w:pPr>
     </w:pPrDefault>
   </w:docDefaults>
-  <w:latentStyles w:defLockedState="0" w:defUIPriority="99" w:defSemiHidden="1" w:defUnhideWhenUsed="1" w:defQFormat="0" w:count="267">
-    <w:lsdException w:name="Normal" w:semiHidden="0" w:uiPriority="0" w:unhideWhenUsed="0" w:qFormat="1"/>
-    <w:lsdException w:name="heading 1" w:semiHidden="0" w:uiPriority="9" w:unhideWhenUsed="0" w:qFormat="1"/>
-    <w:lsdException w:name="heading 2" w:uiPriority="9" w:qFormat="1"/>
-    <w:lsdException w:name="heading 3" w:uiPriority="9" w:qFormat="1"/>
-    <w:lsdException w:name="heading 4" w:uiPriority="9" w:qFormat="1"/>
-    <w:lsdException w:name="heading 5" w:uiPriority="9" w:qFormat="1"/>
-    <w:lsdException w:name="heading 6" w:uiPriority="9" w:qFormat="1"/>
-    <w:lsdException w:name="heading 7" w:uiPriority="9" w:qFormat="1"/>
-    <w:lsdException w:name="heading 8" w:uiPriority="9" w:qFormat="1"/>
-    <w:lsdException w:name="heading 9" w:uiPriority="9" w:qFormat="1"/>
-    <w:lsdException w:name="toc 1" w:uiPriority="39" w:qFormat="1"/>
-    <w:lsdException w:name="toc 2" w:uiPriority="39" w:qFormat="1"/>
-    <w:lsdException w:name="toc 3" w:uiPriority="39" w:qFormat="1"/>
-    <w:lsdException w:name="toc 4" w:uiPriority="39"/>
-    <w:lsdException w:name="toc 5" w:uiPriority="39"/>
-    <w:lsdException w:name="toc 6" w:uiPriority="39"/>
-    <w:lsdException w:name="toc 7" w:uiPriority="39"/>
-    <w:lsdException w:name="toc 8" w:uiPriority="39"/>
-    <w:lsdException w:name="toc 9" w:uiPriority="39"/>
-    <w:lsdException w:name="caption" w:uiPriority="35" w:qFormat="1"/>
-    <w:lsdException w:name="Title" w:semiHidden="0" w:uiPriority="10" w:unhideWhenUsed="0" w:qFormat="1"/>
-    <w:lsdException w:name="Default Paragraph Font" w:uiPriority="1"/>
-    <w:lsdException w:name="Subtitle" w:semiHidden="0" w:uiPriority="11" w:unhideWhenUsed="0" w:qFormat="1"/>
-    <w:lsdException w:name="Strong" w:semiHidden="0" w:uiPriority="22" w:unhideWhenUsed="0" w:qFormat="1"/>
-    <w:lsdException w:name="Emphasis" w:semiHidden="0" w:uiPriority="20" w:unhideWhenUsed="0" w:qFormat="1"/>
-    <w:lsdException w:name="Table Grid" w:semiHidden="0" w:uiPriority="39" w:unhideWhenUsed="0"/>
-    <w:lsdException w:name="Placeholder Text" w:unhideWhenUsed="0"/>
-    <w:lsdException w:name="No Spacing" w:semiHidden="0" w:uiPriority="1" w:unhideWhenUsed="0" w:qFormat="1"/>
-    <w:lsdException w:name="Light Shading" w:semiHidden="0" w:uiPriority="60" w:unhideWhenUsed="0"/>
-    <w:lsdException w:name="Light List" w:semiHidden="0" w:uiPriority="61" w:unhideWhenUsed="0"/>
-    <w:lsdException w:name="Light Grid" w:semiHidden="0" w:uiPriority="62" w:unhideWhenUsed="0"/>
-    <w:lsdException w:name="Medium Shading 1" w:semiHidden="0" w:uiPriority="63" w:unhideWhenUsed="0"/>
-    <w:lsdException w:name="Medium Shading 2" w:semiHidden="0" w:uiPriority="64" w:unhideWhenUsed="0"/>
-    <w:lsdException w:name="Medium List 1" w:semiHidden="0" w:uiPriority="65" w:unhideWhenUsed="0"/>
-    <w:lsdException w:name="Medium List 2" w:semiHidden="0" w:uiPriority="66" w:unhideWhenUsed="0"/>
-    <w:lsdException w:name="Medium Grid 1" w:semiHidden="0" w:uiPriority="67" w:unhideWhenUsed="0"/>
-    <w:lsdException w:name="Medium Grid 2" w:semiHidden="0" w:uiPriority="68" w:unhideWhenUsed="0"/>
-    <w:lsdException w:name="Medium Grid 3" w:semiHidden="0" w:uiPriority="69" w:unhideWhenUsed="0"/>
-    <w:lsdException w:name="Dark List" w:semiHidden="0" w:uiPriority="70" w:unhideWhenUsed="0"/>
-    <w:lsdException w:name="Colorful Shading" w:semiHidden="0" w:uiPriority="71" w:unhideWhenUsed="0"/>
-    <w:lsdException w:name="Colorful List" w:semiHidden="0" w:uiPriority="72" w:unhideWhenUsed="0"/>
-    <w:lsdException w:name="Colorful Grid" w:semiHidden="0" w:uiPriority="73" w:unhideWhenUsed="0"/>
-    <w:lsdException w:name="Light Shading Accent 1" w:semiHidden="0" w:uiPriority="60" w:unhideWhenUsed="0"/>
-    <w:lsdException w:name="Light List Accent 1" w:semiHidden="0" w:uiPriority="61" w:unhideWhenUsed="0"/>
-    <w:lsdException w:name="Light Grid Accent 1" w:semiHidden="0" w:uiPriority="62" w:unhideWhenUsed="0"/>
-    <w:lsdException w:name="Medium Shading 1 Accent 1" w:semiHidden="0" w:uiPriority="63" w:unhideWhenUsed="0"/>
-    <w:lsdException w:name="Medium Shading 2 Accent 1" w:semiHidden="0" w:uiPriority="64" w:unhideWhenUsed="0"/>
-    <w:lsdException w:name="Medium List 1 Accent 1" w:semiHidden="0" w:uiPriority="65" w:unhideWhenUsed="0"/>
-    <w:lsdException w:name="Revision" w:unhideWhenUsed="0"/>
-    <w:lsdException w:name="List Paragraph" w:semiHidden="0" w:uiPriority="34" w:unhideWhenUsed="0" w:qFormat="1"/>
-    <w:lsdException w:name="Quote" w:semiHidden="0" w:uiPriority="29" w:unhideWhenUsed="0" w:qFormat="1"/>
-    <w:lsdException w:name="Intense Quote" w:semiHidden="0" w:uiPriority="30" w:unhideWhenUsed="0" w:qFormat="1"/>
-    <w:lsdException w:name="Medium List 2 Accent 1" w:semiHidden="0" w:uiPriority="66" w:unhideWhenUsed="0"/>
-    <w:lsdException w:name="Medium Grid 1 Accent 1" w:semiHidden="0" w:uiPriority="67" w:unhideWhenUsed="0"/>
-    <w:lsdException w:name="Medium Grid 2 Accent 1" w:semiHidden="0" w:uiPriority="68" w:unhideWhenUsed="0"/>
-    <w:lsdException w:name="Medium Grid 3 Accent 1" w:semiHidden="0" w:uiPriority="69" w:unhideWhenUsed="0"/>
-    <w:lsdException w:name="Dark List Accent 1" w:semiHidden="0" w:uiPriority="70" w:unhideWhenUsed="0"/>
-    <w:lsdException w:name="Colorful Shading Accent 1" w:semiHidden="0" w:uiPriority="71" w:unhideWhenUsed="0"/>
-    <w:lsdException w:name="Colorful List Accent 1" w:semiHidden="0" w:uiPriority="72" w:unhideWhenUsed="0"/>
-    <w:lsdException w:name="Colorful Grid Accent 1" w:semiHidden="0" w:uiPriority="73" w:unhideWhenUsed="0"/>
-    <w:lsdException w:name="Light Shading Accent 2" w:semiHidden="0" w:uiPriority="60" w:unhideWhenUsed="0"/>
-    <w:lsdException w:name="Light List Accent 2" w:semiHidden="0" w:uiPriority="61" w:unhideWhenUsed="0"/>
-    <w:lsdException w:name="Light Grid Accent 2" w:semiHidden="0" w:uiPriority="62" w:unhideWhenUsed="0"/>
-    <w:lsdException w:name="Medium Shading 1 Accent 2" w:semiHidden="0" w:uiPriority="63" w:unhideWhenUsed="0"/>
-    <w:lsdException w:name="Medium Shading 2 Accent 2" w:semiHidden="0" w:uiPriority="64" w:unhideWhenUsed="0"/>
-    <w:lsdException w:name="Medium List 1 Accent 2" w:semiHidden="0" w:uiPriority="65" w:unhideWhenUsed="0"/>
-    <w:lsdException w:name="Medium List 2 Accent 2" w:semiHidden="0" w:uiPriority="66" w:unhideWhenUsed="0"/>
-    <w:lsdException w:name="Medium Grid 1 Accent 2" w:semiHidden="0" w:uiPriority="67" w:unhideWhenUsed="0"/>
-    <w:lsdException w:name="Medium Grid 2 Accent 2" w:semiHidden="0" w:uiPriority="68" w:unhideWhenUsed="0"/>
-    <w:lsdException w:name="Medium Grid 3 Accent 2" w:semiHidden="0" w:uiPriority="69" w:unhideWhenUsed="0"/>
-    <w:lsdException w:name="Dark List Accent 2" w:semiHidden="0" w:uiPriority="70" w:unhideWhenUsed="0"/>
-    <w:lsdException w:name="Colorful Shading Accent 2" w:semiHidden="0" w:uiPriority="71" w:unhideWhenUsed="0"/>
-    <w:lsdException w:name="Colorful List Accent 2" w:semiHidden="0" w:uiPriority="72" w:unhideWhenUsed="0"/>
-    <w:lsdException w:name="Colorful Grid Accent 2" w:semiHidden="0" w:uiPriority="73" w:unhideWhenUsed="0"/>
-    <w:lsdException w:name="Light Shading Accent 3" w:semiHidden="0" w:uiPriority="60" w:unhideWhenUsed="0"/>
-    <w:lsdException w:name="Light List Accent 3" w:semiHidden="0" w:uiPriority="61" w:unhideWhenUsed="0"/>
-    <w:lsdException w:name="Light Grid Accent 3" w:semiHidden="0" w:uiPriority="62" w:unhideWhenUsed="0"/>
-    <w:lsdException w:name="Medium Shading 1 Accent 3" w:semiHidden="0" w:uiPriority="63" w:unhideWhenUsed="0"/>
-    <w:lsdException w:name="Medium Shading 2 Accent 3" w:semiHidden="0" w:uiPriority="64" w:unhideWhenUsed="0"/>
-    <w:lsdException w:name="Medium List 1 Accent 3" w:semiHidden="0" w:uiPriority="65" w:unhideWhenUsed="0"/>
-    <w:lsdException w:name="Medium List 2 Accent 3" w:semiHidden="0" w:uiPriority="66" w:unhideWhenUsed="0"/>
-    <w:lsdException w:name="Medium Grid 1 Accent 3" w:semiHidden="0" w:uiPriority="67" w:unhideWhenUsed="0"/>
-    <w:lsdException w:name="Medium Grid 2 Accent 3" w:semiHidden="0" w:uiPriority="68" w:unhideWhenUsed="0"/>
-    <w:lsdException w:name="Medium Grid 3 Accent 3" w:semiHidden="0" w:uiPriority="69" w:unhideWhenUsed="0"/>
-    <w:lsdException w:name="Dark List Accent 3" w:semiHidden="0" w:uiPriority="70" w:unhideWhenUsed="0"/>
-    <w:lsdException w:name="Colorful Shading Accent 3" w:semiHidden="0" w:uiPriority="71" w:unhideWhenUsed="0"/>
-    <w:lsdException w:name="Colorful List Accent 3" w:semiHidden="0" w:uiPriority="72" w:unhideWhenUsed="0"/>
-    <w:lsdException w:name="Colorful Grid Accent 3" w:semiHidden="0" w:uiPriority="73" w:unhideWhenUsed="0"/>
-    <w:lsdException w:name="Light Shading Accent 4" w:semiHidden="0" w:uiPriority="60" w:unhideWhenUsed="0"/>
-    <w:lsdException w:name="Light List Accent 4" w:semiHidden="0" w:uiPriority="61" w:unhideWhenUsed="0"/>
-    <w:lsdException w:name="Light Grid Accent 4" w:semiHidden="0" w:uiPriority="62" w:unhideWhenUsed="0"/>
-    <w:lsdException w:name="Medium Shading 1 Accent 4" w:semiHidden="0" w:uiPriority="63" w:unhideWhenUsed="0"/>
-    <w:lsdException w:name="Medium Shading 2 Accent 4" w:semiHidden="0" w:uiPriority="64" w:unhideWhenUsed="0"/>
-    <w:lsdException w:name="Medium List 1 Accent 4" w:semiHidden="0" w:uiPriority="65" w:unhideWhenUsed="0"/>
-    <w:lsdException w:name="Medium List 2 Accent 4" w:semiHidden="0" w:uiPriority="66" w:unhideWhenUsed="0"/>
-    <w:lsdException w:name="Medium Grid 1 Accent 4" w:semiHidden="0" w:uiPriority="67" w:unhideWhenUsed="0"/>
-    <w:lsdException w:name="Medium Grid 2 Accent 4" w:semiHidden="0" w:uiPriority="68" w:unhideWhenUsed="0"/>
-    <w:lsdException w:name="Medium Grid 3 Accent 4" w:semiHidden="0" w:uiPriority="69" w:unhideWhenUsed="0"/>
-    <w:lsdException w:name="Dark List Accent 4" w:semiHidden="0" w:uiPriority="70" w:unhideWhenUsed="0"/>
-    <w:lsdException w:name="Colorful Shading Accent 4" w:semiHidden="0" w:uiPriority="71" w:unhideWhenUsed="0"/>
-    <w:lsdException w:name="Colorful List Accent 4" w:semiHidden="0" w:uiPriority="72" w:unhideWhenUsed="0"/>
-    <w:lsdException w:name="Colorful Grid Accent 4" w:semiHidden="0" w:uiPriority="73" w:unhideWhenUsed="0"/>
-    <w:lsdException w:name="Light Shading Accent 5" w:semiHidden="0" w:uiPriority="60" w:unhideWhenUsed="0"/>
-    <w:lsdException w:name="Light List Accent 5" w:semiHidden="0" w:uiPriority="61" w:unhideWhenUsed="0"/>
-    <w:lsdException w:name="Light Grid Accent 5" w:semiHidden="0" w:uiPriority="62" w:unhideWhenUsed="0"/>
-    <w:lsdException w:name="Medium Shading 1 Accent 5" w:semiHidden="0" w:uiPriority="63" w:unhideWhenUsed="0"/>
-    <w:lsdException w:name="Medium Shading 2 Accent 5" w:semiHidden="0" w:uiPriority="64" w:unhideWhenUsed="0"/>
-    <w:lsdException w:name="Medium List 1 Accent 5" w:semiHidden="0" w:uiPriority="65" w:unhideWhenUsed="0"/>
-    <w:lsdException w:name="Medium List 2 Accent 5" w:semiHidden="0" w:uiPriority="66" w:unhideWhenUsed="0"/>
-    <w:lsdException w:name="Medium Grid 1 Accent 5" w:semiHidden="0" w:uiPriority="67" w:unhideWhenUsed="0"/>
-    <w:lsdException w:name="Medium Grid 2 Accent 5" w:semiHidden="0" w:uiPriority="68" w:unhideWhenUsed="0"/>
-    <w:lsdException w:name="Medium Grid 3 Accent 5" w:semiHidden="0" w:uiPriority="69" w:unhideWhenUsed="0"/>
-    <w:lsdException w:name="Dark List Accent 5" w:semiHidden="0" w:uiPriority="70" w:unhideWhenUsed="0"/>
-    <w:lsdException w:name="Colorful Shading Accent 5" w:semiHidden="0" w:uiPriority="71" w:unhideWhenUsed="0"/>
-    <w:lsdException w:name="Colorful List Accent 5" w:semiHidden="0" w:uiPriority="72" w:unhideWhenUsed="0"/>
-    <w:lsdException w:name="Colorful Grid Accent 5" w:semiHidden="0" w:uiPriority="73" w:unhideWhenUsed="0"/>
-    <w:lsdException w:name="Light Shading Accent 6" w:semiHidden="0" w:uiPriority="60" w:unhideWhenUsed="0"/>
-    <w:lsdException w:name="Light List Accent 6" w:semiHidden="0" w:uiPriority="61" w:unhideWhenUsed="0"/>
-    <w:lsdException w:name="Light Grid Accent 6" w:semiHidden="0" w:uiPriority="62" w:unhideWhenUsed="0"/>
-    <w:lsdException w:name="Medium Shading 1 Accent 6" w:semiHidden="0" w:uiPriority="63" w:unhideWhenUsed="0"/>
-    <w:lsdException w:name="Medium Shading 2 Accent 6" w:semiHidden="0" w:uiPriority="64" w:unhideWhenUsed="0"/>
-    <w:lsdException w:name="Medium List 1 Accent 6" w:semiHidden="0" w:uiPriority="65" w:unhideWhenUsed="0"/>
-    <w:lsdException w:name="Medium List 2 Accent 6" w:semiHidden="0" w:uiPriority="66" w:unhideWhenUsed="0"/>
-    <w:lsdException w:name="Medium Grid 1 Accent 6" w:semiHidden="0" w:uiPriority="67" w:unhideWhenUsed="0"/>
-    <w:lsdException w:name="Medium Grid 2 Accent 6" w:semiHidden="0" w:uiPriority="68" w:unhideWhenUsed="0"/>
-    <w:lsdException w:name="Medium Grid 3 Accent 6" w:semiHidden="0" w:uiPriority="69" w:unhideWhenUsed="0"/>
-    <w:lsdException w:name="Dark List Accent 6" w:semiHidden="0" w:uiPriority="70" w:unhideWhenUsed="0"/>
-    <w:lsdException w:name="Colorful Shading Accent 6" w:semiHidden="0" w:uiPriority="71" w:unhideWhenUsed="0"/>
-    <w:lsdException w:name="Colorful List Accent 6" w:semiHidden="0" w:uiPriority="72" w:unhideWhenUsed="0"/>
-    <w:lsdException w:name="Colorful Grid Accent 6" w:semiHidden="0" w:uiPriority="73" w:unhideWhenUsed="0"/>
-    <w:lsdException w:name="Subtle Emphasis" w:semiHidden="0" w:uiPriority="19" w:unhideWhenUsed="0" w:qFormat="1"/>
-    <w:lsdException w:name="Intense Emphasis" w:semiHidden="0" w:uiPriority="21" w:unhideWhenUsed="0" w:qFormat="1"/>
-    <w:lsdException w:name="Subtle Reference" w:semiHidden="0" w:uiPriority="31" w:unhideWhenUsed="0" w:qFormat="1"/>
-    <w:lsdException w:name="Intense Reference" w:semiHidden="0" w:uiPriority="32" w:unhideWhenUsed="0" w:qFormat="1"/>
-    <w:lsdException w:name="Book Title" w:semiHidden="0" w:uiPriority="33" w:unhideWhenUsed="0" w:qFormat="1"/>
-    <w:lsdException w:name="Bibliography" w:uiPriority="37"/>
-    <w:lsdException w:name="TOC Heading" w:uiPriority="39" w:qFormat="1"/>
+  <w:latentStyles w:defLockedState="0" w:defUIPriority="99" w:defSemiHidden="0" w:defUnhideWhenUsed="0" w:defQFormat="0" w:count="376">
+    <w:lsdException w:name="Normal" w:uiPriority="0" w:qFormat="1"/>
+    <w:lsdException w:name="heading 1" w:uiPriority="9" w:qFormat="1"/>
+    <w:lsdException w:name="heading 2" w:semiHidden="1" w:uiPriority="9" w:unhideWhenUsed="1" w:qFormat="1"/>
+    <w:lsdException w:name="heading 3" w:semiHidden="1" w:uiPriority="9" w:unhideWhenUsed="1" w:qFormat="1"/>
+    <w:lsdException w:name="heading 4" w:semiHidden="1" w:uiPriority="9" w:unhideWhenUsed="1" w:qFormat="1"/>
+    <w:lsdException w:name="heading 5" w:semiHidden="1" w:uiPriority="9" w:unhideWhenUsed="1" w:qFormat="1"/>
+    <w:lsdException w:name="heading 6" w:semiHidden="1" w:uiPriority="9" w:unhideWhenUsed="1" w:qFormat="1"/>
+    <w:lsdException w:name="heading 7" w:semiHidden="1" w:uiPriority="9" w:unhideWhenUsed="1" w:qFormat="1"/>
+    <w:lsdException w:name="heading 8" w:semiHidden="1" w:uiPriority="9" w:unhideWhenUsed="1" w:qFormat="1"/>
+    <w:lsdException w:name="heading 9" w:semiHidden="1" w:uiPriority="9" w:unhideWhenUsed="1" w:qFormat="1"/>
+    <w:lsdException w:name="index 1" w:semiHidden="1" w:unhideWhenUsed="1"/>
+    <w:lsdException w:name="index 2" w:semiHidden="1" w:unhideWhenUsed="1"/>
+    <w:lsdException w:name="index 3" w:semiHidden="1" w:unhideWhenUsed="1"/>
+    <w:lsdException w:name="index 4" w:semiHidden="1" w:unhideWhenUsed="1"/>
+    <w:lsdException w:name="index 5" w:semiHidden="1" w:unhideWhenUsed="1"/>
+    <w:lsdException w:name="index 6" w:semiHidden="1" w:unhideWhenUsed="1"/>
+    <w:lsdException w:name="index 7" w:semiHidden="1" w:unhideWhenUsed="1"/>
+    <w:lsdException w:name="index 8" w:semiHidden="1" w:unhideWhenUsed="1"/>
+    <w:lsdException w:name="index 9" w:semiHidden="1" w:unhideWhenUsed="1"/>
+    <w:lsdException w:name="toc 1" w:semiHidden="1" w:uiPriority="39" w:unhideWhenUsed="1" w:qFormat="1"/>
+    <w:lsdException w:name="toc 2" w:semiHidden="1" w:uiPriority="39" w:unhideWhenUsed="1" w:qFormat="1"/>
+    <w:lsdException w:name="toc 3" w:semiHidden="1" w:uiPriority="39" w:unhideWhenUsed="1" w:qFormat="1"/>
+    <w:lsdException w:name="toc 4" w:semiHidden="1" w:uiPriority="39" w:unhideWhenUsed="1"/>
+    <w:lsdException w:name="toc 5" w:semiHidden="1" w:uiPriority="39" w:unhideWhenUsed="1"/>
+    <w:lsdException w:name="toc 6" w:semiHidden="1" w:uiPriority="39" w:unhideWhenUsed="1"/>
+    <w:lsdException w:name="toc 7" w:semiHidden="1" w:uiPriority="39" w:unhideWhenUsed="1"/>
+    <w:lsdException w:name="toc 8" w:semiHidden="1" w:uiPriority="39" w:unhideWhenUsed="1"/>
+    <w:lsdException w:name="toc 9" w:semiHidden="1" w:uiPriority="39" w:unhideWhenUsed="1"/>
+    <w:lsdException w:name="Normal Indent" w:semiHidden="1" w:unhideWhenUsed="1"/>
+    <w:lsdException w:name="footnote text" w:semiHidden="1" w:unhideWhenUsed="1"/>
+    <w:lsdException w:name="annotation text" w:semiHidden="1" w:unhideWhenUsed="1"/>
+    <w:lsdException w:name="header" w:semiHidden="1" w:unhideWhenUsed="1"/>
+    <w:lsdException w:name="footer" w:semiHidden="1" w:unhideWhenUsed="1"/>
+    <w:lsdException w:name="index heading" w:semiHidden="1" w:unhideWhenUsed="1"/>
+    <w:lsdException w:name="caption" w:semiHidden="1" w:uiPriority="35" w:unhideWhenUsed="1" w:qFormat="1"/>
+    <w:lsdException w:name="table of figures" w:semiHidden="1" w:unhideWhenUsed="1"/>
+    <w:lsdException w:name="envelope address" w:semiHidden="1" w:unhideWhenUsed="1"/>
+    <w:lsdException w:name="envelope return" w:semiHidden="1" w:unhideWhenUsed="1"/>
+    <w:lsdException w:name="footnote reference" w:semiHidden="1" w:unhideWhenUsed="1"/>
+    <w:lsdException w:name="annotation reference" w:semiHidden="1" w:unhideWhenUsed="1"/>
+    <w:lsdException w:name="line number" w:semiHidden="1" w:unhideWhenUsed="1"/>
+    <w:lsdException w:name="page number" w:semiHidden="1" w:unhideWhenUsed="1"/>
+    <w:lsdException w:name="endnote reference" w:semiHidden="1" w:unhideWhenUsed="1"/>
+    <w:lsdException w:name="endnote text" w:semiHidden="1" w:unhideWhenUsed="1"/>
+    <w:lsdException w:name="table of authorities" w:semiHidden="1" w:unhideWhenUsed="1"/>
+    <w:lsdException w:name="macro" w:semiHidden="1" w:unhideWhenUsed="1"/>
+    <w:lsdException w:name="toa heading" w:semiHidden="1" w:unhideWhenUsed="1"/>
+    <w:lsdException w:name="List" w:semiHidden="1" w:unhideWhenUsed="1"/>
+    <w:lsdException w:name="List Bullet" w:semiHidden="1" w:unhideWhenUsed="1"/>
+    <w:lsdException w:name="List Number" w:semiHidden="1" w:unhideWhenUsed="1"/>
+    <w:lsdException w:name="List 2" w:semiHidden="1" w:unhideWhenUsed="1"/>
+    <w:lsdException w:name="List 3" w:semiHidden="1" w:unhideWhenUsed="1"/>
+    <w:lsdException w:name="List 4" w:semiHidden="1" w:unhideWhenUsed="1"/>
+    <w:lsdException w:name="List 5" w:semiHidden="1" w:unhideWhenUsed="1"/>
+    <w:lsdException w:name="List Bullet 2" w:semiHidden="1" w:unhideWhenUsed="1"/>
+    <w:lsdException w:name="List Bullet 3" w:semiHidden="1" w:unhideWhenUsed="1"/>
+    <w:lsdException w:name="List Bullet 4" w:semiHidden="1" w:unhideWhenUsed="1"/>
+    <w:lsdException w:name="List Bullet 5" w:semiHidden="1" w:unhideWhenUsed="1"/>
+    <w:lsdException w:name="List Number 2" w:semiHidden="1" w:unhideWhenUsed="1"/>
+    <w:lsdException w:name="List Number 3" w:semiHidden="1" w:unhideWhenUsed="1"/>
+    <w:lsdException w:name="List Number 4" w:semiHidden="1" w:unhideWhenUsed="1"/>
+    <w:lsdException w:name="List Number 5" w:semiHidden="1" w:unhideWhenUsed="1"/>
+    <w:lsdException w:name="Title" w:uiPriority="10" w:qFormat="1"/>
+    <w:lsdException w:name="Closing" w:semiHidden="1" w:unhideWhenUsed="1"/>
+    <w:lsdException w:name="Signature" w:semiHidden="1" w:unhideWhenUsed="1"/>
+    <w:lsdException w:name="Default Paragraph Font" w:semiHidden="1" w:uiPriority="1" w:unhideWhenUsed="1"/>
+    <w:lsdException w:name="Body Text" w:semiHidden="1" w:unhideWhenUsed="1"/>
+    <w:lsdException w:name="Body Text Indent" w:semiHidden="1" w:unhideWhenUsed="1"/>
+    <w:lsdException w:name="List Continue" w:semiHidden="1" w:unhideWhenUsed="1"/>
+    <w:lsdException w:name="List Continue 2" w:semiHidden="1" w:unhideWhenUsed="1"/>
+    <w:lsdException w:name="List Continue 3" w:semiHidden="1" w:unhideWhenUsed="1"/>
+    <w:lsdException w:name="List Continue 4" w:semiHidden="1" w:unhideWhenUsed="1"/>
+    <w:lsdException w:name="List Continue 5" w:semiHidden="1" w:unhideWhenUsed="1"/>
+    <w:lsdException w:name="Message Header" w:semiHidden="1" w:unhideWhenUsed="1"/>
+    <w:lsdException w:name="Subtitle" w:uiPriority="11" w:qFormat="1"/>
+    <w:lsdException w:name="Salutation" w:semiHidden="1" w:unhideWhenUsed="1"/>
+    <w:lsdException w:name="Date" w:semiHidden="1" w:unhideWhenUsed="1"/>
+    <w:lsdException w:name="Body Text First Indent" w:semiHidden="1" w:unhideWhenUsed="1"/>
+    <w:lsdException w:name="Body Text First Indent 2" w:semiHidden="1" w:unhideWhenUsed="1"/>
+    <w:lsdException w:name="Note Heading" w:semiHidden="1" w:unhideWhenUsed="1"/>
+    <w:lsdException w:name="Body Text 2" w:semiHidden="1" w:unhideWhenUsed="1"/>
+    <w:lsdException w:name="Body Text 3" w:semiHidden="1" w:unhideWhenUsed="1"/>
+    <w:lsdException w:name="Body Text Indent 2" w:semiHidden="1" w:unhideWhenUsed="1"/>
+    <w:lsdException w:name="Body Text Indent 3" w:semiHidden="1" w:unhideWhenUsed="1"/>
+    <w:lsdException w:name="Block Text" w:semiHidden="1" w:unhideWhenUsed="1"/>
+    <w:lsdException w:name="Hyperlink" w:semiHidden="1" w:unhideWhenUsed="1"/>
+    <w:lsdException w:name="FollowedHyperlink" w:semiHidden="1" w:unhideWhenUsed="1"/>
+    <w:lsdException w:name="Strong" w:uiPriority="22" w:qFormat="1"/>
+    <w:lsdException w:name="Emphasis" w:uiPriority="20" w:qFormat="1"/>
+    <w:lsdException w:name="Document Map" w:semiHidden="1" w:unhideWhenUsed="1"/>
+    <w:lsdException w:name="Plain Text" w:semiHidden="1" w:unhideWhenUsed="1"/>
+    <w:lsdException w:name="E-mail Signature" w:semiHidden="1" w:unhideWhenUsed="1"/>
+    <w:lsdException w:name="HTML Top of Form" w:semiHidden="1" w:unhideWhenUsed="1"/>
+    <w:lsdException w:name="HTML Bottom of Form" w:semiHidden="1" w:unhideWhenUsed="1"/>
+    <w:lsdException w:name="Normal (Web)" w:semiHidden="1" w:unhideWhenUsed="1"/>
+    <w:lsdException w:name="HTML Acronym" w:semiHidden="1" w:unhideWhenUsed="1"/>
+    <w:lsdException w:name="HTML Address" w:semiHidden="1" w:unhideWhenUsed="1"/>
+    <w:lsdException w:name="HTML Cite" w:semiHidden="1" w:unhideWhenUsed="1"/>
+    <w:lsdException w:name="HTML Code" w:semiHidden="1" w:unhideWhenUsed="1"/>
+    <w:lsdException w:name="HTML Definition" w:semiHidden="1" w:unhideWhenUsed="1"/>
+    <w:lsdException w:name="HTML Keyboard" w:semiHidden="1" w:unhideWhenUsed="1"/>
+    <w:lsdException w:name="HTML Preformatted" w:semiHidden="1" w:unhideWhenUsed="1"/>
+    <w:lsdException w:name="HTML Sample" w:semiHidden="1" w:unhideWhenUsed="1"/>
+    <w:lsdException w:name="HTML Typewriter" w:semiHidden="1" w:unhideWhenUsed="1"/>
+    <w:lsdException w:name="HTML Variable" w:semiHidden="1" w:unhideWhenUsed="1"/>
+    <w:lsdException w:name="Normal Table" w:semiHidden="1" w:unhideWhenUsed="1"/>
+    <w:lsdException w:name="annotation subject" w:semiHidden="1" w:unhideWhenUsed="1"/>
+    <w:lsdException w:name="No List" w:semiHidden="1" w:unhideWhenUsed="1"/>
+    <w:lsdException w:name="Outline List 1" w:semiHidden="1" w:unhideWhenUsed="1"/>
+    <w:lsdException w:name="Outline List 2" w:semiHidden="1" w:unhideWhenUsed="1"/>
+    <w:lsdException w:name="Outline List 3" w:semiHidden="1" w:unhideWhenUsed="1"/>
+    <w:lsdException w:name="Table Simple 1" w:semiHidden="1" w:unhideWhenUsed="1"/>
+    <w:lsdException w:name="Table Simple 2" w:semiHidden="1" w:unhideWhenUsed="1"/>
+    <w:lsdException w:name="Table Simple 3" w:semiHidden="1" w:unhideWhenUsed="1"/>
+    <w:lsdException w:name="Table Classic 1" w:semiHidden="1" w:unhideWhenUsed="1"/>
+    <w:lsdException w:name="Table Classic 2" w:semiHidden="1" w:unhideWhenUsed="1"/>
+    <w:lsdException w:name="Table Classic 3" w:semiHidden="1" w:unhideWhenUsed="1"/>
+    <w:lsdException w:name="Table Classic 4" w:semiHidden="1" w:unhideWhenUsed="1"/>
+    <w:lsdException w:name="Table Colorful 1" w:semiHidden="1" w:unhideWhenUsed="1"/>
+    <w:lsdException w:name="Table Colorful 2" w:semiHidden="1" w:unhideWhenUsed="1"/>
+    <w:lsdException w:name="Table Colorful 3" w:semiHidden="1" w:unhideWhenUsed="1"/>
+    <w:lsdException w:name="Table Columns 1" w:semiHidden="1" w:unhideWhenUsed="1"/>
+    <w:lsdException w:name="Table Columns 2" w:semiHidden="1" w:unhideWhenUsed="1"/>
+    <w:lsdException w:name="Table Columns 3" w:semiHidden="1" w:unhideWhenUsed="1"/>
+    <w:lsdException w:name="Table Columns 4" w:semiHidden="1" w:unhideWhenUsed="1"/>
+    <w:lsdException w:name="Table Columns 5" w:semiHidden="1" w:unhideWhenUsed="1"/>
+    <w:lsdException w:name="Table Grid 1" w:semiHidden="1" w:unhideWhenUsed="1"/>
+    <w:lsdException w:name="Table Grid 2" w:semiHidden="1" w:unhideWhenUsed="1"/>
+    <w:lsdException w:name="Table Grid 3" w:semiHidden="1" w:unhideWhenUsed="1"/>
+    <w:lsdException w:name="Table Grid 4" w:semiHidden="1" w:unhideWhenUsed="1"/>
+    <w:lsdException w:name="Table Grid 5" w:semiHidden="1" w:unhideWhenUsed="1"/>
+    <w:lsdException w:name="Table Grid 6" w:semiHidden="1" w:unhideWhenUsed="1"/>
+    <w:lsdException w:name="Table Grid 7" w:semiHidden="1" w:unhideWhenUsed="1"/>
+    <w:lsdException w:name="Table Grid 8" w:semiHidden="1" w:unhideWhenUsed="1"/>
+    <w:lsdException w:name="Table List 1" w:semiHidden="1" w:unhideWhenUsed="1"/>
+    <w:lsdException w:name="Table List 2" w:semiHidden="1" w:unhideWhenUsed="1"/>
+    <w:lsdException w:name="Table List 3" w:semiHidden="1" w:unhideWhenUsed="1"/>
+    <w:lsdException w:name="Table List 4" w:semiHidden="1" w:unhideWhenUsed="1"/>
+    <w:lsdException w:name="Table List 5" w:semiHidden="1" w:unhideWhenUsed="1"/>
+    <w:lsdException w:name="Table List 6" w:semiHidden="1" w:unhideWhenUsed="1"/>
+    <w:lsdException w:name="Table List 7" w:semiHidden="1" w:unhideWhenUsed="1"/>
+    <w:lsdException w:name="Table List 8" w:semiHidden="1" w:unhideWhenUsed="1"/>
+    <w:lsdException w:name="Table 3D effects 1" w:semiHidden="1" w:unhideWhenUsed="1"/>
+    <w:lsdException w:name="Table 3D effects 2" w:semiHidden="1" w:unhideWhenUsed="1"/>
+    <w:lsdException w:name="Table 3D effects 3" w:semiHidden="1" w:unhideWhenUsed="1"/>
+    <w:lsdException w:name="Table Contemporary" w:semiHidden="1" w:unhideWhenUsed="1"/>
+    <w:lsdException w:name="Table Elegant" w:semiHidden="1" w:unhideWhenUsed="1"/>
+    <w:lsdException w:name="Table Professional" w:semiHidden="1" w:unhideWhenUsed="1"/>
+    <w:lsdException w:name="Table Subtle 1" w:semiHidden="1" w:unhideWhenUsed="1"/>
+    <w:lsdException w:name="Table Subtle 2" w:semiHidden="1" w:unhideWhenUsed="1"/>
+    <w:lsdException w:name="Table Web 1" w:semiHidden="1" w:unhideWhenUsed="1"/>
+    <w:lsdException w:name="Table Web 2" w:semiHidden="1" w:unhideWhenUsed="1"/>
+    <w:lsdException w:name="Table Web 3" w:semiHidden="1" w:unhideWhenUsed="1"/>
+    <w:lsdException w:name="Balloon Text" w:semiHidden="1" w:unhideWhenUsed="1"/>
+    <w:lsdException w:name="Table Grid" w:semiHidden="1" w:uiPriority="39" w:unhideWhenUsed="1"/>
+    <w:lsdException w:name="Table Theme" w:semiHidden="1" w:unhideWhenUsed="1"/>
+    <w:lsdException w:name="Placeholder Text" w:semiHidden="1"/>
+    <w:lsdException w:name="No Spacing" w:uiPriority="1" w:qFormat="1"/>
+    <w:lsdException w:name="Light Shading" w:uiPriority="60"/>
+    <w:lsdException w:name="Light List" w:uiPriority="61"/>
+    <w:lsdException w:name="Light Grid" w:uiPriority="62"/>
+    <w:lsdException w:name="Medium Shading 1" w:uiPriority="63"/>
+    <w:lsdException w:name="Medium Shading 2" w:uiPriority="64"/>
+    <w:lsdException w:name="Medium List 1" w:uiPriority="65"/>
+    <w:lsdException w:name="Medium List 2" w:uiPriority="66"/>
+    <w:lsdException w:name="Medium Grid 1" w:uiPriority="67"/>
+    <w:lsdException w:name="Medium Grid 2" w:uiPriority="68"/>
+    <w:lsdException w:name="Medium Grid 3" w:uiPriority="69"/>
+    <w:lsdException w:name="Dark List" w:uiPriority="70"/>
+    <w:lsdException w:name="Colorful Shading" w:uiPriority="71"/>
+    <w:lsdException w:name="Colorful List" w:uiPriority="72"/>
+    <w:lsdException w:name="Colorful Grid" w:uiPriority="73"/>
+    <w:lsdException w:name="Light Shading Accent 1" w:uiPriority="60"/>
+    <w:lsdException w:name="Light List Accent 1" w:uiPriority="61"/>
+    <w:lsdException w:name="Light Grid Accent 1" w:uiPriority="62"/>
+    <w:lsdException w:name="Medium Shading 1 Accent 1" w:uiPriority="63"/>
+    <w:lsdException w:name="Medium Shading 2 Accent 1" w:uiPriority="64"/>
+    <w:lsdException w:name="Medium List 1 Accent 1" w:uiPriority="65"/>
+    <w:lsdException w:name="Revision" w:semiHidden="1"/>
+    <w:lsdException w:name="List Paragraph" w:uiPriority="34" w:qFormat="1"/>
+    <w:lsdException w:name="Quote" w:uiPriority="29" w:qFormat="1"/>
+    <w:lsdException w:name="Intense Quote" w:uiPriority="30" w:qFormat="1"/>
+    <w:lsdException w:name="Medium List 2 Accent 1" w:uiPriority="66"/>
+    <w:lsdException w:name="Medium Grid 1 Accent 1" w:uiPriority="67"/>
+    <w:lsdException w:name="Medium Grid 2 Accent 1" w:uiPriority="68"/>
+    <w:lsdException w:name="Medium Grid 3 Accent 1" w:uiPriority="69"/>
+    <w:lsdException w:name="Dark List Accent 1" w:uiPriority="70"/>
+    <w:lsdException w:name="Colorful Shading Accent 1" w:uiPriority="71"/>
+    <w:lsdException w:name="Colorful List Accent 1" w:uiPriority="72"/>
+    <w:lsdException w:name="Colorful Grid Accent 1" w:uiPriority="73"/>
+    <w:lsdException w:name="Light Shading Accent 2" w:uiPriority="60"/>
+    <w:lsdException w:name="Light List Accent 2" w:uiPriority="61"/>
+    <w:lsdException w:name="Light Grid Accent 2" w:uiPriority="62"/>
+    <w:lsdException w:name="Medium Shading 1 Accent 2" w:uiPriority="63"/>
+    <w:lsdException w:name="Medium Shading 2 Accent 2" w:uiPriority="64"/>
+    <w:lsdException w:name="Medium List 1 Accent 2" w:uiPriority="65"/>
+    <w:lsdException w:name="Medium List 2 Accent 2" w:uiPriority="66"/>
+    <w:lsdException w:name="Medium Grid 1 Accent 2" w:uiPriority="67"/>
+    <w:lsdException w:name="Medium Grid 2 Accent 2" w:uiPriority="68"/>
+    <w:lsdException w:name="Medium Grid 3 Accent 2" w:uiPriority="69"/>
+    <w:lsdException w:name="Dark List Accent 2" w:uiPriority="70"/>
+    <w:lsdException w:name="Colorful Shading Accent 2" w:uiPriority="71"/>
+    <w:lsdException w:name="Colorful List Accent 2" w:uiPriority="72"/>
+    <w:lsdException w:name="Colorful Grid Accent 2" w:uiPriority="73"/>
+    <w:lsdException w:name="Light Shading Accent 3" w:uiPriority="60"/>
+    <w:lsdException w:name="Light List Accent 3" w:uiPriority="61"/>
+    <w:lsdException w:name="Light Grid Accent 3" w:uiPriority="62"/>
+    <w:lsdException w:name="Medium Shading 1 Accent 3" w:uiPriority="63"/>
+    <w:lsdException w:name="Medium Shading 2 Accent 3" w:uiPriority="64"/>
+    <w:lsdException w:name="Medium List 1 Accent 3" w:uiPriority="65"/>
+    <w:lsdException w:name="Medium List 2 Accent 3" w:uiPriority="66"/>
+    <w:lsdException w:name="Medium Grid 1 Accent 3" w:uiPriority="67"/>
+    <w:lsdException w:name="Medium Grid 2 Accent 3" w:uiPriority="68"/>
+    <w:lsdException w:name="Medium Grid 3 Accent 3" w:uiPriority="69"/>
+    <w:lsdException w:name="Dark List Accent 3" w:uiPriority="70"/>
+    <w:lsdException w:name="Colorful Shading Accent 3" w:uiPriority="71"/>
+    <w:lsdException w:name="Colorful List Accent 3" w:uiPriority="72"/>
+    <w:lsdException w:name="Colorful Grid Accent 3" w:uiPriority="73"/>
+    <w:lsdException w:name="Light Shading Accent 4" w:uiPriority="60"/>
+    <w:lsdException w:name="Light List Accent 4" w:uiPriority="61"/>
+    <w:lsdException w:name="Light Grid Accent 4" w:uiPriority="62"/>
+    <w:lsdException w:name="Medium Shading 1 Accent 4" w:uiPriority="63"/>
+    <w:lsdException w:name="Medium Shading 2 Accent 4" w:uiPriority="64"/>
+    <w:lsdException w:name="Medium List 1 Accent 4" w:uiPriority="65"/>
+    <w:lsdException w:name="Medium List 2 Accent 4" w:uiPriority="66"/>
+    <w:lsdException w:name="Medium Grid 1 Accent 4" w:uiPriority="67"/>
+    <w:lsdException w:name="Medium Grid 2 Accent 4" w:uiPriority="68"/>
+    <w:lsdException w:name="Medium Grid 3 Accent 4" w:uiPriority="69"/>
+    <w:lsdException w:name="Dark List Accent 4" w:uiPriority="70"/>
+    <w:lsdException w:name="Colorful Shading Accent 4" w:uiPriority="71"/>
+    <w:lsdException w:name="Colorful List Accent 4" w:uiPriority="72"/>
+    <w:lsdException w:name="Colorful Grid Accent 4" w:uiPriority="73"/>
+    <w:lsdException w:name="Light Shading Accent 5" w:uiPriority="60"/>
+    <w:lsdException w:name="Light List Accent 5" w:uiPriority="61"/>
+    <w:lsdException w:name="Light Grid Accent 5" w:uiPriority="62"/>
+    <w:lsdException w:name="Medium Shading 1 Accent 5" w:uiPriority="63"/>
+    <w:lsdException w:name="Medium Shading 2 Accent 5" w:uiPriority="64"/>
+    <w:lsdException w:name="Medium List 1 Accent 5" w:uiPriority="65"/>
+    <w:lsdException w:name="Medium List 2 Accent 5" w:uiPriority="66"/>
+    <w:lsdException w:name="Medium Grid 1 Accent 5" w:uiPriority="67"/>
+    <w:lsdException w:name="Medium Grid 2 Accent 5" w:uiPriority="68"/>
+    <w:lsdException w:name="Medium Grid 3 Accent 5" w:uiPriority="69"/>
+    <w:lsdException w:name="Dark List Accent 5" w:uiPriority="70"/>
+    <w:lsdException w:name="Colorful Shading Accent 5" w:uiPriority="71"/>
+    <w:lsdException w:name="Colorful List Accent 5" w:uiPriority="72"/>
+    <w:lsdException w:name="Colorful Grid Accent 5" w:uiPriority="73"/>
+    <w:lsdException w:name="Light Shading Accent 6" w:uiPriority="60"/>
+    <w:lsdException w:name="Light List Accent 6" w:uiPriority="61"/>
+    <w:lsdException w:name="Light Grid Accent 6" w:uiPriority="62"/>
+    <w:lsdException w:name="Medium Shading 1 Accent 6" w:uiPriority="63"/>
+    <w:lsdException w:name="Medium Shading 2 Accent 6" w:uiPriority="64"/>
+    <w:lsdException w:name="Medium List 1 Accent 6" w:uiPriority="65"/>
+    <w:lsdException w:name="Medium List 2 Accent 6" w:uiPriority="66"/>
+    <w:lsdException w:name="Medium Grid 1 Accent 6" w:uiPriority="67"/>
+    <w:lsdException w:name="Medium Grid 2 Accent 6" w:uiPriority="68"/>
+    <w:lsdException w:name="Medium Grid 3 Accent 6" w:uiPriority="69"/>
+    <w:lsdException w:name="Dark List Accent 6" w:uiPriority="70"/>
+    <w:lsdException w:name="Colorful Shading Accent 6" w:uiPriority="71"/>
+    <w:lsdException w:name="Colorful List Accent 6" w:uiPriority="72"/>
+    <w:lsdException w:name="Colorful Grid Accent 6" w:uiPriority="73"/>
+    <w:lsdException w:name="Subtle Emphasis" w:uiPriority="19" w:qFormat="1"/>
+    <w:lsdException w:name="Intense Emphasis" w:uiPriority="21" w:qFormat="1"/>
+    <w:lsdException w:name="Subtle Reference" w:uiPriority="31" w:qFormat="1"/>
+    <w:lsdException w:name="Intense Reference" w:uiPriority="32" w:qFormat="1"/>
+    <w:lsdException w:name="Book Title" w:uiPriority="33" w:qFormat="1"/>
+    <w:lsdException w:name="Bibliography" w:semiHidden="1" w:uiPriority="37" w:unhideWhenUsed="1"/>
+    <w:lsdException w:name="TOC Heading" w:semiHidden="1" w:uiPriority="39" w:unhideWhenUsed="1" w:qFormat="1"/>
+    <w:lsdException w:name="Plain Table 1" w:uiPriority="41"/>
+    <w:lsdException w:name="Plain Table 2" w:uiPriority="42"/>
+    <w:lsdException w:name="Plain Table 3" w:uiPriority="43"/>
+    <w:lsdException w:name="Plain Table 4" w:uiPriority="44"/>
+    <w:lsdException w:name="Plain Table 5" w:uiPriority="45"/>
+    <w:lsdException w:name="Grid Table Light" w:uiPriority="40"/>
+    <w:lsdException w:name="Grid Table 1 Light" w:uiPriority="46"/>
+    <w:lsdException w:name="Grid Table 2" w:uiPriority="47"/>
+    <w:lsdException w:name="Grid Table 3" w:uiPriority="48"/>
+    <w:lsdException w:name="Grid Table 4" w:uiPriority="49"/>
+    <w:lsdException w:name="Grid Table 5 Dark" w:uiPriority="50"/>
+    <w:lsdException w:name="Grid Table 6 Colorful" w:uiPriority="51"/>
+    <w:lsdException w:name="Grid Table 7 Colorful" w:uiPriority="52"/>
+    <w:lsdException w:name="Grid Table 1 Light Accent 1" w:uiPriority="46"/>
+    <w:lsdException w:name="Grid Table 2 Accent 1" w:uiPriority="47"/>
+    <w:lsdException w:name="Grid Table 3 Accent 1" w:uiPriority="48"/>
+    <w:lsdException w:name="Grid Table 4 Accent 1" w:uiPriority="49"/>
+    <w:lsdException w:name="Grid Table 5 Dark Accent 1" w:uiPriority="50"/>
+    <w:lsdException w:name="Grid Table 6 Colorful Accent 1" w:uiPriority="51"/>
+    <w:lsdException w:name="Grid Table 7 Colorful Accent 1" w:uiPriority="52"/>
+    <w:lsdException w:name="Grid Table 1 Light Accent 2" w:uiPriority="46"/>
+    <w:lsdException w:name="Grid Table 2 Accent 2" w:uiPriority="47"/>
+    <w:lsdException w:name="Grid Table 3 Accent 2" w:uiPriority="48"/>
+    <w:lsdException w:name="Grid Table 4 Accent 2" w:uiPriority="49"/>
+    <w:lsdException w:name="Grid Table 5 Dark Accent 2" w:uiPriority="50"/>
+    <w:lsdException w:name="Grid Table 6 Colorful Accent 2" w:uiPriority="51"/>
+    <w:lsdException w:name="Grid Table 7 Colorful Accent 2" w:uiPriority="52"/>
+    <w:lsdException w:name="Grid Table 1 Light Accent 3" w:uiPriority="46"/>
+    <w:lsdException w:name="Grid Table 2 Accent 3" w:uiPriority="47"/>
+    <w:lsdException w:name="Grid Table 3 Accent 3" w:uiPriority="48"/>
+    <w:lsdException w:name="Grid Table 4 Accent 3" w:uiPriority="49"/>
+    <w:lsdException w:name="Grid Table 5 Dark Accent 3" w:uiPriority="50"/>
+    <w:lsdException w:name="Grid Table 6 Colorful Accent 3" w:uiPriority="51"/>
+    <w:lsdException w:name="Grid Table 7 Colorful Accent 3" w:uiPriority="52"/>
+    <w:lsdException w:name="Grid Table 1 Light Accent 4" w:uiPriority="46"/>
+    <w:lsdException w:name="Grid Table 2 Accent 4" w:uiPriority="47"/>
+    <w:lsdException w:name="Grid Table 3 Accent 4" w:uiPriority="48"/>
+    <w:lsdException w:name="Grid Table 4 Accent 4" w:uiPriority="49"/>
+    <w:lsdException w:name="Grid Table 5 Dark Accent 4" w:uiPriority="50"/>
+    <w:lsdException w:name="Grid Table 6 Colorful Accent 4" w:uiPriority="51"/>
+    <w:lsdException w:name="Grid Table 7 Colorful Accent 4" w:uiPriority="52"/>
+    <w:lsdException w:name="Grid Table 1 Light Accent 5" w:uiPriority="46"/>
+    <w:lsdException w:name="Grid Table 2 Accent 5" w:uiPriority="47"/>
+    <w:lsdException w:name="Grid Table 3 Accent 5" w:uiPriority="48"/>
+    <w:lsdException w:name="Grid Table 4 Accent 5" w:uiPriority="49"/>
+    <w:lsdException w:name="Grid Table 5 Dark Accent 5" w:uiPriority="50"/>
+    <w:lsdException w:name="Grid Table 6 Colorful Accent 5" w:uiPriority="51"/>
+    <w:lsdException w:name="Grid Table 7 Colorful Accent 5" w:uiPriority="52"/>
+    <w:lsdException w:name="Grid Table 1 Light Accent 6" w:uiPriority="46"/>
+    <w:lsdException w:name="Grid Table 2 Accent 6" w:uiPriority="47"/>
+    <w:lsdException w:name="Grid Table 3 Accent 6" w:uiPriority="48"/>
+    <w:lsdException w:name="Grid Table 4 Accent 6" w:uiPriority="49"/>
+    <w:lsdException w:name="Grid Table 5 Dark Accent 6" w:uiPriority="50"/>
+    <w:lsdException w:name="Grid Table 6 Colorful Accent 6" w:uiPriority="51"/>
+    <w:lsdException w:name="Grid Table 7 Colorful Accent 6" w:uiPriority="52"/>
+    <w:lsdException w:name="List Table 1 Light" w:uiPriority="46"/>
+    <w:lsdException w:name="List Table 2" w:uiPriority="47"/>
+    <w:lsdException w:name="List Table 3" w:uiPriority="48"/>
+    <w:lsdException w:name="List Table 4" w:uiPriority="49"/>
+    <w:lsdException w:name="List Table 5 Dark" w:uiPriority="50"/>
+    <w:lsdException w:name="List Table 6 Colorful" w:uiPriority="51"/>
+    <w:lsdException w:name="List Table 7 Colorful" w:uiPriority="52"/>
+    <w:lsdException w:name="List Table 1 Light Accent 1" w:uiPriority="46"/>
+    <w:lsdException w:name="List Table 2 Accent 1" w:uiPriority="47"/>
+    <w:lsdException w:name="List Table 3 Accent 1" w:uiPriority="48"/>
+    <w:lsdException w:name="List Table 4 Accent 1" w:uiPriority="49"/>
+    <w:lsdException w:name="List Table 5 Dark Accent 1" w:uiPriority="50"/>
+    <w:lsdException w:name="List Table 6 Colorful Accent 1" w:uiPriority="51"/>
+    <w:lsdException w:name="List Table 7 Colorful Accent 1" w:uiPriority="52"/>
+    <w:lsdException w:name="List Table 1 Light Accent 2" w:uiPriority="46"/>
+    <w:lsdException w:name="List Table 2 Accent 2" w:uiPriority="47"/>
+    <w:lsdException w:name="List Table 3 Accent 2" w:uiPriority="48"/>
+    <w:lsdException w:name="List Table 4 Accent 2" w:uiPriority="49"/>
+    <w:lsdException w:name="List Table 5 Dark Accent 2" w:uiPriority="50"/>
+    <w:lsdException w:name="List Table 6 Colorful Accent 2" w:uiPriority="51"/>
+    <w:lsdException w:name="List Table 7 Colorful Accent 2" w:uiPriority="52"/>
+    <w:lsdException w:name="List Table 1 Light Accent 3" w:uiPriority="46"/>
+    <w:lsdException w:name="List Table 2 Accent 3" w:uiPriority="47"/>
+    <w:lsdException w:name="List Table 3 Accent 3" w:uiPriority="48"/>
+    <w:lsdException w:name="List Table 4 Accent 3" w:uiPriority="49"/>
+    <w:lsdException w:name="List Table 5 Dark Accent 3" w:uiPriority="50"/>
+    <w:lsdException w:name="List Table 6 Colorful Accent 3" w:uiPriority="51"/>
+    <w:lsdException w:name="List Table 7 Colorful Accent 3" w:uiPriority="52"/>
+    <w:lsdException w:name="List Table 1 Light Accent 4" w:uiPriority="46"/>
+    <w:lsdException w:name="List Table 2 Accent 4" w:uiPriority="47"/>
+    <w:lsdException w:name="List Table 3 Accent 4" w:uiPriority="48"/>
+    <w:lsdException w:name="List Table 4 Accent 4" w:uiPriority="49"/>
+    <w:lsdException w:name="List Table 5 Dark Accent 4" w:uiPriority="50"/>
+    <w:lsdException w:name="List Table 6 Colorful Accent 4" w:uiPriority="51"/>
+    <w:lsdException w:name="List Table 7 Colorful Accent 4" w:uiPriority="52"/>
+    <w:lsdException w:name="List Table 1 Light Accent 5" w:uiPriority="46"/>
+    <w:lsdException w:name="List Table 2 Accent 5" w:uiPriority="47"/>
+    <w:lsdException w:name="List Table 3 Accent 5" w:uiPriority="48"/>
+    <w:lsdException w:name="List Table 4 Accent 5" w:uiPriority="49"/>
+    <w:lsdException w:name="List Table 5 Dark Accent 5" w:uiPriority="50"/>
+    <w:lsdException w:name="List Table 6 Colorful Accent 5" w:uiPriority="51"/>
+    <w:lsdException w:name="List Table 7 Colorful Accent 5" w:uiPriority="52"/>
+    <w:lsdException w:name="List Table 1 Light Accent 6" w:uiPriority="46"/>
+    <w:lsdException w:name="List Table 2 Accent 6" w:uiPriority="47"/>
+    <w:lsdException w:name="List Table 3 Accent 6" w:uiPriority="48"/>
+    <w:lsdException w:name="List Table 4 Accent 6" w:uiPriority="49"/>
+    <w:lsdException w:name="List Table 5 Dark Accent 6" w:uiPriority="50"/>
+    <w:lsdException w:name="List Table 6 Colorful Accent 6" w:uiPriority="51"/>
+    <w:lsdException w:name="List Table 7 Colorful Accent 6" w:uiPriority="52"/>
+    <w:lsdException w:name="Mention" w:semiHidden="1" w:unhideWhenUsed="1"/>
+    <w:lsdException w:name="Smart Hyperlink" w:semiHidden="1" w:unhideWhenUsed="1"/>
+    <w:lsdException w:name="Hashtag" w:semiHidden="1" w:unhideWhenUsed="1"/>
+    <w:lsdException w:name="Unresolved Mention" w:semiHidden="1" w:unhideWhenUsed="1"/>
+    <w:lsdException w:name="Smart Link" w:semiHidden="1" w:unhideWhenUsed="1"/>
   </w:latentStyles>
   <w:style w:type="paragraph" w:default="1" w:styleId="Normal">
     <w:name w:val="Normal"/>
@@ -8585,7 +9273,6 @@
     <w:tblPr>
       <w:tblStyleRowBandSize w:val="1"/>
       <w:tblStyleColBandSize w:val="1"/>
-      <w:tblInd w:w="0" w:type="dxa"/>
       <w:tblBorders>
         <w:top w:val="single" w:sz="4" w:space="0" w:color="666666" w:themeColor="text1" w:themeTint="99"/>
         <w:left w:val="single" w:sz="4" w:space="0" w:color="666666" w:themeColor="text1" w:themeTint="99"/>
@@ -8594,12 +9281,6 @@
         <w:insideH w:val="single" w:sz="4" w:space="0" w:color="666666" w:themeColor="text1" w:themeTint="99"/>
         <w:insideV w:val="single" w:sz="4" w:space="0" w:color="666666" w:themeColor="text1" w:themeTint="99"/>
       </w:tblBorders>
-      <w:tblCellMar>
-        <w:top w:w="0" w:type="dxa"/>
-        <w:left w:w="108" w:type="dxa"/>
-        <w:bottom w:w="0" w:type="dxa"/>
-        <w:right w:w="108" w:type="dxa"/>
-      </w:tblCellMar>
     </w:tblPr>
     <w:tblStylePr w:type="firstRow">
       <w:rPr>
@@ -8710,7 +9391,6 @@
       <w:spacing w:after="0" w:line="240" w:lineRule="auto"/>
     </w:pPr>
     <w:tblPr>
-      <w:tblInd w:w="0" w:type="dxa"/>
       <w:tblBorders>
         <w:top w:val="single" w:sz="4" w:space="0" w:color="auto"/>
         <w:left w:val="single" w:sz="4" w:space="0" w:color="auto"/>
@@ -8719,676 +9399,6 @@
         <w:insideH w:val="single" w:sz="4" w:space="0" w:color="auto"/>
         <w:insideV w:val="single" w:sz="4" w:space="0" w:color="auto"/>
       </w:tblBorders>
-      <w:tblCellMar>
-        <w:top w:w="0" w:type="dxa"/>
-        <w:left w:w="108" w:type="dxa"/>
-        <w:bottom w:w="0" w:type="dxa"/>
-        <w:right w:w="108" w:type="dxa"/>
-      </w:tblCellMar>
-    </w:tblPr>
-  </w:style>
-  <w:style w:type="character" w:customStyle="1" w:styleId="css-truncate">
-    <w:name w:val="css-truncate"/>
-    <w:basedOn w:val="DefaultParagraphFont"/>
-    <w:rsid w:val="0045275A"/>
-  </w:style>
-  <w:style w:type="character" w:customStyle="1" w:styleId="Heading2Char">
-    <w:name w:val="Heading 2 Char"/>
-    <w:basedOn w:val="DefaultParagraphFont"/>
-    <w:link w:val="Heading2"/>
-    <w:uiPriority w:val="9"/>
-    <w:rsid w:val="003172DD"/>
-    <w:rPr>
-      <w:rFonts w:asciiTheme="majorHAnsi" w:eastAsiaTheme="majorEastAsia" w:hAnsiTheme="majorHAnsi" w:cstheme="majorBidi"/>
-      <w:b/>
-      <w:bCs/>
-      <w:color w:val="4F81BD" w:themeColor="accent1"/>
-      <w:sz w:val="26"/>
-      <w:szCs w:val="26"/>
-    </w:rPr>
-  </w:style>
-  <w:style w:type="paragraph" w:styleId="ListParagraph">
-    <w:name w:val="List Paragraph"/>
-    <w:basedOn w:val="Normal"/>
-    <w:uiPriority w:val="34"/>
-    <w:qFormat/>
-    <w:rsid w:val="003172DD"/>
-    <w:pPr>
-      <w:spacing w:before="80" w:after="0" w:line="240" w:lineRule="auto"/>
-      <w:ind w:left="720"/>
-      <w:contextualSpacing/>
-      <w:jc w:val="both"/>
-    </w:pPr>
-    <w:rPr>
-      <w:rFonts w:eastAsia="Times New Roman" w:cs="Times New Roman"/>
-      <w:sz w:val="20"/>
-      <w:szCs w:val="20"/>
-    </w:rPr>
-  </w:style>
-  <w:style w:type="paragraph" w:styleId="Header">
-    <w:name w:val="header"/>
-    <w:basedOn w:val="Normal"/>
-    <w:link w:val="HeaderChar"/>
-    <w:uiPriority w:val="99"/>
-    <w:unhideWhenUsed/>
-    <w:rsid w:val="00B8286F"/>
-    <w:pPr>
-      <w:tabs>
-        <w:tab w:val="center" w:pos="4680"/>
-        <w:tab w:val="right" w:pos="9360"/>
-      </w:tabs>
-      <w:spacing w:after="0" w:line="240" w:lineRule="auto"/>
-    </w:pPr>
-  </w:style>
-  <w:style w:type="character" w:customStyle="1" w:styleId="HeaderChar">
-    <w:name w:val="Header Char"/>
-    <w:basedOn w:val="DefaultParagraphFont"/>
-    <w:link w:val="Header"/>
-    <w:uiPriority w:val="99"/>
-    <w:rsid w:val="00B8286F"/>
-    <w:rPr>
-      <w:rFonts w:ascii="Times New Roman" w:hAnsi="Times New Roman"/>
-    </w:rPr>
-  </w:style>
-  <w:style w:type="paragraph" w:styleId="Footer">
-    <w:name w:val="footer"/>
-    <w:basedOn w:val="Normal"/>
-    <w:link w:val="FooterChar"/>
-    <w:uiPriority w:val="99"/>
-    <w:unhideWhenUsed/>
-    <w:rsid w:val="00B8286F"/>
-    <w:pPr>
-      <w:tabs>
-        <w:tab w:val="center" w:pos="4680"/>
-        <w:tab w:val="right" w:pos="9360"/>
-      </w:tabs>
-      <w:spacing w:after="0" w:line="240" w:lineRule="auto"/>
-    </w:pPr>
-  </w:style>
-  <w:style w:type="character" w:customStyle="1" w:styleId="FooterChar">
-    <w:name w:val="Footer Char"/>
-    <w:basedOn w:val="DefaultParagraphFont"/>
-    <w:link w:val="Footer"/>
-    <w:uiPriority w:val="99"/>
-    <w:rsid w:val="00B8286F"/>
-    <w:rPr>
-      <w:rFonts w:ascii="Times New Roman" w:hAnsi="Times New Roman"/>
-    </w:rPr>
-  </w:style>
-  <w:style w:type="character" w:customStyle="1" w:styleId="Heading3Char">
-    <w:name w:val="Heading 3 Char"/>
-    <w:basedOn w:val="DefaultParagraphFont"/>
-    <w:link w:val="Heading3"/>
-    <w:uiPriority w:val="9"/>
-    <w:rsid w:val="0015728B"/>
-    <w:rPr>
-      <w:rFonts w:asciiTheme="majorHAnsi" w:eastAsiaTheme="majorEastAsia" w:hAnsiTheme="majorHAnsi" w:cstheme="majorBidi"/>
-      <w:b/>
-      <w:bCs/>
-      <w:color w:val="4F81BD" w:themeColor="accent1"/>
-    </w:rPr>
-  </w:style>
-  <w:style w:type="paragraph" w:styleId="TOCHeading">
-    <w:name w:val="TOC Heading"/>
-    <w:basedOn w:val="Heading1"/>
-    <w:next w:val="Normal"/>
-    <w:uiPriority w:val="39"/>
-    <w:semiHidden/>
-    <w:unhideWhenUsed/>
-    <w:qFormat/>
-    <w:rsid w:val="00852462"/>
-    <w:pPr>
-      <w:spacing w:before="480" w:line="276" w:lineRule="auto"/>
-      <w:outlineLvl w:val="9"/>
-    </w:pPr>
-    <w:rPr>
-      <w:b/>
-      <w:bCs/>
-      <w:sz w:val="28"/>
-      <w:szCs w:val="28"/>
-      <w:lang w:eastAsia="ja-JP"/>
-    </w:rPr>
-  </w:style>
-  <w:style w:type="paragraph" w:styleId="TOC2">
-    <w:name w:val="toc 2"/>
-    <w:basedOn w:val="Normal"/>
-    <w:next w:val="Normal"/>
-    <w:autoRedefine/>
-    <w:uiPriority w:val="39"/>
-    <w:unhideWhenUsed/>
-    <w:qFormat/>
-    <w:rsid w:val="00852462"/>
-    <w:pPr>
-      <w:spacing w:after="100" w:line="276" w:lineRule="auto"/>
-      <w:ind w:left="220"/>
-    </w:pPr>
-    <w:rPr>
-      <w:rFonts w:asciiTheme="minorHAnsi" w:eastAsiaTheme="minorEastAsia" w:hAnsiTheme="minorHAnsi"/>
-      <w:lang w:eastAsia="ja-JP"/>
-    </w:rPr>
-  </w:style>
-  <w:style w:type="paragraph" w:styleId="TOC1">
-    <w:name w:val="toc 1"/>
-    <w:basedOn w:val="Normal"/>
-    <w:next w:val="Normal"/>
-    <w:autoRedefine/>
-    <w:uiPriority w:val="39"/>
-    <w:unhideWhenUsed/>
-    <w:qFormat/>
-    <w:rsid w:val="00852462"/>
-    <w:pPr>
-      <w:spacing w:after="100" w:line="276" w:lineRule="auto"/>
-    </w:pPr>
-    <w:rPr>
-      <w:rFonts w:asciiTheme="minorHAnsi" w:eastAsiaTheme="minorEastAsia" w:hAnsiTheme="minorHAnsi"/>
-      <w:lang w:eastAsia="ja-JP"/>
-    </w:rPr>
-  </w:style>
-  <w:style w:type="paragraph" w:styleId="TOC3">
-    <w:name w:val="toc 3"/>
-    <w:basedOn w:val="Normal"/>
-    <w:next w:val="Normal"/>
-    <w:autoRedefine/>
-    <w:uiPriority w:val="39"/>
-    <w:semiHidden/>
-    <w:unhideWhenUsed/>
-    <w:qFormat/>
-    <w:rsid w:val="00852462"/>
-    <w:pPr>
-      <w:spacing w:after="100" w:line="276" w:lineRule="auto"/>
-      <w:ind w:left="440"/>
-    </w:pPr>
-    <w:rPr>
-      <w:rFonts w:asciiTheme="minorHAnsi" w:eastAsiaTheme="minorEastAsia" w:hAnsiTheme="minorHAnsi"/>
-      <w:lang w:eastAsia="ja-JP"/>
-    </w:rPr>
-  </w:style>
-  <w:style w:type="character" w:styleId="Hyperlink">
-    <w:name w:val="Hyperlink"/>
-    <w:basedOn w:val="DefaultParagraphFont"/>
-    <w:uiPriority w:val="99"/>
-    <w:unhideWhenUsed/>
-    <w:rsid w:val="00852462"/>
-    <w:rPr>
-      <w:color w:val="0000FF" w:themeColor="hyperlink"/>
-      <w:u w:val="single"/>
-    </w:rPr>
-  </w:style>
-  <w:style w:type="paragraph" w:styleId="Caption">
-    <w:name w:val="caption"/>
-    <w:basedOn w:val="Normal"/>
-    <w:next w:val="Normal"/>
-    <w:uiPriority w:val="35"/>
-    <w:unhideWhenUsed/>
-    <w:qFormat/>
-    <w:rsid w:val="00852462"/>
-    <w:pPr>
-      <w:spacing w:after="200" w:line="240" w:lineRule="auto"/>
-    </w:pPr>
-    <w:rPr>
-      <w:b/>
-      <w:bCs/>
-      <w:color w:val="4F81BD" w:themeColor="accent1"/>
-      <w:sz w:val="18"/>
-      <w:szCs w:val="18"/>
-    </w:rPr>
-  </w:style>
-</w:styles>
-</file>
-
-<file path=word/stylesWithEffects.xml><?xml version="1.0" encoding="utf-8"?>
-<w:styles xmlns:wpc="http://schemas.microsoft.com/office/word/2010/wordprocessingCanvas" xmlns:mc="http://schemas.openxmlformats.org/markup-compatibility/2006" xmlns:o="urn:schemas-microsoft-com:office:office" xmlns:r="http://schemas.openxmlformats.org/officeDocument/2006/relationships" xmlns:m="http://schemas.openxmlformats.org/officeDocument/2006/math" xmlns:v="urn:schemas-microsoft-com:vml" xmlns:wp14="http://schemas.microsoft.com/office/word/2010/wordprocessingDrawing" xmlns:wp="http://schemas.openxmlformats.org/drawingml/2006/wordprocessingDrawing" xmlns:w10="urn:schemas-microsoft-com:office:word" xmlns:w="http://schemas.openxmlformats.org/wordprocessingml/2006/main" xmlns:w14="http://schemas.microsoft.com/office/word/2010/wordml" xmlns:wpg="http://schemas.microsoft.com/office/word/2010/wordprocessingGroup" xmlns:wpi="http://schemas.microsoft.com/office/word/2010/wordprocessingInk" xmlns:wne="http://schemas.microsoft.com/office/word/2006/wordml" xmlns:wps="http://schemas.microsoft.com/office/word/2010/wordprocessingShape" mc:Ignorable="w14 wp14">
-  <w:docDefaults>
-    <w:rPrDefault>
-      <w:rPr>
-        <w:rFonts w:asciiTheme="minorHAnsi" w:eastAsiaTheme="minorHAnsi" w:hAnsiTheme="minorHAnsi" w:cstheme="minorBidi"/>
-        <w:sz w:val="22"/>
-        <w:szCs w:val="22"/>
-        <w:lang w:val="en-US" w:eastAsia="en-US" w:bidi="ar-SA"/>
-      </w:rPr>
-    </w:rPrDefault>
-    <w:pPrDefault>
-      <w:pPr>
-        <w:spacing w:after="200" w:line="276" w:lineRule="auto"/>
-      </w:pPr>
-    </w:pPrDefault>
-  </w:docDefaults>
-  <w:latentStyles w:defLockedState="0" w:defUIPriority="99" w:defSemiHidden="1" w:defUnhideWhenUsed="1" w:defQFormat="0" w:count="267">
-    <w:lsdException w:name="Normal" w:semiHidden="0" w:uiPriority="0" w:unhideWhenUsed="0" w:qFormat="1"/>
-    <w:lsdException w:name="heading 1" w:semiHidden="0" w:uiPriority="9" w:unhideWhenUsed="0" w:qFormat="1"/>
-    <w:lsdException w:name="heading 2" w:uiPriority="9" w:qFormat="1"/>
-    <w:lsdException w:name="heading 3" w:uiPriority="9" w:qFormat="1"/>
-    <w:lsdException w:name="heading 4" w:uiPriority="9" w:qFormat="1"/>
-    <w:lsdException w:name="heading 5" w:uiPriority="9" w:qFormat="1"/>
-    <w:lsdException w:name="heading 6" w:uiPriority="9" w:qFormat="1"/>
-    <w:lsdException w:name="heading 7" w:uiPriority="9" w:qFormat="1"/>
-    <w:lsdException w:name="heading 8" w:uiPriority="9" w:qFormat="1"/>
-    <w:lsdException w:name="heading 9" w:uiPriority="9" w:qFormat="1"/>
-    <w:lsdException w:name="toc 1" w:uiPriority="39" w:qFormat="1"/>
-    <w:lsdException w:name="toc 2" w:uiPriority="39" w:qFormat="1"/>
-    <w:lsdException w:name="toc 3" w:uiPriority="39" w:qFormat="1"/>
-    <w:lsdException w:name="toc 4" w:uiPriority="39"/>
-    <w:lsdException w:name="toc 5" w:uiPriority="39"/>
-    <w:lsdException w:name="toc 6" w:uiPriority="39"/>
-    <w:lsdException w:name="toc 7" w:uiPriority="39"/>
-    <w:lsdException w:name="toc 8" w:uiPriority="39"/>
-    <w:lsdException w:name="toc 9" w:uiPriority="39"/>
-    <w:lsdException w:name="caption" w:uiPriority="35" w:qFormat="1"/>
-    <w:lsdException w:name="Title" w:semiHidden="0" w:uiPriority="10" w:unhideWhenUsed="0" w:qFormat="1"/>
-    <w:lsdException w:name="Default Paragraph Font" w:uiPriority="1"/>
-    <w:lsdException w:name="Subtitle" w:semiHidden="0" w:uiPriority="11" w:unhideWhenUsed="0" w:qFormat="1"/>
-    <w:lsdException w:name="Strong" w:semiHidden="0" w:uiPriority="22" w:unhideWhenUsed="0" w:qFormat="1"/>
-    <w:lsdException w:name="Emphasis" w:semiHidden="0" w:uiPriority="20" w:unhideWhenUsed="0" w:qFormat="1"/>
-    <w:lsdException w:name="Table Grid" w:semiHidden="0" w:uiPriority="39" w:unhideWhenUsed="0"/>
-    <w:lsdException w:name="Placeholder Text" w:unhideWhenUsed="0"/>
-    <w:lsdException w:name="No Spacing" w:semiHidden="0" w:uiPriority="1" w:unhideWhenUsed="0" w:qFormat="1"/>
-    <w:lsdException w:name="Light Shading" w:semiHidden="0" w:uiPriority="60" w:unhideWhenUsed="0"/>
-    <w:lsdException w:name="Light List" w:semiHidden="0" w:uiPriority="61" w:unhideWhenUsed="0"/>
-    <w:lsdException w:name="Light Grid" w:semiHidden="0" w:uiPriority="62" w:unhideWhenUsed="0"/>
-    <w:lsdException w:name="Medium Shading 1" w:semiHidden="0" w:uiPriority="63" w:unhideWhenUsed="0"/>
-    <w:lsdException w:name="Medium Shading 2" w:semiHidden="0" w:uiPriority="64" w:unhideWhenUsed="0"/>
-    <w:lsdException w:name="Medium List 1" w:semiHidden="0" w:uiPriority="65" w:unhideWhenUsed="0"/>
-    <w:lsdException w:name="Medium List 2" w:semiHidden="0" w:uiPriority="66" w:unhideWhenUsed="0"/>
-    <w:lsdException w:name="Medium Grid 1" w:semiHidden="0" w:uiPriority="67" w:unhideWhenUsed="0"/>
-    <w:lsdException w:name="Medium Grid 2" w:semiHidden="0" w:uiPriority="68" w:unhideWhenUsed="0"/>
-    <w:lsdException w:name="Medium Grid 3" w:semiHidden="0" w:uiPriority="69" w:unhideWhenUsed="0"/>
-    <w:lsdException w:name="Dark List" w:semiHidden="0" w:uiPriority="70" w:unhideWhenUsed="0"/>
-    <w:lsdException w:name="Colorful Shading" w:semiHidden="0" w:uiPriority="71" w:unhideWhenUsed="0"/>
-    <w:lsdException w:name="Colorful List" w:semiHidden="0" w:uiPriority="72" w:unhideWhenUsed="0"/>
-    <w:lsdException w:name="Colorful Grid" w:semiHidden="0" w:uiPriority="73" w:unhideWhenUsed="0"/>
-    <w:lsdException w:name="Light Shading Accent 1" w:semiHidden="0" w:uiPriority="60" w:unhideWhenUsed="0"/>
-    <w:lsdException w:name="Light List Accent 1" w:semiHidden="0" w:uiPriority="61" w:unhideWhenUsed="0"/>
-    <w:lsdException w:name="Light Grid Accent 1" w:semiHidden="0" w:uiPriority="62" w:unhideWhenUsed="0"/>
-    <w:lsdException w:name="Medium Shading 1 Accent 1" w:semiHidden="0" w:uiPriority="63" w:unhideWhenUsed="0"/>
-    <w:lsdException w:name="Medium Shading 2 Accent 1" w:semiHidden="0" w:uiPriority="64" w:unhideWhenUsed="0"/>
-    <w:lsdException w:name="Medium List 1 Accent 1" w:semiHidden="0" w:uiPriority="65" w:unhideWhenUsed="0"/>
-    <w:lsdException w:name="Revision" w:unhideWhenUsed="0"/>
-    <w:lsdException w:name="List Paragraph" w:semiHidden="0" w:uiPriority="34" w:unhideWhenUsed="0" w:qFormat="1"/>
-    <w:lsdException w:name="Quote" w:semiHidden="0" w:uiPriority="29" w:unhideWhenUsed="0" w:qFormat="1"/>
-    <w:lsdException w:name="Intense Quote" w:semiHidden="0" w:uiPriority="30" w:unhideWhenUsed="0" w:qFormat="1"/>
-    <w:lsdException w:name="Medium List 2 Accent 1" w:semiHidden="0" w:uiPriority="66" w:unhideWhenUsed="0"/>
-    <w:lsdException w:name="Medium Grid 1 Accent 1" w:semiHidden="0" w:uiPriority="67" w:unhideWhenUsed="0"/>
-    <w:lsdException w:name="Medium Grid 2 Accent 1" w:semiHidden="0" w:uiPriority="68" w:unhideWhenUsed="0"/>
-    <w:lsdException w:name="Medium Grid 3 Accent 1" w:semiHidden="0" w:uiPriority="69" w:unhideWhenUsed="0"/>
-    <w:lsdException w:name="Dark List Accent 1" w:semiHidden="0" w:uiPriority="70" w:unhideWhenUsed="0"/>
-    <w:lsdException w:name="Colorful Shading Accent 1" w:semiHidden="0" w:uiPriority="71" w:unhideWhenUsed="0"/>
-    <w:lsdException w:name="Colorful List Accent 1" w:semiHidden="0" w:uiPriority="72" w:unhideWhenUsed="0"/>
-    <w:lsdException w:name="Colorful Grid Accent 1" w:semiHidden="0" w:uiPriority="73" w:unhideWhenUsed="0"/>
-    <w:lsdException w:name="Light Shading Accent 2" w:semiHidden="0" w:uiPriority="60" w:unhideWhenUsed="0"/>
-    <w:lsdException w:name="Light List Accent 2" w:semiHidden="0" w:uiPriority="61" w:unhideWhenUsed="0"/>
-    <w:lsdException w:name="Light Grid Accent 2" w:semiHidden="0" w:uiPriority="62" w:unhideWhenUsed="0"/>
-    <w:lsdException w:name="Medium Shading 1 Accent 2" w:semiHidden="0" w:uiPriority="63" w:unhideWhenUsed="0"/>
-    <w:lsdException w:name="Medium Shading 2 Accent 2" w:semiHidden="0" w:uiPriority="64" w:unhideWhenUsed="0"/>
-    <w:lsdException w:name="Medium List 1 Accent 2" w:semiHidden="0" w:uiPriority="65" w:unhideWhenUsed="0"/>
-    <w:lsdException w:name="Medium List 2 Accent 2" w:semiHidden="0" w:uiPriority="66" w:unhideWhenUsed="0"/>
-    <w:lsdException w:name="Medium Grid 1 Accent 2" w:semiHidden="0" w:uiPriority="67" w:unhideWhenUsed="0"/>
-    <w:lsdException w:name="Medium Grid 2 Accent 2" w:semiHidden="0" w:uiPriority="68" w:unhideWhenUsed="0"/>
-    <w:lsdException w:name="Medium Grid 3 Accent 2" w:semiHidden="0" w:uiPriority="69" w:unhideWhenUsed="0"/>
-    <w:lsdException w:name="Dark List Accent 2" w:semiHidden="0" w:uiPriority="70" w:unhideWhenUsed="0"/>
-    <w:lsdException w:name="Colorful Shading Accent 2" w:semiHidden="0" w:uiPriority="71" w:unhideWhenUsed="0"/>
-    <w:lsdException w:name="Colorful List Accent 2" w:semiHidden="0" w:uiPriority="72" w:unhideWhenUsed="0"/>
-    <w:lsdException w:name="Colorful Grid Accent 2" w:semiHidden="0" w:uiPriority="73" w:unhideWhenUsed="0"/>
-    <w:lsdException w:name="Light Shading Accent 3" w:semiHidden="0" w:uiPriority="60" w:unhideWhenUsed="0"/>
-    <w:lsdException w:name="Light List Accent 3" w:semiHidden="0" w:uiPriority="61" w:unhideWhenUsed="0"/>
-    <w:lsdException w:name="Light Grid Accent 3" w:semiHidden="0" w:uiPriority="62" w:unhideWhenUsed="0"/>
-    <w:lsdException w:name="Medium Shading 1 Accent 3" w:semiHidden="0" w:uiPriority="63" w:unhideWhenUsed="0"/>
-    <w:lsdException w:name="Medium Shading 2 Accent 3" w:semiHidden="0" w:uiPriority="64" w:unhideWhenUsed="0"/>
-    <w:lsdException w:name="Medium List 1 Accent 3" w:semiHidden="0" w:uiPriority="65" w:unhideWhenUsed="0"/>
-    <w:lsdException w:name="Medium List 2 Accent 3" w:semiHidden="0" w:uiPriority="66" w:unhideWhenUsed="0"/>
-    <w:lsdException w:name="Medium Grid 1 Accent 3" w:semiHidden="0" w:uiPriority="67" w:unhideWhenUsed="0"/>
-    <w:lsdException w:name="Medium Grid 2 Accent 3" w:semiHidden="0" w:uiPriority="68" w:unhideWhenUsed="0"/>
-    <w:lsdException w:name="Medium Grid 3 Accent 3" w:semiHidden="0" w:uiPriority="69" w:unhideWhenUsed="0"/>
-    <w:lsdException w:name="Dark List Accent 3" w:semiHidden="0" w:uiPriority="70" w:unhideWhenUsed="0"/>
-    <w:lsdException w:name="Colorful Shading Accent 3" w:semiHidden="0" w:uiPriority="71" w:unhideWhenUsed="0"/>
-    <w:lsdException w:name="Colorful List Accent 3" w:semiHidden="0" w:uiPriority="72" w:unhideWhenUsed="0"/>
-    <w:lsdException w:name="Colorful Grid Accent 3" w:semiHidden="0" w:uiPriority="73" w:unhideWhenUsed="0"/>
-    <w:lsdException w:name="Light Shading Accent 4" w:semiHidden="0" w:uiPriority="60" w:unhideWhenUsed="0"/>
-    <w:lsdException w:name="Light List Accent 4" w:semiHidden="0" w:uiPriority="61" w:unhideWhenUsed="0"/>
-    <w:lsdException w:name="Light Grid Accent 4" w:semiHidden="0" w:uiPriority="62" w:unhideWhenUsed="0"/>
-    <w:lsdException w:name="Medium Shading 1 Accent 4" w:semiHidden="0" w:uiPriority="63" w:unhideWhenUsed="0"/>
-    <w:lsdException w:name="Medium Shading 2 Accent 4" w:semiHidden="0" w:uiPriority="64" w:unhideWhenUsed="0"/>
-    <w:lsdException w:name="Medium List 1 Accent 4" w:semiHidden="0" w:uiPriority="65" w:unhideWhenUsed="0"/>
-    <w:lsdException w:name="Medium List 2 Accent 4" w:semiHidden="0" w:uiPriority="66" w:unhideWhenUsed="0"/>
-    <w:lsdException w:name="Medium Grid 1 Accent 4" w:semiHidden="0" w:uiPriority="67" w:unhideWhenUsed="0"/>
-    <w:lsdException w:name="Medium Grid 2 Accent 4" w:semiHidden="0" w:uiPriority="68" w:unhideWhenUsed="0"/>
-    <w:lsdException w:name="Medium Grid 3 Accent 4" w:semiHidden="0" w:uiPriority="69" w:unhideWhenUsed="0"/>
-    <w:lsdException w:name="Dark List Accent 4" w:semiHidden="0" w:uiPriority="70" w:unhideWhenUsed="0"/>
-    <w:lsdException w:name="Colorful Shading Accent 4" w:semiHidden="0" w:uiPriority="71" w:unhideWhenUsed="0"/>
-    <w:lsdException w:name="Colorful List Accent 4" w:semiHidden="0" w:uiPriority="72" w:unhideWhenUsed="0"/>
-    <w:lsdException w:name="Colorful Grid Accent 4" w:semiHidden="0" w:uiPriority="73" w:unhideWhenUsed="0"/>
-    <w:lsdException w:name="Light Shading Accent 5" w:semiHidden="0" w:uiPriority="60" w:unhideWhenUsed="0"/>
-    <w:lsdException w:name="Light List Accent 5" w:semiHidden="0" w:uiPriority="61" w:unhideWhenUsed="0"/>
-    <w:lsdException w:name="Light Grid Accent 5" w:semiHidden="0" w:uiPriority="62" w:unhideWhenUsed="0"/>
-    <w:lsdException w:name="Medium Shading 1 Accent 5" w:semiHidden="0" w:uiPriority="63" w:unhideWhenUsed="0"/>
-    <w:lsdException w:name="Medium Shading 2 Accent 5" w:semiHidden="0" w:uiPriority="64" w:unhideWhenUsed="0"/>
-    <w:lsdException w:name="Medium List 1 Accent 5" w:semiHidden="0" w:uiPriority="65" w:unhideWhenUsed="0"/>
-    <w:lsdException w:name="Medium List 2 Accent 5" w:semiHidden="0" w:uiPriority="66" w:unhideWhenUsed="0"/>
-    <w:lsdException w:name="Medium Grid 1 Accent 5" w:semiHidden="0" w:uiPriority="67" w:unhideWhenUsed="0"/>
-    <w:lsdException w:name="Medium Grid 2 Accent 5" w:semiHidden="0" w:uiPriority="68" w:unhideWhenUsed="0"/>
-    <w:lsdException w:name="Medium Grid 3 Accent 5" w:semiHidden="0" w:uiPriority="69" w:unhideWhenUsed="0"/>
-    <w:lsdException w:name="Dark List Accent 5" w:semiHidden="0" w:uiPriority="70" w:unhideWhenUsed="0"/>
-    <w:lsdException w:name="Colorful Shading Accent 5" w:semiHidden="0" w:uiPriority="71" w:unhideWhenUsed="0"/>
-    <w:lsdException w:name="Colorful List Accent 5" w:semiHidden="0" w:uiPriority="72" w:unhideWhenUsed="0"/>
-    <w:lsdException w:name="Colorful Grid Accent 5" w:semiHidden="0" w:uiPriority="73" w:unhideWhenUsed="0"/>
-    <w:lsdException w:name="Light Shading Accent 6" w:semiHidden="0" w:uiPriority="60" w:unhideWhenUsed="0"/>
-    <w:lsdException w:name="Light List Accent 6" w:semiHidden="0" w:uiPriority="61" w:unhideWhenUsed="0"/>
-    <w:lsdException w:name="Light Grid Accent 6" w:semiHidden="0" w:uiPriority="62" w:unhideWhenUsed="0"/>
-    <w:lsdException w:name="Medium Shading 1 Accent 6" w:semiHidden="0" w:uiPriority="63" w:unhideWhenUsed="0"/>
-    <w:lsdException w:name="Medium Shading 2 Accent 6" w:semiHidden="0" w:uiPriority="64" w:unhideWhenUsed="0"/>
-    <w:lsdException w:name="Medium List 1 Accent 6" w:semiHidden="0" w:uiPriority="65" w:unhideWhenUsed="0"/>
-    <w:lsdException w:name="Medium List 2 Accent 6" w:semiHidden="0" w:uiPriority="66" w:unhideWhenUsed="0"/>
-    <w:lsdException w:name="Medium Grid 1 Accent 6" w:semiHidden="0" w:uiPriority="67" w:unhideWhenUsed="0"/>
-    <w:lsdException w:name="Medium Grid 2 Accent 6" w:semiHidden="0" w:uiPriority="68" w:unhideWhenUsed="0"/>
-    <w:lsdException w:name="Medium Grid 3 Accent 6" w:semiHidden="0" w:uiPriority="69" w:unhideWhenUsed="0"/>
-    <w:lsdException w:name="Dark List Accent 6" w:semiHidden="0" w:uiPriority="70" w:unhideWhenUsed="0"/>
-    <w:lsdException w:name="Colorful Shading Accent 6" w:semiHidden="0" w:uiPriority="71" w:unhideWhenUsed="0"/>
-    <w:lsdException w:name="Colorful List Accent 6" w:semiHidden="0" w:uiPriority="72" w:unhideWhenUsed="0"/>
-    <w:lsdException w:name="Colorful Grid Accent 6" w:semiHidden="0" w:uiPriority="73" w:unhideWhenUsed="0"/>
-    <w:lsdException w:name="Subtle Emphasis" w:semiHidden="0" w:uiPriority="19" w:unhideWhenUsed="0" w:qFormat="1"/>
-    <w:lsdException w:name="Intense Emphasis" w:semiHidden="0" w:uiPriority="21" w:unhideWhenUsed="0" w:qFormat="1"/>
-    <w:lsdException w:name="Subtle Reference" w:semiHidden="0" w:uiPriority="31" w:unhideWhenUsed="0" w:qFormat="1"/>
-    <w:lsdException w:name="Intense Reference" w:semiHidden="0" w:uiPriority="32" w:unhideWhenUsed="0" w:qFormat="1"/>
-    <w:lsdException w:name="Book Title" w:semiHidden="0" w:uiPriority="33" w:unhideWhenUsed="0" w:qFormat="1"/>
-    <w:lsdException w:name="Bibliography" w:uiPriority="37"/>
-    <w:lsdException w:name="TOC Heading" w:uiPriority="39" w:qFormat="1"/>
-  </w:latentStyles>
-  <w:style w:type="paragraph" w:default="1" w:styleId="Normal">
-    <w:name w:val="Normal"/>
-    <w:qFormat/>
-    <w:rsid w:val="004E394F"/>
-    <w:pPr>
-      <w:spacing w:after="160" w:line="259" w:lineRule="auto"/>
-    </w:pPr>
-    <w:rPr>
-      <w:rFonts w:ascii="Times New Roman" w:hAnsi="Times New Roman"/>
-    </w:rPr>
-  </w:style>
-  <w:style w:type="paragraph" w:styleId="Heading1">
-    <w:name w:val="heading 1"/>
-    <w:basedOn w:val="Normal"/>
-    <w:next w:val="Normal"/>
-    <w:link w:val="Heading1Char"/>
-    <w:uiPriority w:val="9"/>
-    <w:qFormat/>
-    <w:rsid w:val="004E394F"/>
-    <w:pPr>
-      <w:keepNext/>
-      <w:keepLines/>
-      <w:spacing w:before="240" w:after="0"/>
-      <w:outlineLvl w:val="0"/>
-    </w:pPr>
-    <w:rPr>
-      <w:rFonts w:asciiTheme="majorHAnsi" w:eastAsiaTheme="majorEastAsia" w:hAnsiTheme="majorHAnsi" w:cstheme="majorBidi"/>
-      <w:color w:val="365F91" w:themeColor="accent1" w:themeShade="BF"/>
-      <w:sz w:val="32"/>
-      <w:szCs w:val="32"/>
-    </w:rPr>
-  </w:style>
-  <w:style w:type="paragraph" w:styleId="Heading2">
-    <w:name w:val="heading 2"/>
-    <w:basedOn w:val="Normal"/>
-    <w:next w:val="Normal"/>
-    <w:link w:val="Heading2Char"/>
-    <w:uiPriority w:val="9"/>
-    <w:unhideWhenUsed/>
-    <w:qFormat/>
-    <w:rsid w:val="003172DD"/>
-    <w:pPr>
-      <w:keepNext/>
-      <w:keepLines/>
-      <w:spacing w:before="200" w:after="0"/>
-      <w:outlineLvl w:val="1"/>
-    </w:pPr>
-    <w:rPr>
-      <w:rFonts w:asciiTheme="majorHAnsi" w:eastAsiaTheme="majorEastAsia" w:hAnsiTheme="majorHAnsi" w:cstheme="majorBidi"/>
-      <w:b/>
-      <w:bCs/>
-      <w:color w:val="4F81BD" w:themeColor="accent1"/>
-      <w:sz w:val="26"/>
-      <w:szCs w:val="26"/>
-    </w:rPr>
-  </w:style>
-  <w:style w:type="paragraph" w:styleId="Heading3">
-    <w:name w:val="heading 3"/>
-    <w:basedOn w:val="Normal"/>
-    <w:next w:val="Normal"/>
-    <w:link w:val="Heading3Char"/>
-    <w:uiPriority w:val="9"/>
-    <w:unhideWhenUsed/>
-    <w:qFormat/>
-    <w:rsid w:val="0015728B"/>
-    <w:pPr>
-      <w:keepNext/>
-      <w:keepLines/>
-      <w:spacing w:before="200" w:after="0"/>
-      <w:outlineLvl w:val="2"/>
-    </w:pPr>
-    <w:rPr>
-      <w:rFonts w:asciiTheme="majorHAnsi" w:eastAsiaTheme="majorEastAsia" w:hAnsiTheme="majorHAnsi" w:cstheme="majorBidi"/>
-      <w:b/>
-      <w:bCs/>
-      <w:color w:val="4F81BD" w:themeColor="accent1"/>
-    </w:rPr>
-  </w:style>
-  <w:style w:type="character" w:default="1" w:styleId="DefaultParagraphFont">
-    <w:name w:val="Default Paragraph Font"/>
-    <w:uiPriority w:val="1"/>
-    <w:semiHidden/>
-    <w:unhideWhenUsed/>
-  </w:style>
-  <w:style w:type="table" w:default="1" w:styleId="TableNormal">
-    <w:name w:val="Normal Table"/>
-    <w:uiPriority w:val="99"/>
-    <w:semiHidden/>
-    <w:unhideWhenUsed/>
-    <w:tblPr>
-      <w:tblInd w:w="0" w:type="dxa"/>
-      <w:tblCellMar>
-        <w:top w:w="0" w:type="dxa"/>
-        <w:left w:w="108" w:type="dxa"/>
-        <w:bottom w:w="0" w:type="dxa"/>
-        <w:right w:w="108" w:type="dxa"/>
-      </w:tblCellMar>
-    </w:tblPr>
-  </w:style>
-  <w:style w:type="numbering" w:default="1" w:styleId="NoList">
-    <w:name w:val="No List"/>
-    <w:uiPriority w:val="99"/>
-    <w:semiHidden/>
-    <w:unhideWhenUsed/>
-  </w:style>
-  <w:style w:type="character" w:customStyle="1" w:styleId="Heading1Char">
-    <w:name w:val="Heading 1 Char"/>
-    <w:basedOn w:val="DefaultParagraphFont"/>
-    <w:link w:val="Heading1"/>
-    <w:uiPriority w:val="9"/>
-    <w:rsid w:val="004E394F"/>
-    <w:rPr>
-      <w:rFonts w:asciiTheme="majorHAnsi" w:eastAsiaTheme="majorEastAsia" w:hAnsiTheme="majorHAnsi" w:cstheme="majorBidi"/>
-      <w:color w:val="365F91" w:themeColor="accent1" w:themeShade="BF"/>
-      <w:sz w:val="32"/>
-      <w:szCs w:val="32"/>
-    </w:rPr>
-  </w:style>
-  <w:style w:type="paragraph" w:customStyle="1" w:styleId="H2">
-    <w:name w:val="H2"/>
-    <w:basedOn w:val="Normal"/>
-    <w:link w:val="H2Char"/>
-    <w:autoRedefine/>
-    <w:qFormat/>
-    <w:rsid w:val="00082F23"/>
-    <w:pPr>
-      <w:spacing w:after="0" w:line="240" w:lineRule="auto"/>
-      <w:jc w:val="center"/>
-    </w:pPr>
-    <w:rPr>
-      <w:rFonts w:asciiTheme="minorHAnsi" w:hAnsiTheme="minorHAnsi" w:cstheme="minorHAnsi"/>
-      <w:sz w:val="24"/>
-      <w:szCs w:val="24"/>
-    </w:rPr>
-  </w:style>
-  <w:style w:type="character" w:customStyle="1" w:styleId="H2Char">
-    <w:name w:val="H2 Char"/>
-    <w:basedOn w:val="DefaultParagraphFont"/>
-    <w:link w:val="H2"/>
-    <w:rsid w:val="00082F23"/>
-    <w:rPr>
-      <w:rFonts w:cstheme="minorHAnsi"/>
-      <w:sz w:val="24"/>
-      <w:szCs w:val="24"/>
-    </w:rPr>
-  </w:style>
-  <w:style w:type="table" w:customStyle="1" w:styleId="GridTable41">
-    <w:name w:val="Grid Table 41"/>
-    <w:basedOn w:val="TableNormal"/>
-    <w:uiPriority w:val="49"/>
-    <w:rsid w:val="004E394F"/>
-    <w:pPr>
-      <w:spacing w:after="0" w:line="240" w:lineRule="auto"/>
-    </w:pPr>
-    <w:tblPr>
-      <w:tblStyleRowBandSize w:val="1"/>
-      <w:tblStyleColBandSize w:val="1"/>
-      <w:tblInd w:w="0" w:type="dxa"/>
-      <w:tblBorders>
-        <w:top w:val="single" w:sz="4" w:space="0" w:color="666666" w:themeColor="text1" w:themeTint="99"/>
-        <w:left w:val="single" w:sz="4" w:space="0" w:color="666666" w:themeColor="text1" w:themeTint="99"/>
-        <w:bottom w:val="single" w:sz="4" w:space="0" w:color="666666" w:themeColor="text1" w:themeTint="99"/>
-        <w:right w:val="single" w:sz="4" w:space="0" w:color="666666" w:themeColor="text1" w:themeTint="99"/>
-        <w:insideH w:val="single" w:sz="4" w:space="0" w:color="666666" w:themeColor="text1" w:themeTint="99"/>
-        <w:insideV w:val="single" w:sz="4" w:space="0" w:color="666666" w:themeColor="text1" w:themeTint="99"/>
-      </w:tblBorders>
-      <w:tblCellMar>
-        <w:top w:w="0" w:type="dxa"/>
-        <w:left w:w="108" w:type="dxa"/>
-        <w:bottom w:w="0" w:type="dxa"/>
-        <w:right w:w="108" w:type="dxa"/>
-      </w:tblCellMar>
-    </w:tblPr>
-    <w:tblStylePr w:type="firstRow">
-      <w:rPr>
-        <w:b/>
-        <w:bCs/>
-        <w:color w:val="FFFFFF" w:themeColor="background1"/>
-      </w:rPr>
-      <w:tblPr/>
-      <w:tcPr>
-        <w:tcBorders>
-          <w:top w:val="single" w:sz="4" w:space="0" w:color="000000" w:themeColor="text1"/>
-          <w:left w:val="single" w:sz="4" w:space="0" w:color="000000" w:themeColor="text1"/>
-          <w:bottom w:val="single" w:sz="4" w:space="0" w:color="000000" w:themeColor="text1"/>
-          <w:right w:val="single" w:sz="4" w:space="0" w:color="000000" w:themeColor="text1"/>
-          <w:insideH w:val="nil"/>
-          <w:insideV w:val="nil"/>
-        </w:tcBorders>
-        <w:shd w:val="clear" w:color="auto" w:fill="000000" w:themeFill="text1"/>
-      </w:tcPr>
-    </w:tblStylePr>
-    <w:tblStylePr w:type="lastRow">
-      <w:rPr>
-        <w:b/>
-        <w:bCs/>
-      </w:rPr>
-      <w:tblPr/>
-      <w:tcPr>
-        <w:tcBorders>
-          <w:top w:val="double" w:sz="4" w:space="0" w:color="000000" w:themeColor="text1"/>
-        </w:tcBorders>
-      </w:tcPr>
-    </w:tblStylePr>
-    <w:tblStylePr w:type="firstCol">
-      <w:rPr>
-        <w:b/>
-        <w:bCs/>
-      </w:rPr>
-    </w:tblStylePr>
-    <w:tblStylePr w:type="lastCol">
-      <w:rPr>
-        <w:b/>
-        <w:bCs/>
-      </w:rPr>
-    </w:tblStylePr>
-    <w:tblStylePr w:type="band1Vert">
-      <w:tblPr/>
-      <w:tcPr>
-        <w:shd w:val="clear" w:color="auto" w:fill="CCCCCC" w:themeFill="text1" w:themeFillTint="33"/>
-      </w:tcPr>
-    </w:tblStylePr>
-    <w:tblStylePr w:type="band1Horz">
-      <w:tblPr/>
-      <w:tcPr>
-        <w:shd w:val="clear" w:color="auto" w:fill="CCCCCC" w:themeFill="text1" w:themeFillTint="33"/>
-      </w:tcPr>
-    </w:tblStylePr>
-  </w:style>
-  <w:style w:type="paragraph" w:styleId="NoSpacing">
-    <w:name w:val="No Spacing"/>
-    <w:uiPriority w:val="1"/>
-    <w:qFormat/>
-    <w:rsid w:val="0066466A"/>
-    <w:pPr>
-      <w:spacing w:after="0" w:line="240" w:lineRule="auto"/>
-    </w:pPr>
-    <w:rPr>
-      <w:color w:val="1F497D" w:themeColor="text2"/>
-      <w:sz w:val="20"/>
-      <w:szCs w:val="20"/>
-    </w:rPr>
-  </w:style>
-  <w:style w:type="paragraph" w:styleId="BalloonText">
-    <w:name w:val="Balloon Text"/>
-    <w:basedOn w:val="Normal"/>
-    <w:link w:val="BalloonTextChar"/>
-    <w:uiPriority w:val="99"/>
-    <w:semiHidden/>
-    <w:unhideWhenUsed/>
-    <w:rsid w:val="0066466A"/>
-    <w:pPr>
-      <w:spacing w:after="0" w:line="240" w:lineRule="auto"/>
-    </w:pPr>
-    <w:rPr>
-      <w:rFonts w:ascii="Tahoma" w:hAnsi="Tahoma" w:cs="Tahoma"/>
-      <w:sz w:val="16"/>
-      <w:szCs w:val="16"/>
-    </w:rPr>
-  </w:style>
-  <w:style w:type="character" w:customStyle="1" w:styleId="BalloonTextChar">
-    <w:name w:val="Balloon Text Char"/>
-    <w:basedOn w:val="DefaultParagraphFont"/>
-    <w:link w:val="BalloonText"/>
-    <w:uiPriority w:val="99"/>
-    <w:semiHidden/>
-    <w:rsid w:val="0066466A"/>
-    <w:rPr>
-      <w:rFonts w:ascii="Tahoma" w:hAnsi="Tahoma" w:cs="Tahoma"/>
-      <w:sz w:val="16"/>
-      <w:szCs w:val="16"/>
-    </w:rPr>
-  </w:style>
-  <w:style w:type="table" w:styleId="TableGrid">
-    <w:name w:val="Table Grid"/>
-    <w:basedOn w:val="TableNormal"/>
-    <w:uiPriority w:val="39"/>
-    <w:rsid w:val="0045275A"/>
-    <w:pPr>
-      <w:spacing w:after="0" w:line="240" w:lineRule="auto"/>
-    </w:pPr>
-    <w:tblPr>
-      <w:tblInd w:w="0" w:type="dxa"/>
-      <w:tblBorders>
-        <w:top w:val="single" w:sz="4" w:space="0" w:color="auto"/>
-        <w:left w:val="single" w:sz="4" w:space="0" w:color="auto"/>
-        <w:bottom w:val="single" w:sz="4" w:space="0" w:color="auto"/>
-        <w:right w:val="single" w:sz="4" w:space="0" w:color="auto"/>
-        <w:insideH w:val="single" w:sz="4" w:space="0" w:color="auto"/>
-        <w:insideV w:val="single" w:sz="4" w:space="0" w:color="auto"/>
-      </w:tblBorders>
-      <w:tblCellMar>
-        <w:top w:w="0" w:type="dxa"/>
-        <w:left w:w="108" w:type="dxa"/>
-        <w:bottom w:w="0" w:type="dxa"/>
-        <w:right w:w="108" w:type="dxa"/>
-      </w:tblCellMar>
     </w:tblPr>
   </w:style>
   <w:style w:type="character" w:customStyle="1" w:styleId="css-truncate">
@@ -9890,7 +9900,7 @@
 </file>
 
 <file path=customXml/itemProps1.xml><?xml version="1.0" encoding="utf-8"?>
-<ds:datastoreItem xmlns:ds="http://schemas.openxmlformats.org/officeDocument/2006/customXml" ds:itemID="{6E812067-9C6E-4685-98A9-67DBEF6FD882}">
+<ds:datastoreItem xmlns:ds="http://schemas.openxmlformats.org/officeDocument/2006/customXml" ds:itemID="{EE5315BB-EE47-4156-9F84-D4C9128BA974}">
   <ds:schemaRefs>
     <ds:schemaRef ds:uri="http://schemas.openxmlformats.org/officeDocument/2006/bibliography"/>
   </ds:schemaRefs>

</xml_diff>

<commit_message>
Signed-off-by: bassem ezzat <bassem.ezzat1993@gmail.com> review after adding software features
Signed-off-by: bassem ezzat <bassem.ezzat1993@gmail.com>
</commit_message>
<xml_diff>
--- a/Software Specification/Architecture/GDD/DGW_PO3_GDD.docx
+++ b/Software Specification/Architecture/GDD/DGW_PO3_GDD.docx
@@ -1,6 +1,6 @@
 
 <file path=word/document.xml><?xml version="1.0" encoding="utf-8"?>
-<w:document xmlns:wpc="http://schemas.microsoft.com/office/word/2010/wordprocessingCanvas" xmlns:cx="http://schemas.microsoft.com/office/drawing/2014/chartex" xmlns:cx1="http://schemas.microsoft.com/office/drawing/2015/9/8/chartex" xmlns:cx2="http://schemas.microsoft.com/office/drawing/2015/10/21/chartex" xmlns:cx3="http://schemas.microsoft.com/office/drawing/2016/5/9/chartex" xmlns:cx4="http://schemas.microsoft.com/office/drawing/2016/5/10/chartex" xmlns:cx5="http://schemas.microsoft.com/office/drawing/2016/5/11/chartex" xmlns:cx6="http://schemas.microsoft.com/office/drawing/2016/5/12/chartex" xmlns:cx7="http://schemas.microsoft.com/office/drawing/2016/5/13/chartex" xmlns:cx8="http://schemas.microsoft.com/office/drawing/2016/5/14/chartex" xmlns:mc="http://schemas.openxmlformats.org/markup-compatibility/2006" xmlns:aink="http://schemas.microsoft.com/office/drawing/2016/ink" xmlns:am3d="http://schemas.microsoft.com/office/drawing/2017/model3d" xmlns:o="urn:schemas-microsoft-com:office:office" xmlns:r="http://schemas.openxmlformats.org/officeDocument/2006/relationships" xmlns:m="http://schemas.openxmlformats.org/officeDocument/2006/math" xmlns:v="urn:schemas-microsoft-com:vml" xmlns:wp14="http://schemas.microsoft.com/office/word/2010/wordprocessingDrawing" xmlns:wp="http://schemas.openxmlformats.org/drawingml/2006/wordprocessingDrawing" xmlns:w10="urn:schemas-microsoft-com:office:word" xmlns:w="http://schemas.openxmlformats.org/wordprocessingml/2006/main" xmlns:w14="http://schemas.microsoft.com/office/word/2010/wordml" xmlns:w15="http://schemas.microsoft.com/office/word/2012/wordml" xmlns:w16cid="http://schemas.microsoft.com/office/word/2016/wordml/cid" xmlns:w16se="http://schemas.microsoft.com/office/word/2015/wordml/symex" xmlns:wpg="http://schemas.microsoft.com/office/word/2010/wordprocessingGroup" xmlns:wpi="http://schemas.microsoft.com/office/word/2010/wordprocessingInk" xmlns:wne="http://schemas.microsoft.com/office/word/2006/wordml" xmlns:wps="http://schemas.microsoft.com/office/word/2010/wordprocessingShape" mc:Ignorable="w14 w15 w16se w16cid wp14">
+<w:document xmlns:wpc="http://schemas.microsoft.com/office/word/2010/wordprocessingCanvas" xmlns:mc="http://schemas.openxmlformats.org/markup-compatibility/2006" xmlns:o="urn:schemas-microsoft-com:office:office" xmlns:r="http://schemas.openxmlformats.org/officeDocument/2006/relationships" xmlns:m="http://schemas.openxmlformats.org/officeDocument/2006/math" xmlns:v="urn:schemas-microsoft-com:vml" xmlns:wp14="http://schemas.microsoft.com/office/word/2010/wordprocessingDrawing" xmlns:wp="http://schemas.openxmlformats.org/drawingml/2006/wordprocessingDrawing" xmlns:w10="urn:schemas-microsoft-com:office:word" xmlns:w="http://schemas.openxmlformats.org/wordprocessingml/2006/main" xmlns:w14="http://schemas.microsoft.com/office/word/2010/wordml" xmlns:wpg="http://schemas.microsoft.com/office/word/2010/wordprocessingGroup" xmlns:wpi="http://schemas.microsoft.com/office/word/2010/wordprocessingInk" xmlns:wne="http://schemas.microsoft.com/office/word/2006/wordml" xmlns:wps="http://schemas.microsoft.com/office/word/2010/wordprocessingShape" mc:Ignorable="w14 wp14">
   <w:body>
     <w:p/>
     <w:p/>
@@ -14,7 +14,7 @@
         <mc:AlternateContent>
           <mc:Choice Requires="wps">
             <w:drawing>
-              <wp:anchor distT="0" distB="0" distL="114300" distR="114300" simplePos="0" relativeHeight="251659264" behindDoc="1" locked="0" layoutInCell="1" allowOverlap="0" wp14:anchorId="01FCF29C" wp14:editId="5FF3F18F">
+              <wp:anchor distT="0" distB="0" distL="114300" distR="114300" simplePos="0" relativeHeight="251657728" behindDoc="1" locked="0" layoutInCell="1" allowOverlap="0" wp14:anchorId="01FCF29C" wp14:editId="5FF3F18F">
                 <wp:simplePos x="0" y="0"/>
                 <wp:positionH relativeFrom="page">
                   <wp:align>center</wp:align>
@@ -101,7 +101,7 @@
                                                 <pic:cNvPicPr/>
                                               </pic:nvPicPr>
                                               <pic:blipFill rotWithShape="1">
-                                                <a:blip r:embed="rId8" cstate="print">
+                                                <a:blip r:embed="rId9" cstate="print">
                                                   <a:extLst>
                                                     <a:ext uri="{28A0092B-C50C-407E-A947-70E740481C1C}">
                                                       <a14:useLocalDpi xmlns:a14="http://schemas.microsoft.com/office/drawing/2010/main" val="0"/>
@@ -274,11 +274,11 @@
           </mc:Choice>
           <mc:Fallback>
             <w:pict>
-              <v:shapetype w14:anchorId="01FCF29C" id="_x0000_t202" coordsize="21600,21600" o:spt="202" path="m,l,21600r21600,l21600,xe">
+              <v:shapetype id="_x0000_t202" coordsize="21600,21600" o:spt="202" path="m,l,21600r21600,l21600,xe">
                 <v:stroke joinstyle="miter"/>
                 <v:path gradientshapeok="t" o:connecttype="rect"/>
               </v:shapetype>
-              <v:shape id="Text Box 1" o:spid="_x0000_s1026" type="#_x0000_t202" alt="Cover page layout" style="position:absolute;margin-left:0;margin-top:0;width:540pt;height:10in;z-index:-251657216;visibility:visible;mso-wrap-style:square;mso-width-percent:0;mso-height-percent:0;mso-wrap-distance-left:9pt;mso-wrap-distance-top:0;mso-wrap-distance-right:9pt;mso-wrap-distance-bottom:0;mso-position-horizontal:center;mso-position-horizontal-relative:page;mso-position-vertical:center;mso-position-vertical-relative:page;mso-width-percent:0;mso-height-percent:0;mso-width-relative:page;mso-height-relative:page;v-text-anchor:top" o:gfxdata="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" o:allowoverlap="f" filled="f" stroked="f" strokeweight=".5pt">
+              <v:shape id="Text Box 1" o:spid="_x0000_s1026" type="#_x0000_t202" alt="Description: Cover page layout" style="position:absolute;margin-left:0;margin-top:0;width:540pt;height:10in;z-index:-251658752;visibility:visible;mso-wrap-style:square;mso-width-percent:0;mso-height-percent:0;mso-wrap-distance-left:9pt;mso-wrap-distance-top:0;mso-wrap-distance-right:9pt;mso-wrap-distance-bottom:0;mso-position-horizontal:center;mso-position-horizontal-relative:page;mso-position-vertical:center;mso-position-vertical-relative:page;mso-width-percent:0;mso-height-percent:0;mso-width-relative:page;mso-height-relative:page;v-text-anchor:top" o:gfxdata="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" o:allowoverlap="f" filled="f" stroked="f" strokeweight=".5pt">
                 <v:textbox inset="0,0,0,0">
                   <w:txbxContent>
                     <w:tbl>
@@ -321,7 +321,7 @@
                                           <pic:cNvPicPr/>
                                         </pic:nvPicPr>
                                         <pic:blipFill rotWithShape="1">
-                                          <a:blip r:embed="rId8" cstate="print">
+                                          <a:blip r:embed="rId9" cstate="print">
                                             <a:extLst>
                                               <a:ext uri="{28A0092B-C50C-407E-A947-70E740481C1C}">
                                                 <a14:useLocalDpi xmlns:a14="http://schemas.microsoft.com/office/drawing/2010/main" val="0"/>
@@ -686,13 +686,8 @@
               <w:cnfStyle w:val="000000100000" w:firstRow="0" w:lastRow="0" w:firstColumn="0" w:lastColumn="0" w:oddVBand="0" w:evenVBand="0" w:oddHBand="1" w:evenHBand="0" w:firstRowFirstColumn="0" w:firstRowLastColumn="0" w:lastRowFirstColumn="0" w:lastRowLastColumn="0"/>
             </w:pPr>
             <w:r>
-              <w:t xml:space="preserve">Mohammed </w:t>
-            </w:r>
-            <w:proofErr w:type="spellStart"/>
-            <w:r>
-              <w:t>Elsayed</w:t>
-            </w:r>
-            <w:proofErr w:type="spellEnd"/>
+              <w:t>Mohammed Elsayed</w:t>
+            </w:r>
             <w:r>
               <w:t xml:space="preserve"> </w:t>
             </w:r>
@@ -1119,15 +1114,7 @@
               <w:cnfStyle w:val="000000100000" w:firstRow="0" w:lastRow="0" w:firstColumn="0" w:lastColumn="0" w:oddVBand="0" w:evenVBand="0" w:oddHBand="1" w:evenHBand="0" w:firstRowFirstColumn="0" w:firstRowLastColumn="0" w:lastRowFirstColumn="0" w:lastRowLastColumn="0"/>
             </w:pPr>
             <w:r>
-              <w:t xml:space="preserve">Mohammed </w:t>
-            </w:r>
-            <w:proofErr w:type="spellStart"/>
-            <w:r>
-              <w:t>Elsayed</w:t>
-            </w:r>
-            <w:proofErr w:type="spellEnd"/>
-            <w:r>
-              <w:t xml:space="preserve"> </w:t>
+              <w:t xml:space="preserve">Mohammed Elsayed </w:t>
             </w:r>
           </w:p>
         </w:tc>
@@ -1666,110 +1653,63 @@
           <w:r>
             <w:fldChar w:fldCharType="separate"/>
           </w:r>
-          <w:bookmarkStart w:id="3" w:name="_GoBack"/>
-          <w:bookmarkEnd w:id="3"/>
-          <w:r>
-            <w:rPr>
-              <w:rStyle w:val="Hyperlink"/>
-              <w:noProof/>
-            </w:rPr>
-            <w:fldChar w:fldCharType="begin"/>
-          </w:r>
-          <w:r>
-            <w:rPr>
-              <w:rStyle w:val="Hyperlink"/>
-              <w:noProof/>
-            </w:rPr>
-            <w:instrText xml:space="preserve"> </w:instrText>
-          </w:r>
-          <w:r>
-            <w:rPr>
-              <w:noProof/>
-            </w:rPr>
-            <w:instrText>HYPERLINK \l "_Toc34493573"</w:instrText>
-          </w:r>
-          <w:r>
-            <w:rPr>
-              <w:rStyle w:val="Hyperlink"/>
-              <w:noProof/>
-            </w:rPr>
-            <w:instrText xml:space="preserve"> </w:instrText>
-          </w:r>
-          <w:r>
-            <w:rPr>
-              <w:rStyle w:val="Hyperlink"/>
-              <w:noProof/>
-            </w:rPr>
-          </w:r>
-          <w:r>
-            <w:rPr>
-              <w:rStyle w:val="Hyperlink"/>
-              <w:noProof/>
-            </w:rPr>
-            <w:fldChar w:fldCharType="separate"/>
-          </w:r>
-          <w:r>
-            <w:rPr>
-              <w:rStyle w:val="Hyperlink"/>
-              <w:noProof/>
-            </w:rPr>
-            <w:t>Status Table</w:t>
-          </w:r>
-          <w:r>
-            <w:rPr>
-              <w:noProof/>
-              <w:webHidden/>
-            </w:rPr>
-            <w:tab/>
-          </w:r>
-          <w:r>
-            <w:rPr>
-              <w:noProof/>
-              <w:webHidden/>
-            </w:rPr>
-            <w:fldChar w:fldCharType="begin"/>
-          </w:r>
-          <w:r>
-            <w:rPr>
-              <w:noProof/>
-              <w:webHidden/>
-            </w:rPr>
-            <w:instrText xml:space="preserve"> PAGEREF _Toc34493573 \h </w:instrText>
-          </w:r>
-          <w:r>
-            <w:rPr>
-              <w:noProof/>
-              <w:webHidden/>
-            </w:rPr>
-          </w:r>
-          <w:r>
-            <w:rPr>
-              <w:noProof/>
-              <w:webHidden/>
-            </w:rPr>
-            <w:fldChar w:fldCharType="separate"/>
-          </w:r>
-          <w:r>
-            <w:rPr>
-              <w:noProof/>
-              <w:webHidden/>
-            </w:rPr>
-            <w:t>2</w:t>
-          </w:r>
-          <w:r>
-            <w:rPr>
-              <w:noProof/>
-              <w:webHidden/>
-            </w:rPr>
-            <w:fldChar w:fldCharType="end"/>
-          </w:r>
-          <w:r>
-            <w:rPr>
-              <w:rStyle w:val="Hyperlink"/>
-              <w:noProof/>
-            </w:rPr>
-            <w:fldChar w:fldCharType="end"/>
-          </w:r>
+          <w:hyperlink w:anchor="_Toc34493573" w:history="1">
+            <w:r>
+              <w:rPr>
+                <w:rStyle w:val="Hyperlink"/>
+                <w:noProof/>
+              </w:rPr>
+              <w:t>Status Table</w:t>
+            </w:r>
+            <w:r>
+              <w:rPr>
+                <w:noProof/>
+                <w:webHidden/>
+              </w:rPr>
+              <w:tab/>
+            </w:r>
+            <w:r>
+              <w:rPr>
+                <w:noProof/>
+                <w:webHidden/>
+              </w:rPr>
+              <w:fldChar w:fldCharType="begin"/>
+            </w:r>
+            <w:r>
+              <w:rPr>
+                <w:noProof/>
+                <w:webHidden/>
+              </w:rPr>
+              <w:instrText xml:space="preserve"> PAGEREF _Toc34493573 \h </w:instrText>
+            </w:r>
+            <w:r>
+              <w:rPr>
+                <w:noProof/>
+                <w:webHidden/>
+              </w:rPr>
+            </w:r>
+            <w:r>
+              <w:rPr>
+                <w:noProof/>
+                <w:webHidden/>
+              </w:rPr>
+              <w:fldChar w:fldCharType="separate"/>
+            </w:r>
+            <w:r>
+              <w:rPr>
+                <w:noProof/>
+                <w:webHidden/>
+              </w:rPr>
+              <w:t>2</w:t>
+            </w:r>
+            <w:r>
+              <w:rPr>
+                <w:noProof/>
+                <w:webHidden/>
+              </w:rPr>
+              <w:fldChar w:fldCharType="end"/>
+            </w:r>
+          </w:hyperlink>
         </w:p>
         <w:p>
           <w:pPr>
@@ -2497,7 +2437,7 @@
       <w:pPr>
         <w:pStyle w:val="Heading1"/>
       </w:pPr>
-      <w:bookmarkStart w:id="4" w:name="_Toc34493576"/>
+      <w:bookmarkStart w:id="3" w:name="_Toc34493576"/>
       <w:r>
         <w:lastRenderedPageBreak/>
         <w:t>1</w:t>
@@ -2514,7 +2454,7 @@
       <w:r>
         <w:t>Project Description</w:t>
       </w:r>
-      <w:bookmarkEnd w:id="4"/>
+      <w:bookmarkEnd w:id="3"/>
       <w:r>
         <w:t xml:space="preserve"> </w:t>
       </w:r>
@@ -2587,8 +2527,8 @@
           <w:szCs w:val="28"/>
         </w:rPr>
       </w:pPr>
-      <w:bookmarkStart w:id="5" w:name="_Toc33113382"/>
-      <w:bookmarkStart w:id="6" w:name="_Toc34493577"/>
+      <w:bookmarkStart w:id="4" w:name="_Toc33113382"/>
+      <w:bookmarkStart w:id="5" w:name="_Toc34493577"/>
       <w:r>
         <w:rPr>
           <w:rFonts w:asciiTheme="minorHAnsi" w:hAnsiTheme="minorHAnsi" w:cstheme="minorHAnsi"/>
@@ -2613,8 +2553,8 @@
         </w:rPr>
         <w:t xml:space="preserve"> Features</w:t>
       </w:r>
+      <w:bookmarkEnd w:id="4"/>
       <w:bookmarkEnd w:id="5"/>
-      <w:bookmarkEnd w:id="6"/>
       <w:r>
         <w:rPr>
           <w:rFonts w:asciiTheme="minorHAnsi" w:hAnsiTheme="minorHAnsi" w:cstheme="minorHAnsi"/>
@@ -3044,7 +2984,7 @@
           <w:szCs w:val="24"/>
         </w:rPr>
       </w:pPr>
-      <w:bookmarkStart w:id="7" w:name="_Toc33113383"/>
+      <w:bookmarkStart w:id="6" w:name="_Toc33113383"/>
     </w:p>
     <w:p/>
     <w:p>
@@ -3063,7 +3003,7 @@
           <w:szCs w:val="48"/>
         </w:rPr>
       </w:pPr>
-      <w:bookmarkStart w:id="8" w:name="_Toc34493578"/>
+      <w:bookmarkStart w:id="7" w:name="_Toc34493578"/>
       <w:r>
         <w:lastRenderedPageBreak/>
         <w:t>2</w:t>
@@ -3080,8 +3020,8 @@
       <w:r>
         <w:t>Context Diagram</w:t>
       </w:r>
+      <w:bookmarkEnd w:id="6"/>
       <w:bookmarkEnd w:id="7"/>
-      <w:bookmarkEnd w:id="8"/>
     </w:p>
     <w:p/>
     <w:p>
@@ -3110,7 +3050,7 @@
                     </pic:cNvPicPr>
                   </pic:nvPicPr>
                   <pic:blipFill>
-                    <a:blip r:embed="rId9">
+                    <a:blip r:embed="rId10">
                       <a:extLst>
                         <a:ext uri="{28A0092B-C50C-407E-A947-70E740481C1C}">
                           <a14:useLocalDpi xmlns:a14="http://schemas.microsoft.com/office/drawing/2010/main" val="0"/>
@@ -3150,27 +3090,14 @@
       <w:r>
         <w:t xml:space="preserve">Figure </w:t>
       </w:r>
-      <w:r>
-        <w:fldChar w:fldCharType="begin"/>
-      </w:r>
-      <w:r>
-        <w:instrText xml:space="preserve"> SEQ Figure \* ARABIC </w:instrText>
-      </w:r>
-      <w:r>
-        <w:fldChar w:fldCharType="separate"/>
-      </w:r>
-      <w:r>
-        <w:rPr>
-          <w:noProof/>
-        </w:rPr>
-        <w:t>1</w:t>
-      </w:r>
-      <w:r>
-        <w:rPr>
-          <w:noProof/>
-        </w:rPr>
-        <w:fldChar w:fldCharType="end"/>
-      </w:r>
+      <w:fldSimple w:instr=" SEQ Figure \* ARABIC ">
+        <w:r>
+          <w:rPr>
+            <w:noProof/>
+          </w:rPr>
+          <w:t>1</w:t>
+        </w:r>
+      </w:fldSimple>
       <w:r>
         <w:t>.</w:t>
       </w:r>
@@ -3195,7 +3122,7 @@
       <w:pPr>
         <w:pStyle w:val="Heading1"/>
       </w:pPr>
-      <w:bookmarkStart w:id="9" w:name="_Toc34493579"/>
+      <w:bookmarkStart w:id="8" w:name="_Toc34493579"/>
       <w:r>
         <w:lastRenderedPageBreak/>
         <w:t>3</w:t>
@@ -3212,7 +3139,7 @@
       <w:r>
         <w:t>Input/output Table</w:t>
       </w:r>
-      <w:bookmarkEnd w:id="9"/>
+      <w:bookmarkEnd w:id="8"/>
       <w:r>
         <w:br/>
       </w:r>
@@ -3320,13 +3247,6 @@
                 <w:bCs/>
                 <w:szCs w:val="14"/>
               </w:rPr>
-              <w:t>(physical range)</w:t>
-            </w:r>
-            <w:r>
-              <w:rPr>
-                <w:bCs/>
-                <w:szCs w:val="14"/>
-              </w:rPr>
               <w:t>Unit</w:t>
             </w:r>
           </w:p>
@@ -3421,42 +3341,7 @@
                 <w:bCs/>
                 <w:szCs w:val="14"/>
               </w:rPr>
-              <w:t>(</w:t>
-            </w:r>
-            <w:r>
-              <w:rPr>
-                <w:bCs/>
-                <w:szCs w:val="14"/>
-              </w:rPr>
-              <w:t>0</w:t>
-            </w:r>
-            <w:r>
-              <w:rPr>
-                <w:bCs/>
-                <w:szCs w:val="14"/>
-              </w:rPr>
-              <w:sym w:font="Wingdings" w:char="F0E0"/>
-            </w:r>
-            <w:r>
-              <w:rPr>
-                <w:bCs/>
-                <w:szCs w:val="14"/>
-              </w:rPr>
-              <w:t>5</w:t>
-            </w:r>
-            <w:r>
-              <w:rPr>
-                <w:bCs/>
-                <w:szCs w:val="14"/>
-              </w:rPr>
-              <w:t>)</w:t>
-            </w:r>
-            <w:r>
-              <w:rPr>
-                <w:bCs/>
-                <w:szCs w:val="14"/>
-              </w:rPr>
-              <w:t>volt</w:t>
+              <w:t>NA</w:t>
             </w:r>
           </w:p>
         </w:tc>
@@ -3558,42 +3443,7 @@
                 <w:bCs/>
                 <w:szCs w:val="14"/>
               </w:rPr>
-              <w:t>(</w:t>
-            </w:r>
-            <w:r>
-              <w:rPr>
-                <w:bCs/>
-                <w:szCs w:val="14"/>
-              </w:rPr>
-              <w:t>0</w:t>
-            </w:r>
-            <w:r>
-              <w:rPr>
-                <w:bCs/>
-                <w:szCs w:val="14"/>
-              </w:rPr>
-              <w:sym w:font="Wingdings" w:char="F0E0"/>
-            </w:r>
-            <w:r>
-              <w:rPr>
-                <w:bCs/>
-                <w:szCs w:val="14"/>
-              </w:rPr>
-              <w:t>5</w:t>
-            </w:r>
-            <w:r>
-              <w:rPr>
-                <w:bCs/>
-                <w:szCs w:val="14"/>
-              </w:rPr>
-              <w:t>)</w:t>
-            </w:r>
-            <w:r>
-              <w:rPr>
-                <w:bCs/>
-                <w:szCs w:val="14"/>
-              </w:rPr>
-              <w:t>volt</w:t>
+              <w:t>NA</w:t>
             </w:r>
           </w:p>
         </w:tc>
@@ -3687,42 +3537,7 @@
                 <w:bCs/>
                 <w:szCs w:val="14"/>
               </w:rPr>
-              <w:t>(</w:t>
-            </w:r>
-            <w:r>
-              <w:rPr>
-                <w:bCs/>
-                <w:szCs w:val="14"/>
-              </w:rPr>
-              <w:t>0</w:t>
-            </w:r>
-            <w:r>
-              <w:rPr>
-                <w:bCs/>
-                <w:szCs w:val="14"/>
-              </w:rPr>
-              <w:sym w:font="Wingdings" w:char="F0E0"/>
-            </w:r>
-            <w:r>
-              <w:rPr>
-                <w:bCs/>
-                <w:szCs w:val="14"/>
-              </w:rPr>
-              <w:t>5</w:t>
-            </w:r>
-            <w:r>
-              <w:rPr>
-                <w:bCs/>
-                <w:szCs w:val="14"/>
-              </w:rPr>
-              <w:t>)</w:t>
-            </w:r>
-            <w:r>
-              <w:rPr>
-                <w:bCs/>
-                <w:szCs w:val="14"/>
-              </w:rPr>
-              <w:t>volt</w:t>
+              <w:t>NA</w:t>
             </w:r>
           </w:p>
         </w:tc>
@@ -3812,42 +3627,7 @@
                 <w:bCs/>
                 <w:szCs w:val="14"/>
               </w:rPr>
-              <w:t>(</w:t>
-            </w:r>
-            <w:r>
-              <w:rPr>
-                <w:bCs/>
-                <w:szCs w:val="14"/>
-              </w:rPr>
-              <w:t>0</w:t>
-            </w:r>
-            <w:r>
-              <w:rPr>
-                <w:bCs/>
-                <w:szCs w:val="14"/>
-              </w:rPr>
-              <w:sym w:font="Wingdings" w:char="F0E0"/>
-            </w:r>
-            <w:r>
-              <w:rPr>
-                <w:bCs/>
-                <w:szCs w:val="14"/>
-              </w:rPr>
-              <w:t>5</w:t>
-            </w:r>
-            <w:r>
-              <w:rPr>
-                <w:bCs/>
-                <w:szCs w:val="14"/>
-              </w:rPr>
-              <w:t>)</w:t>
-            </w:r>
-            <w:r>
-              <w:rPr>
-                <w:bCs/>
-                <w:szCs w:val="14"/>
-              </w:rPr>
-              <w:t>volt</w:t>
+              <w:t>Current Time</w:t>
             </w:r>
           </w:p>
         </w:tc>
@@ -3941,42 +3721,7 @@
                 <w:bCs/>
                 <w:szCs w:val="14"/>
               </w:rPr>
-              <w:t>(</w:t>
-            </w:r>
-            <w:r>
-              <w:rPr>
-                <w:bCs/>
-                <w:szCs w:val="14"/>
-              </w:rPr>
-              <w:t>0</w:t>
-            </w:r>
-            <w:r>
-              <w:rPr>
-                <w:bCs/>
-                <w:szCs w:val="14"/>
-              </w:rPr>
-              <w:sym w:font="Wingdings" w:char="F0E0"/>
-            </w:r>
-            <w:r>
-              <w:rPr>
-                <w:bCs/>
-                <w:szCs w:val="14"/>
-              </w:rPr>
-              <w:t>5</w:t>
-            </w:r>
-            <w:r>
-              <w:rPr>
-                <w:bCs/>
-                <w:szCs w:val="14"/>
-              </w:rPr>
-              <w:t>)</w:t>
-            </w:r>
-            <w:r>
-              <w:rPr>
-                <w:bCs/>
-                <w:szCs w:val="14"/>
-              </w:rPr>
-              <w:t>volt</w:t>
+              <w:t>On/off</w:t>
             </w:r>
           </w:p>
         </w:tc>
@@ -4202,42 +3947,7 @@
                 <w:bCs/>
                 <w:szCs w:val="14"/>
               </w:rPr>
-              <w:t>(</w:t>
-            </w:r>
-            <w:r>
-              <w:rPr>
-                <w:bCs/>
-                <w:szCs w:val="14"/>
-              </w:rPr>
-              <w:t>0</w:t>
-            </w:r>
-            <w:r>
-              <w:rPr>
-                <w:bCs/>
-                <w:szCs w:val="14"/>
-              </w:rPr>
-              <w:sym w:font="Wingdings" w:char="F0E0"/>
-            </w:r>
-            <w:r>
-              <w:rPr>
-                <w:bCs/>
-                <w:szCs w:val="14"/>
-              </w:rPr>
-              <w:t>5</w:t>
-            </w:r>
-            <w:r>
-              <w:rPr>
-                <w:bCs/>
-                <w:szCs w:val="14"/>
-              </w:rPr>
-              <w:t>)</w:t>
-            </w:r>
-            <w:r>
-              <w:rPr>
-                <w:bCs/>
-                <w:szCs w:val="14"/>
-              </w:rPr>
-              <w:t>volt</w:t>
+              <w:t>Time-hours</w:t>
             </w:r>
           </w:p>
         </w:tc>
@@ -4327,42 +4037,7 @@
                 <w:bCs/>
                 <w:szCs w:val="14"/>
               </w:rPr>
-              <w:t>(</w:t>
-            </w:r>
-            <w:r>
-              <w:rPr>
-                <w:bCs/>
-                <w:szCs w:val="14"/>
-              </w:rPr>
-              <w:t>0</w:t>
-            </w:r>
-            <w:r>
-              <w:rPr>
-                <w:bCs/>
-                <w:szCs w:val="14"/>
-              </w:rPr>
-              <w:sym w:font="Wingdings" w:char="F0E0"/>
-            </w:r>
-            <w:r>
-              <w:rPr>
-                <w:bCs/>
-                <w:szCs w:val="14"/>
-              </w:rPr>
-              <w:t>5</w:t>
-            </w:r>
-            <w:r>
-              <w:rPr>
-                <w:bCs/>
-                <w:szCs w:val="14"/>
-              </w:rPr>
-              <w:t>)</w:t>
-            </w:r>
-            <w:r>
-              <w:rPr>
-                <w:bCs/>
-                <w:szCs w:val="14"/>
-              </w:rPr>
-              <w:t>volt</w:t>
+              <w:t>Time-minutes</w:t>
             </w:r>
           </w:p>
         </w:tc>
@@ -4447,42 +4122,7 @@
                 <w:bCs/>
                 <w:szCs w:val="14"/>
               </w:rPr>
-              <w:t>(</w:t>
-            </w:r>
-            <w:r>
-              <w:rPr>
-                <w:bCs/>
-                <w:szCs w:val="14"/>
-              </w:rPr>
-              <w:t>0</w:t>
-            </w:r>
-            <w:r>
-              <w:rPr>
-                <w:bCs/>
-                <w:szCs w:val="14"/>
-              </w:rPr>
-              <w:sym w:font="Wingdings" w:char="F0E0"/>
-            </w:r>
-            <w:r>
-              <w:rPr>
-                <w:bCs/>
-                <w:szCs w:val="14"/>
-              </w:rPr>
-              <w:t>5</w:t>
-            </w:r>
-            <w:r>
-              <w:rPr>
-                <w:bCs/>
-                <w:szCs w:val="14"/>
-              </w:rPr>
-              <w:t>)</w:t>
-            </w:r>
-            <w:r>
-              <w:rPr>
-                <w:bCs/>
-                <w:szCs w:val="14"/>
-              </w:rPr>
-              <w:t>volt</w:t>
+              <w:t>NA</w:t>
             </w:r>
           </w:p>
         </w:tc>
@@ -4579,43 +4219,10 @@
                 <w:bCs/>
                 <w:szCs w:val="14"/>
               </w:rPr>
-              <w:t>(</w:t>
-            </w:r>
-            <w:r>
-              <w:rPr>
-                <w:bCs/>
-                <w:szCs w:val="14"/>
-              </w:rPr>
-              <w:t>0</w:t>
-            </w:r>
-            <w:r>
-              <w:rPr>
-                <w:bCs/>
-                <w:szCs w:val="14"/>
-              </w:rPr>
-              <w:sym w:font="Wingdings" w:char="F0E0"/>
-            </w:r>
-            <w:r>
-              <w:rPr>
-                <w:bCs/>
-                <w:szCs w:val="14"/>
-              </w:rPr>
-              <w:t>5</w:t>
-            </w:r>
-            <w:r>
-              <w:rPr>
-                <w:bCs/>
-                <w:szCs w:val="14"/>
-              </w:rPr>
-              <w:t>)</w:t>
-            </w:r>
-            <w:r>
-              <w:rPr>
-                <w:bCs/>
-                <w:szCs w:val="14"/>
-              </w:rPr>
-              <w:t>volt</w:t>
-            </w:r>
+              <w:t>NA</w:t>
+            </w:r>
+            <w:bookmarkStart w:id="9" w:name="_GoBack"/>
+            <w:bookmarkEnd w:id="9"/>
           </w:p>
         </w:tc>
       </w:tr>
@@ -4700,42 +4307,7 @@
                 <w:bCs/>
                 <w:szCs w:val="14"/>
               </w:rPr>
-              <w:t>(</w:t>
-            </w:r>
-            <w:r>
-              <w:rPr>
-                <w:bCs/>
-                <w:szCs w:val="14"/>
-              </w:rPr>
-              <w:t>0</w:t>
-            </w:r>
-            <w:r>
-              <w:rPr>
-                <w:bCs/>
-                <w:szCs w:val="14"/>
-              </w:rPr>
-              <w:sym w:font="Wingdings" w:char="F0E0"/>
-            </w:r>
-            <w:r>
-              <w:rPr>
-                <w:bCs/>
-                <w:szCs w:val="14"/>
-              </w:rPr>
-              <w:t>5</w:t>
-            </w:r>
-            <w:r>
-              <w:rPr>
-                <w:bCs/>
-                <w:szCs w:val="14"/>
-              </w:rPr>
-              <w:t>)</w:t>
-            </w:r>
-            <w:r>
-              <w:rPr>
-                <w:bCs/>
-                <w:szCs w:val="14"/>
-              </w:rPr>
-              <w:t>volt</w:t>
+              <w:t>Time-seconds</w:t>
             </w:r>
           </w:p>
         </w:tc>
@@ -4822,42 +4394,7 @@
                 <w:bCs/>
                 <w:szCs w:val="14"/>
               </w:rPr>
-              <w:t>(</w:t>
-            </w:r>
-            <w:r>
-              <w:rPr>
-                <w:bCs/>
-                <w:szCs w:val="14"/>
-              </w:rPr>
-              <w:t>0</w:t>
-            </w:r>
-            <w:r>
-              <w:rPr>
-                <w:bCs/>
-                <w:szCs w:val="14"/>
-              </w:rPr>
-              <w:sym w:font="Wingdings" w:char="F0E0"/>
-            </w:r>
-            <w:r>
-              <w:rPr>
-                <w:bCs/>
-                <w:szCs w:val="14"/>
-              </w:rPr>
-              <w:t>5</w:t>
-            </w:r>
-            <w:r>
-              <w:rPr>
-                <w:bCs/>
-                <w:szCs w:val="14"/>
-              </w:rPr>
-              <w:t>)</w:t>
-            </w:r>
-            <w:r>
-              <w:rPr>
-                <w:bCs/>
-                <w:szCs w:val="14"/>
-              </w:rPr>
-              <w:t>volt</w:t>
+              <w:t>Time_Minutes</w:t>
             </w:r>
           </w:p>
         </w:tc>
@@ -4923,7 +4460,7 @@
           <w:noProof/>
         </w:rPr>
         <w:drawing>
-          <wp:anchor distT="0" distB="0" distL="114300" distR="114300" simplePos="0" relativeHeight="251659264" behindDoc="1" locked="0" layoutInCell="1" allowOverlap="1" wp14:anchorId="0DA622CB" wp14:editId="28DE4FD8">
+          <wp:anchor distT="0" distB="0" distL="114300" distR="114300" simplePos="0" relativeHeight="251658752" behindDoc="1" locked="0" layoutInCell="1" allowOverlap="1" wp14:anchorId="0DA622CB" wp14:editId="28DE4FD8">
             <wp:simplePos x="0" y="0"/>
             <wp:positionH relativeFrom="column">
               <wp:posOffset>0</wp:posOffset>
@@ -4956,7 +4493,7 @@
                     </pic:cNvPicPr>
                   </pic:nvPicPr>
                   <pic:blipFill>
-                    <a:blip r:embed="rId10" cstate="print">
+                    <a:blip r:embed="rId11" cstate="print">
                       <a:extLst>
                         <a:ext uri="{28A0092B-C50C-407E-A947-70E740481C1C}">
                           <a14:useLocalDpi xmlns:a14="http://schemas.microsoft.com/office/drawing/2010/main" val="0"/>
@@ -5046,7 +4583,7 @@
                     </pic:cNvPicPr>
                   </pic:nvPicPr>
                   <pic:blipFill>
-                    <a:blip r:embed="rId11">
+                    <a:blip r:embed="rId12">
                       <a:extLst>
                         <a:ext uri="{28A0092B-C50C-407E-A947-70E740481C1C}">
                           <a14:useLocalDpi xmlns:a14="http://schemas.microsoft.com/office/drawing/2010/main" val="0"/>
@@ -5133,7 +4670,7 @@
         <mc:AlternateContent>
           <mc:Choice Requires="wps">
             <w:drawing>
-              <wp:anchor distT="0" distB="0" distL="114300" distR="114300" simplePos="0" relativeHeight="251657216" behindDoc="0" locked="0" layoutInCell="1" allowOverlap="1" wp14:anchorId="361E6C4D" wp14:editId="482DA61B">
+              <wp:anchor distT="0" distB="0" distL="114300" distR="114300" simplePos="0" relativeHeight="251656704" behindDoc="0" locked="0" layoutInCell="1" allowOverlap="1" wp14:anchorId="361E6C4D" wp14:editId="482DA61B">
                 <wp:simplePos x="0" y="0"/>
                 <wp:positionH relativeFrom="column">
                   <wp:posOffset>1937385</wp:posOffset>
@@ -5197,7 +4734,7 @@
               </wp:anchor>
             </w:drawing>
           </mc:Choice>
-          <mc:Fallback>
+          <mc:Fallback xmlns:w16se="http://schemas.microsoft.com/office/word/2015/wordml/symex" xmlns:w16cid="http://schemas.microsoft.com/office/word/2016/wordml/cid" xmlns:w15="http://schemas.microsoft.com/office/word/2012/wordml" xmlns:am3d="http://schemas.microsoft.com/office/drawing/2017/model3d" xmlns:aink="http://schemas.microsoft.com/office/drawing/2016/ink" xmlns:cx8="http://schemas.microsoft.com/office/drawing/2016/5/14/chartex" xmlns:cx7="http://schemas.microsoft.com/office/drawing/2016/5/13/chartex" xmlns:cx6="http://schemas.microsoft.com/office/drawing/2016/5/12/chartex" xmlns:cx5="http://schemas.microsoft.com/office/drawing/2016/5/11/chartex" xmlns:cx4="http://schemas.microsoft.com/office/drawing/2016/5/10/chartex" xmlns:cx3="http://schemas.microsoft.com/office/drawing/2016/5/9/chartex" xmlns:cx2="http://schemas.microsoft.com/office/drawing/2015/10/21/chartex" xmlns:cx1="http://schemas.microsoft.com/office/drawing/2015/9/8/chartex" xmlns:cx="http://schemas.microsoft.com/office/drawing/2014/chartex">
             <w:pict>
               <v:shape w14:anchorId="361E6C4D" id="Text Box 2" o:spid="_x0000_s1027" type="#_x0000_t202" style="position:absolute;margin-left:152.55pt;margin-top:113.85pt;width:90pt;height:34pt;z-index:251657216;visibility:visible;mso-wrap-style:square;mso-width-percent:0;mso-height-percent:0;mso-wrap-distance-left:9pt;mso-wrap-distance-top:0;mso-wrap-distance-right:9pt;mso-wrap-distance-bottom:0;mso-position-horizontal:absolute;mso-position-horizontal-relative:text;mso-position-vertical:absolute;mso-position-vertical-relative:text;mso-width-percent:0;mso-height-percent:0;mso-width-relative:margin;mso-height-relative:margin;v-text-anchor:top" o:gfxdata="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" filled="f" stroked="f">
                 <v:textbox>
@@ -5489,11 +5026,9 @@
               <w:jc w:val="center"/>
               <w:cnfStyle w:val="000000000000" w:firstRow="0" w:lastRow="0" w:firstColumn="0" w:lastColumn="0" w:oddVBand="0" w:evenVBand="0" w:oddHBand="0" w:evenHBand="0" w:firstRowFirstColumn="0" w:firstRowLastColumn="0" w:lastRowFirstColumn="0" w:lastRowLastColumn="0"/>
             </w:pPr>
-            <w:proofErr w:type="spellStart"/>
             <w:r>
               <w:t>DGW_error_tModeNavigation</w:t>
             </w:r>
-            <w:proofErr w:type="spellEnd"/>
           </w:p>
         </w:tc>
       </w:tr>
@@ -5562,11 +5097,9 @@
               <w:jc w:val="center"/>
               <w:cnfStyle w:val="000000000000" w:firstRow="0" w:lastRow="0" w:firstColumn="0" w:lastColumn="0" w:oddVBand="0" w:evenVBand="0" w:oddHBand="0" w:evenHBand="0" w:firstRowFirstColumn="0" w:firstRowLastColumn="0" w:lastRowFirstColumn="0" w:lastRowLastColumn="0"/>
             </w:pPr>
-            <w:proofErr w:type="spellStart"/>
             <w:r>
               <w:t>error_t</w:t>
             </w:r>
-            <w:proofErr w:type="spellEnd"/>
           </w:p>
         </w:tc>
       </w:tr>
@@ -5791,11 +5324,9 @@
               <w:jc w:val="center"/>
               <w:cnfStyle w:val="000000000000" w:firstRow="0" w:lastRow="0" w:firstColumn="0" w:lastColumn="0" w:oddVBand="0" w:evenVBand="0" w:oddHBand="0" w:evenHBand="0" w:firstRowFirstColumn="0" w:firstRowLastColumn="0" w:lastRowFirstColumn="0" w:lastRowLastColumn="0"/>
             </w:pPr>
-            <w:proofErr w:type="spellStart"/>
             <w:r>
               <w:t>DisTimMd_error_tInitialization</w:t>
             </w:r>
-            <w:proofErr w:type="spellEnd"/>
           </w:p>
         </w:tc>
       </w:tr>
@@ -5860,11 +5391,9 @@
               <w:jc w:val="center"/>
               <w:cnfStyle w:val="000000000000" w:firstRow="0" w:lastRow="0" w:firstColumn="0" w:lastColumn="0" w:oddVBand="0" w:evenVBand="0" w:oddHBand="0" w:evenHBand="0" w:firstRowFirstColumn="0" w:firstRowLastColumn="0" w:lastRowFirstColumn="0" w:lastRowLastColumn="0"/>
             </w:pPr>
-            <w:proofErr w:type="spellStart"/>
             <w:r>
               <w:t>error_t</w:t>
             </w:r>
-            <w:proofErr w:type="spellEnd"/>
           </w:p>
         </w:tc>
       </w:tr>
@@ -6050,11 +5579,9 @@
               <w:jc w:val="center"/>
               <w:cnfStyle w:val="000000100000" w:firstRow="0" w:lastRow="0" w:firstColumn="0" w:lastColumn="0" w:oddVBand="0" w:evenVBand="0" w:oddHBand="1" w:evenHBand="0" w:firstRowFirstColumn="0" w:firstRowLastColumn="0" w:lastRowFirstColumn="0" w:lastRowLastColumn="0"/>
             </w:pPr>
-            <w:proofErr w:type="spellStart"/>
             <w:r>
               <w:t>SW_error_tReadSwitchValue</w:t>
             </w:r>
-            <w:proofErr w:type="spellEnd"/>
           </w:p>
         </w:tc>
       </w:tr>
@@ -6123,11 +5650,9 @@
               <w:jc w:val="center"/>
               <w:cnfStyle w:val="000000100000" w:firstRow="0" w:lastRow="0" w:firstColumn="0" w:lastColumn="0" w:oddVBand="0" w:evenVBand="0" w:oddHBand="1" w:evenHBand="0" w:firstRowFirstColumn="0" w:firstRowLastColumn="0" w:lastRowFirstColumn="0" w:lastRowLastColumn="0"/>
             </w:pPr>
-            <w:proofErr w:type="spellStart"/>
             <w:r>
               <w:t>error_t</w:t>
             </w:r>
-            <w:proofErr w:type="spellEnd"/>
           </w:p>
         </w:tc>
       </w:tr>
@@ -6384,11 +5909,9 @@
               <w:jc w:val="center"/>
               <w:cnfStyle w:val="000000100000" w:firstRow="0" w:lastRow="0" w:firstColumn="0" w:lastColumn="0" w:oddVBand="0" w:evenVBand="0" w:oddHBand="1" w:evenHBand="0" w:firstRowFirstColumn="0" w:firstRowLastColumn="0" w:lastRowFirstColumn="0" w:lastRowLastColumn="0"/>
             </w:pPr>
-            <w:proofErr w:type="spellStart"/>
             <w:r>
               <w:t>DGW_error_tFieldSelect</w:t>
             </w:r>
-            <w:proofErr w:type="spellEnd"/>
           </w:p>
         </w:tc>
       </w:tr>
@@ -6453,11 +5976,9 @@
               <w:jc w:val="center"/>
               <w:cnfStyle w:val="000000100000" w:firstRow="0" w:lastRow="0" w:firstColumn="0" w:lastColumn="0" w:oddVBand="0" w:evenVBand="0" w:oddHBand="1" w:evenHBand="0" w:firstRowFirstColumn="0" w:firstRowLastColumn="0" w:lastRowFirstColumn="0" w:lastRowLastColumn="0"/>
             </w:pPr>
-            <w:proofErr w:type="spellStart"/>
             <w:r>
               <w:t>error_t</w:t>
             </w:r>
-            <w:proofErr w:type="spellEnd"/>
           </w:p>
         </w:tc>
       </w:tr>
@@ -6958,13 +6479,8 @@
               <w:cnfStyle w:val="000000000000" w:firstRow="0" w:lastRow="0" w:firstColumn="0" w:lastColumn="0" w:oddVBand="0" w:evenVBand="0" w:oddHBand="0" w:evenHBand="0" w:firstRowFirstColumn="0" w:firstRowLastColumn="0" w:lastRowFirstColumn="0" w:lastRowLastColumn="0"/>
             </w:pPr>
             <w:r>
-              <w:t>DGW _</w:t>
-            </w:r>
-            <w:proofErr w:type="spellStart"/>
-            <w:r>
-              <w:t>error_AdjustTime</w:t>
-            </w:r>
-            <w:proofErr w:type="spellEnd"/>
+              <w:t>DGW _error_AdjustTime</w:t>
+            </w:r>
           </w:p>
         </w:tc>
       </w:tr>
@@ -7029,11 +6545,9 @@
               <w:jc w:val="center"/>
               <w:cnfStyle w:val="000000000000" w:firstRow="0" w:lastRow="0" w:firstColumn="0" w:lastColumn="0" w:oddVBand="0" w:evenVBand="0" w:oddHBand="0" w:evenHBand="0" w:firstRowFirstColumn="0" w:firstRowLastColumn="0" w:lastRowFirstColumn="0" w:lastRowLastColumn="0"/>
             </w:pPr>
-            <w:proofErr w:type="spellStart"/>
             <w:r>
               <w:t>error_t</w:t>
             </w:r>
-            <w:proofErr w:type="spellEnd"/>
           </w:p>
         </w:tc>
       </w:tr>
@@ -7183,11 +6697,9 @@
               <w:jc w:val="center"/>
               <w:cnfStyle w:val="000000000000" w:firstRow="0" w:lastRow="0" w:firstColumn="0" w:lastColumn="0" w:oddVBand="0" w:evenVBand="0" w:oddHBand="0" w:evenHBand="0" w:firstRowFirstColumn="0" w:firstRowLastColumn="0" w:lastRowFirstColumn="0" w:lastRowLastColumn="0"/>
             </w:pPr>
-            <w:proofErr w:type="spellStart"/>
             <w:r>
               <w:t>AlarmMode_error_tInitialization</w:t>
             </w:r>
-            <w:proofErr w:type="spellEnd"/>
           </w:p>
         </w:tc>
       </w:tr>
@@ -7252,11 +6764,9 @@
               <w:jc w:val="center"/>
               <w:cnfStyle w:val="000000000000" w:firstRow="0" w:lastRow="0" w:firstColumn="0" w:lastColumn="0" w:oddVBand="0" w:evenVBand="0" w:oddHBand="0" w:evenHBand="0" w:firstRowFirstColumn="0" w:firstRowLastColumn="0" w:lastRowFirstColumn="0" w:lastRowLastColumn="0"/>
             </w:pPr>
-            <w:proofErr w:type="spellStart"/>
             <w:r>
               <w:t>error_t</w:t>
             </w:r>
-            <w:proofErr w:type="spellEnd"/>
           </w:p>
         </w:tc>
       </w:tr>
@@ -7439,11 +6949,9 @@
               <w:jc w:val="center"/>
               <w:cnfStyle w:val="000000100000" w:firstRow="0" w:lastRow="0" w:firstColumn="0" w:lastColumn="0" w:oddVBand="0" w:evenVBand="0" w:oddHBand="1" w:evenHBand="0" w:firstRowFirstColumn="0" w:firstRowLastColumn="0" w:lastRowFirstColumn="0" w:lastRowLastColumn="0"/>
             </w:pPr>
-            <w:proofErr w:type="spellStart"/>
             <w:r>
               <w:t>Alarm_error_tAlarmCheck</w:t>
             </w:r>
-            <w:proofErr w:type="spellEnd"/>
           </w:p>
         </w:tc>
       </w:tr>
@@ -7508,11 +7016,9 @@
               <w:jc w:val="center"/>
               <w:cnfStyle w:val="000000100000" w:firstRow="0" w:lastRow="0" w:firstColumn="0" w:lastColumn="0" w:oddVBand="0" w:evenVBand="0" w:oddHBand="1" w:evenHBand="0" w:firstRowFirstColumn="0" w:firstRowLastColumn="0" w:lastRowFirstColumn="0" w:lastRowLastColumn="0"/>
             </w:pPr>
-            <w:proofErr w:type="spellStart"/>
             <w:r>
               <w:t>error_t</w:t>
             </w:r>
-            <w:proofErr w:type="spellEnd"/>
           </w:p>
         </w:tc>
       </w:tr>
@@ -7692,11 +7198,9 @@
               <w:jc w:val="center"/>
               <w:cnfStyle w:val="000000100000" w:firstRow="0" w:lastRow="0" w:firstColumn="0" w:lastColumn="0" w:oddVBand="0" w:evenVBand="0" w:oddHBand="1" w:evenHBand="0" w:firstRowFirstColumn="0" w:firstRowLastColumn="0" w:lastRowFirstColumn="0" w:lastRowLastColumn="0"/>
             </w:pPr>
-            <w:proofErr w:type="spellStart"/>
             <w:r>
               <w:t>Buzzer_error_tFireAlarm</w:t>
             </w:r>
-            <w:proofErr w:type="spellEnd"/>
           </w:p>
         </w:tc>
       </w:tr>
@@ -7770,11 +7274,9 @@
               <w:jc w:val="center"/>
               <w:cnfStyle w:val="000000100000" w:firstRow="0" w:lastRow="0" w:firstColumn="0" w:lastColumn="0" w:oddVBand="0" w:evenVBand="0" w:oddHBand="1" w:evenHBand="0" w:firstRowFirstColumn="0" w:firstRowLastColumn="0" w:lastRowFirstColumn="0" w:lastRowLastColumn="0"/>
             </w:pPr>
-            <w:proofErr w:type="spellStart"/>
             <w:r>
               <w:t>error_t</w:t>
             </w:r>
-            <w:proofErr w:type="spellEnd"/>
           </w:p>
         </w:tc>
       </w:tr>
@@ -7889,15 +7391,7 @@
               <w:cnfStyle w:val="000000100000" w:firstRow="0" w:lastRow="0" w:firstColumn="0" w:lastColumn="0" w:oddVBand="0" w:evenVBand="0" w:oddHBand="1" w:evenHBand="0" w:firstRowFirstColumn="0" w:firstRowLastColumn="0" w:lastRowFirstColumn="0" w:lastRowLastColumn="0"/>
             </w:pPr>
             <w:r>
-              <w:t xml:space="preserve">This API is responsible of  enter the Stop watch which inside calling LCD component to display Initialization format of </w:t>
-            </w:r>
-            <w:proofErr w:type="spellStart"/>
-            <w:r>
-              <w:t>cloc</w:t>
-            </w:r>
-            <w:proofErr w:type="spellEnd"/>
-            <w:r>
-              <w:t xml:space="preserve"> and after reset the time show the current time.</w:t>
+              <w:t>This API is responsible of  enter the Stop watch which inside calling LCD component to display Initialization format of cloc and after reset the time show the current time.</w:t>
             </w:r>
           </w:p>
         </w:tc>
@@ -7929,11 +7423,9 @@
               <w:jc w:val="center"/>
               <w:cnfStyle w:val="000000000000" w:firstRow="0" w:lastRow="0" w:firstColumn="0" w:lastColumn="0" w:oddVBand="0" w:evenVBand="0" w:oddHBand="0" w:evenHBand="0" w:firstRowFirstColumn="0" w:firstRowLastColumn="0" w:lastRowFirstColumn="0" w:lastRowLastColumn="0"/>
             </w:pPr>
-            <w:proofErr w:type="spellStart"/>
             <w:r>
               <w:t>StopWatch_error_tInitialization</w:t>
             </w:r>
-            <w:proofErr w:type="spellEnd"/>
           </w:p>
         </w:tc>
       </w:tr>
@@ -7998,11 +7490,9 @@
               <w:jc w:val="center"/>
               <w:cnfStyle w:val="000000000000" w:firstRow="0" w:lastRow="0" w:firstColumn="0" w:lastColumn="0" w:oddVBand="0" w:evenVBand="0" w:oddHBand="0" w:evenHBand="0" w:firstRowFirstColumn="0" w:firstRowLastColumn="0" w:lastRowFirstColumn="0" w:lastRowLastColumn="0"/>
             </w:pPr>
-            <w:proofErr w:type="spellStart"/>
             <w:r>
               <w:t>error_t</w:t>
             </w:r>
-            <w:proofErr w:type="spellEnd"/>
           </w:p>
         </w:tc>
       </w:tr>
@@ -8351,11 +7841,9 @@
               <w:jc w:val="center"/>
               <w:cnfStyle w:val="000000000000" w:firstRow="0" w:lastRow="0" w:firstColumn="0" w:lastColumn="0" w:oddVBand="0" w:evenVBand="0" w:oddHBand="0" w:evenHBand="0" w:firstRowFirstColumn="0" w:firstRowLastColumn="0" w:lastRowFirstColumn="0" w:lastRowLastColumn="0"/>
             </w:pPr>
-            <w:proofErr w:type="spellStart"/>
             <w:r>
               <w:t>StopWatch_error_tCountingUp</w:t>
             </w:r>
-            <w:proofErr w:type="spellEnd"/>
           </w:p>
         </w:tc>
       </w:tr>
@@ -8434,11 +7922,9 @@
               <w:jc w:val="center"/>
               <w:cnfStyle w:val="000000000000" w:firstRow="0" w:lastRow="0" w:firstColumn="0" w:lastColumn="0" w:oddVBand="0" w:evenVBand="0" w:oddHBand="0" w:evenHBand="0" w:firstRowFirstColumn="0" w:firstRowLastColumn="0" w:lastRowFirstColumn="0" w:lastRowLastColumn="0"/>
             </w:pPr>
-            <w:proofErr w:type="spellStart"/>
             <w:r>
               <w:t>error_t</w:t>
             </w:r>
-            <w:proofErr w:type="spellEnd"/>
           </w:p>
         </w:tc>
       </w:tr>
@@ -8459,7 +7945,7 @@
 </file>
 
 <file path=word/endnotes.xml><?xml version="1.0" encoding="utf-8"?>
-<w:endnotes xmlns:wpc="http://schemas.microsoft.com/office/word/2010/wordprocessingCanvas" xmlns:cx="http://schemas.microsoft.com/office/drawing/2014/chartex" xmlns:cx1="http://schemas.microsoft.com/office/drawing/2015/9/8/chartex" xmlns:cx2="http://schemas.microsoft.com/office/drawing/2015/10/21/chartex" xmlns:cx3="http://schemas.microsoft.com/office/drawing/2016/5/9/chartex" xmlns:cx4="http://schemas.microsoft.com/office/drawing/2016/5/10/chartex" xmlns:cx5="http://schemas.microsoft.com/office/drawing/2016/5/11/chartex" xmlns:cx6="http://schemas.microsoft.com/office/drawing/2016/5/12/chartex" xmlns:cx7="http://schemas.microsoft.com/office/drawing/2016/5/13/chartex" xmlns:cx8="http://schemas.microsoft.com/office/drawing/2016/5/14/chartex" xmlns:mc="http://schemas.openxmlformats.org/markup-compatibility/2006" xmlns:aink="http://schemas.microsoft.com/office/drawing/2016/ink" xmlns:am3d="http://schemas.microsoft.com/office/drawing/2017/model3d" xmlns:o="urn:schemas-microsoft-com:office:office" xmlns:r="http://schemas.openxmlformats.org/officeDocument/2006/relationships" xmlns:m="http://schemas.openxmlformats.org/officeDocument/2006/math" xmlns:v="urn:schemas-microsoft-com:vml" xmlns:wp14="http://schemas.microsoft.com/office/word/2010/wordprocessingDrawing" xmlns:wp="http://schemas.openxmlformats.org/drawingml/2006/wordprocessingDrawing" xmlns:w10="urn:schemas-microsoft-com:office:word" xmlns:w="http://schemas.openxmlformats.org/wordprocessingml/2006/main" xmlns:w14="http://schemas.microsoft.com/office/word/2010/wordml" xmlns:w15="http://schemas.microsoft.com/office/word/2012/wordml" xmlns:w16cid="http://schemas.microsoft.com/office/word/2016/wordml/cid" xmlns:w16se="http://schemas.microsoft.com/office/word/2015/wordml/symex" xmlns:wpg="http://schemas.microsoft.com/office/word/2010/wordprocessingGroup" xmlns:wpi="http://schemas.microsoft.com/office/word/2010/wordprocessingInk" xmlns:wne="http://schemas.microsoft.com/office/word/2006/wordml" xmlns:wps="http://schemas.microsoft.com/office/word/2010/wordprocessingShape" mc:Ignorable="w14 w15 w16se w16cid wp14">
+<w:endnotes xmlns:wpc="http://schemas.microsoft.com/office/word/2010/wordprocessingCanvas" xmlns:mc="http://schemas.openxmlformats.org/markup-compatibility/2006" xmlns:o="urn:schemas-microsoft-com:office:office" xmlns:r="http://schemas.openxmlformats.org/officeDocument/2006/relationships" xmlns:m="http://schemas.openxmlformats.org/officeDocument/2006/math" xmlns:v="urn:schemas-microsoft-com:vml" xmlns:wp14="http://schemas.microsoft.com/office/word/2010/wordprocessingDrawing" xmlns:wp="http://schemas.openxmlformats.org/drawingml/2006/wordprocessingDrawing" xmlns:w10="urn:schemas-microsoft-com:office:word" xmlns:w="http://schemas.openxmlformats.org/wordprocessingml/2006/main" xmlns:w14="http://schemas.microsoft.com/office/word/2010/wordml" xmlns:wpg="http://schemas.microsoft.com/office/word/2010/wordprocessingGroup" xmlns:wpi="http://schemas.microsoft.com/office/word/2010/wordprocessingInk" xmlns:wne="http://schemas.microsoft.com/office/word/2006/wordml" xmlns:wps="http://schemas.microsoft.com/office/word/2010/wordprocessingShape" mc:Ignorable="w14 wp14">
   <w:endnote w:type="separator" w:id="-1">
     <w:p>
       <w:pPr>
@@ -8484,7 +7970,7 @@
 </file>
 
 <file path=word/footnotes.xml><?xml version="1.0" encoding="utf-8"?>
-<w:footnotes xmlns:wpc="http://schemas.microsoft.com/office/word/2010/wordprocessingCanvas" xmlns:cx="http://schemas.microsoft.com/office/drawing/2014/chartex" xmlns:cx1="http://schemas.microsoft.com/office/drawing/2015/9/8/chartex" xmlns:cx2="http://schemas.microsoft.com/office/drawing/2015/10/21/chartex" xmlns:cx3="http://schemas.microsoft.com/office/drawing/2016/5/9/chartex" xmlns:cx4="http://schemas.microsoft.com/office/drawing/2016/5/10/chartex" xmlns:cx5="http://schemas.microsoft.com/office/drawing/2016/5/11/chartex" xmlns:cx6="http://schemas.microsoft.com/office/drawing/2016/5/12/chartex" xmlns:cx7="http://schemas.microsoft.com/office/drawing/2016/5/13/chartex" xmlns:cx8="http://schemas.microsoft.com/office/drawing/2016/5/14/chartex" xmlns:mc="http://schemas.openxmlformats.org/markup-compatibility/2006" xmlns:aink="http://schemas.microsoft.com/office/drawing/2016/ink" xmlns:am3d="http://schemas.microsoft.com/office/drawing/2017/model3d" xmlns:o="urn:schemas-microsoft-com:office:office" xmlns:r="http://schemas.openxmlformats.org/officeDocument/2006/relationships" xmlns:m="http://schemas.openxmlformats.org/officeDocument/2006/math" xmlns:v="urn:schemas-microsoft-com:vml" xmlns:wp14="http://schemas.microsoft.com/office/word/2010/wordprocessingDrawing" xmlns:wp="http://schemas.openxmlformats.org/drawingml/2006/wordprocessingDrawing" xmlns:w10="urn:schemas-microsoft-com:office:word" xmlns:w="http://schemas.openxmlformats.org/wordprocessingml/2006/main" xmlns:w14="http://schemas.microsoft.com/office/word/2010/wordml" xmlns:w15="http://schemas.microsoft.com/office/word/2012/wordml" xmlns:w16cid="http://schemas.microsoft.com/office/word/2016/wordml/cid" xmlns:w16se="http://schemas.microsoft.com/office/word/2015/wordml/symex" xmlns:wpg="http://schemas.microsoft.com/office/word/2010/wordprocessingGroup" xmlns:wpi="http://schemas.microsoft.com/office/word/2010/wordprocessingInk" xmlns:wne="http://schemas.microsoft.com/office/word/2006/wordml" xmlns:wps="http://schemas.microsoft.com/office/word/2010/wordprocessingShape" mc:Ignorable="w14 w15 w16se w16cid wp14">
+<w:footnotes xmlns:wpc="http://schemas.microsoft.com/office/word/2010/wordprocessingCanvas" xmlns:mc="http://schemas.openxmlformats.org/markup-compatibility/2006" xmlns:o="urn:schemas-microsoft-com:office:office" xmlns:r="http://schemas.openxmlformats.org/officeDocument/2006/relationships" xmlns:m="http://schemas.openxmlformats.org/officeDocument/2006/math" xmlns:v="urn:schemas-microsoft-com:vml" xmlns:wp14="http://schemas.microsoft.com/office/word/2010/wordprocessingDrawing" xmlns:wp="http://schemas.openxmlformats.org/drawingml/2006/wordprocessingDrawing" xmlns:w10="urn:schemas-microsoft-com:office:word" xmlns:w="http://schemas.openxmlformats.org/wordprocessingml/2006/main" xmlns:w14="http://schemas.microsoft.com/office/word/2010/wordml" xmlns:wpg="http://schemas.microsoft.com/office/word/2010/wordprocessingGroup" xmlns:wpi="http://schemas.microsoft.com/office/word/2010/wordprocessingInk" xmlns:wne="http://schemas.microsoft.com/office/word/2006/wordml" xmlns:wps="http://schemas.microsoft.com/office/word/2010/wordprocessingShape" mc:Ignorable="w14 wp14">
   <w:footnote w:type="separator" w:id="-1">
     <w:p>
       <w:pPr>
@@ -8509,8 +7995,8 @@
 </file>
 
 <file path=word/numbering.xml><?xml version="1.0" encoding="utf-8"?>
-<w:numbering xmlns:wpc="http://schemas.microsoft.com/office/word/2010/wordprocessingCanvas" xmlns:cx="http://schemas.microsoft.com/office/drawing/2014/chartex" xmlns:cx1="http://schemas.microsoft.com/office/drawing/2015/9/8/chartex" xmlns:cx2="http://schemas.microsoft.com/office/drawing/2015/10/21/chartex" xmlns:cx3="http://schemas.microsoft.com/office/drawing/2016/5/9/chartex" xmlns:cx4="http://schemas.microsoft.com/office/drawing/2016/5/10/chartex" xmlns:cx5="http://schemas.microsoft.com/office/drawing/2016/5/11/chartex" xmlns:cx6="http://schemas.microsoft.com/office/drawing/2016/5/12/chartex" xmlns:cx7="http://schemas.microsoft.com/office/drawing/2016/5/13/chartex" xmlns:cx8="http://schemas.microsoft.com/office/drawing/2016/5/14/chartex" xmlns:mc="http://schemas.openxmlformats.org/markup-compatibility/2006" xmlns:aink="http://schemas.microsoft.com/office/drawing/2016/ink" xmlns:am3d="http://schemas.microsoft.com/office/drawing/2017/model3d" xmlns:o="urn:schemas-microsoft-com:office:office" xmlns:r="http://schemas.openxmlformats.org/officeDocument/2006/relationships" xmlns:m="http://schemas.openxmlformats.org/officeDocument/2006/math" xmlns:v="urn:schemas-microsoft-com:vml" xmlns:wp14="http://schemas.microsoft.com/office/word/2010/wordprocessingDrawing" xmlns:wp="http://schemas.openxmlformats.org/drawingml/2006/wordprocessingDrawing" xmlns:w10="urn:schemas-microsoft-com:office:word" xmlns:w="http://schemas.openxmlformats.org/wordprocessingml/2006/main" xmlns:w14="http://schemas.microsoft.com/office/word/2010/wordml" xmlns:w15="http://schemas.microsoft.com/office/word/2012/wordml" xmlns:w16cid="http://schemas.microsoft.com/office/word/2016/wordml/cid" xmlns:w16se="http://schemas.microsoft.com/office/word/2015/wordml/symex" xmlns:wpg="http://schemas.microsoft.com/office/word/2010/wordprocessingGroup" xmlns:wpi="http://schemas.microsoft.com/office/word/2010/wordprocessingInk" xmlns:wne="http://schemas.microsoft.com/office/word/2006/wordml" xmlns:wps="http://schemas.microsoft.com/office/word/2010/wordprocessingShape" mc:Ignorable="w14 w15 w16se w16cid wp14">
-  <w:abstractNum w:abstractNumId="0" w15:restartNumberingAfterBreak="0">
+<w:numbering xmlns:wpc="http://schemas.microsoft.com/office/word/2010/wordprocessingCanvas" xmlns:mc="http://schemas.openxmlformats.org/markup-compatibility/2006" xmlns:o="urn:schemas-microsoft-com:office:office" xmlns:r="http://schemas.openxmlformats.org/officeDocument/2006/relationships" xmlns:m="http://schemas.openxmlformats.org/officeDocument/2006/math" xmlns:v="urn:schemas-microsoft-com:vml" xmlns:wp14="http://schemas.microsoft.com/office/word/2010/wordprocessingDrawing" xmlns:wp="http://schemas.openxmlformats.org/drawingml/2006/wordprocessingDrawing" xmlns:w10="urn:schemas-microsoft-com:office:word" xmlns:w="http://schemas.openxmlformats.org/wordprocessingml/2006/main" xmlns:w14="http://schemas.microsoft.com/office/word/2010/wordml" xmlns:wpg="http://schemas.microsoft.com/office/word/2010/wordprocessingGroup" xmlns:wpi="http://schemas.microsoft.com/office/word/2010/wordprocessingInk" xmlns:wne="http://schemas.microsoft.com/office/word/2006/wordml" xmlns:wps="http://schemas.microsoft.com/office/word/2010/wordprocessingShape" mc:Ignorable="w14 wp14">
+  <w:abstractNum w:abstractNumId="0">
     <w:nsid w:val="4EF30129"/>
     <w:multiLevelType w:val="hybridMultilevel"/>
     <w:tmpl w:val="B546EE58"/>
@@ -8599,7 +8085,7 @@
       </w:pPr>
     </w:lvl>
   </w:abstractNum>
-  <w:abstractNum w:abstractNumId="1" w15:restartNumberingAfterBreak="0">
+  <w:abstractNum w:abstractNumId="1">
     <w:nsid w:val="5219446F"/>
     <w:multiLevelType w:val="hybridMultilevel"/>
     <w:tmpl w:val="92FA2814"/>
@@ -8722,7 +8208,7 @@
 </file>
 
 <file path=word/styles.xml><?xml version="1.0" encoding="utf-8"?>
-<w:styles xmlns:mc="http://schemas.openxmlformats.org/markup-compatibility/2006" xmlns:r="http://schemas.openxmlformats.org/officeDocument/2006/relationships" xmlns:w="http://schemas.openxmlformats.org/wordprocessingml/2006/main" xmlns:w14="http://schemas.microsoft.com/office/word/2010/wordml" xmlns:w15="http://schemas.microsoft.com/office/word/2012/wordml" xmlns:w16cid="http://schemas.microsoft.com/office/word/2016/wordml/cid" xmlns:w16se="http://schemas.microsoft.com/office/word/2015/wordml/symex" mc:Ignorable="w14 w15 w16se w16cid">
+<w:styles xmlns:mc="http://schemas.openxmlformats.org/markup-compatibility/2006" xmlns:r="http://schemas.openxmlformats.org/officeDocument/2006/relationships" xmlns:w="http://schemas.openxmlformats.org/wordprocessingml/2006/main" xmlns:w14="http://schemas.microsoft.com/office/word/2010/wordml" mc:Ignorable="w14">
   <w:docDefaults>
     <w:rPrDefault>
       <w:rPr>
@@ -8738,383 +8224,144 @@
       </w:pPr>
     </w:pPrDefault>
   </w:docDefaults>
-  <w:latentStyles w:defLockedState="0" w:defUIPriority="99" w:defSemiHidden="0" w:defUnhideWhenUsed="0" w:defQFormat="0" w:count="376">
-    <w:lsdException w:name="Normal" w:uiPriority="0" w:qFormat="1"/>
-    <w:lsdException w:name="heading 1" w:uiPriority="9" w:qFormat="1"/>
-    <w:lsdException w:name="heading 2" w:semiHidden="1" w:uiPriority="9" w:unhideWhenUsed="1" w:qFormat="1"/>
-    <w:lsdException w:name="heading 3" w:semiHidden="1" w:uiPriority="9" w:unhideWhenUsed="1" w:qFormat="1"/>
-    <w:lsdException w:name="heading 4" w:semiHidden="1" w:uiPriority="9" w:unhideWhenUsed="1" w:qFormat="1"/>
-    <w:lsdException w:name="heading 5" w:semiHidden="1" w:uiPriority="9" w:unhideWhenUsed="1" w:qFormat="1"/>
-    <w:lsdException w:name="heading 6" w:semiHidden="1" w:uiPriority="9" w:unhideWhenUsed="1" w:qFormat="1"/>
-    <w:lsdException w:name="heading 7" w:semiHidden="1" w:uiPriority="9" w:unhideWhenUsed="1" w:qFormat="1"/>
-    <w:lsdException w:name="heading 8" w:semiHidden="1" w:uiPriority="9" w:unhideWhenUsed="1" w:qFormat="1"/>
-    <w:lsdException w:name="heading 9" w:semiHidden="1" w:uiPriority="9" w:unhideWhenUsed="1" w:qFormat="1"/>
-    <w:lsdException w:name="index 1" w:semiHidden="1" w:unhideWhenUsed="1"/>
-    <w:lsdException w:name="index 2" w:semiHidden="1" w:unhideWhenUsed="1"/>
-    <w:lsdException w:name="index 3" w:semiHidden="1" w:unhideWhenUsed="1"/>
-    <w:lsdException w:name="index 4" w:semiHidden="1" w:unhideWhenUsed="1"/>
-    <w:lsdException w:name="index 5" w:semiHidden="1" w:unhideWhenUsed="1"/>
-    <w:lsdException w:name="index 6" w:semiHidden="1" w:unhideWhenUsed="1"/>
-    <w:lsdException w:name="index 7" w:semiHidden="1" w:unhideWhenUsed="1"/>
-    <w:lsdException w:name="index 8" w:semiHidden="1" w:unhideWhenUsed="1"/>
-    <w:lsdException w:name="index 9" w:semiHidden="1" w:unhideWhenUsed="1"/>
-    <w:lsdException w:name="toc 1" w:semiHidden="1" w:uiPriority="39" w:unhideWhenUsed="1" w:qFormat="1"/>
-    <w:lsdException w:name="toc 2" w:semiHidden="1" w:uiPriority="39" w:unhideWhenUsed="1" w:qFormat="1"/>
-    <w:lsdException w:name="toc 3" w:semiHidden="1" w:uiPriority="39" w:unhideWhenUsed="1" w:qFormat="1"/>
-    <w:lsdException w:name="toc 4" w:semiHidden="1" w:uiPriority="39" w:unhideWhenUsed="1"/>
-    <w:lsdException w:name="toc 5" w:semiHidden="1" w:uiPriority="39" w:unhideWhenUsed="1"/>
-    <w:lsdException w:name="toc 6" w:semiHidden="1" w:uiPriority="39" w:unhideWhenUsed="1"/>
-    <w:lsdException w:name="toc 7" w:semiHidden="1" w:uiPriority="39" w:unhideWhenUsed="1"/>
-    <w:lsdException w:name="toc 8" w:semiHidden="1" w:uiPriority="39" w:unhideWhenUsed="1"/>
-    <w:lsdException w:name="toc 9" w:semiHidden="1" w:uiPriority="39" w:unhideWhenUsed="1"/>
-    <w:lsdException w:name="Normal Indent" w:semiHidden="1" w:unhideWhenUsed="1"/>
-    <w:lsdException w:name="footnote text" w:semiHidden="1" w:unhideWhenUsed="1"/>
-    <w:lsdException w:name="annotation text" w:semiHidden="1" w:unhideWhenUsed="1"/>
-    <w:lsdException w:name="header" w:semiHidden="1" w:unhideWhenUsed="1"/>
-    <w:lsdException w:name="footer" w:semiHidden="1" w:unhideWhenUsed="1"/>
-    <w:lsdException w:name="index heading" w:semiHidden="1" w:unhideWhenUsed="1"/>
-    <w:lsdException w:name="caption" w:semiHidden="1" w:uiPriority="35" w:unhideWhenUsed="1" w:qFormat="1"/>
-    <w:lsdException w:name="table of figures" w:semiHidden="1" w:unhideWhenUsed="1"/>
-    <w:lsdException w:name="envelope address" w:semiHidden="1" w:unhideWhenUsed="1"/>
-    <w:lsdException w:name="envelope return" w:semiHidden="1" w:unhideWhenUsed="1"/>
-    <w:lsdException w:name="footnote reference" w:semiHidden="1" w:unhideWhenUsed="1"/>
-    <w:lsdException w:name="annotation reference" w:semiHidden="1" w:unhideWhenUsed="1"/>
-    <w:lsdException w:name="line number" w:semiHidden="1" w:unhideWhenUsed="1"/>
-    <w:lsdException w:name="page number" w:semiHidden="1" w:unhideWhenUsed="1"/>
-    <w:lsdException w:name="endnote reference" w:semiHidden="1" w:unhideWhenUsed="1"/>
-    <w:lsdException w:name="endnote text" w:semiHidden="1" w:unhideWhenUsed="1"/>
-    <w:lsdException w:name="table of authorities" w:semiHidden="1" w:unhideWhenUsed="1"/>
-    <w:lsdException w:name="macro" w:semiHidden="1" w:unhideWhenUsed="1"/>
-    <w:lsdException w:name="toa heading" w:semiHidden="1" w:unhideWhenUsed="1"/>
-    <w:lsdException w:name="List" w:semiHidden="1" w:unhideWhenUsed="1"/>
-    <w:lsdException w:name="List Bullet" w:semiHidden="1" w:unhideWhenUsed="1"/>
-    <w:lsdException w:name="List Number" w:semiHidden="1" w:unhideWhenUsed="1"/>
-    <w:lsdException w:name="List 2" w:semiHidden="1" w:unhideWhenUsed="1"/>
-    <w:lsdException w:name="List 3" w:semiHidden="1" w:unhideWhenUsed="1"/>
-    <w:lsdException w:name="List 4" w:semiHidden="1" w:unhideWhenUsed="1"/>
-    <w:lsdException w:name="List 5" w:semiHidden="1" w:unhideWhenUsed="1"/>
-    <w:lsdException w:name="List Bullet 2" w:semiHidden="1" w:unhideWhenUsed="1"/>
-    <w:lsdException w:name="List Bullet 3" w:semiHidden="1" w:unhideWhenUsed="1"/>
-    <w:lsdException w:name="List Bullet 4" w:semiHidden="1" w:unhideWhenUsed="1"/>
-    <w:lsdException w:name="List Bullet 5" w:semiHidden="1" w:unhideWhenUsed="1"/>
-    <w:lsdException w:name="List Number 2" w:semiHidden="1" w:unhideWhenUsed="1"/>
-    <w:lsdException w:name="List Number 3" w:semiHidden="1" w:unhideWhenUsed="1"/>
-    <w:lsdException w:name="List Number 4" w:semiHidden="1" w:unhideWhenUsed="1"/>
-    <w:lsdException w:name="List Number 5" w:semiHidden="1" w:unhideWhenUsed="1"/>
-    <w:lsdException w:name="Title" w:uiPriority="10" w:qFormat="1"/>
-    <w:lsdException w:name="Closing" w:semiHidden="1" w:unhideWhenUsed="1"/>
-    <w:lsdException w:name="Signature" w:semiHidden="1" w:unhideWhenUsed="1"/>
-    <w:lsdException w:name="Default Paragraph Font" w:semiHidden="1" w:uiPriority="1" w:unhideWhenUsed="1"/>
-    <w:lsdException w:name="Body Text" w:semiHidden="1" w:unhideWhenUsed="1"/>
-    <w:lsdException w:name="Body Text Indent" w:semiHidden="1" w:unhideWhenUsed="1"/>
-    <w:lsdException w:name="List Continue" w:semiHidden="1" w:unhideWhenUsed="1"/>
-    <w:lsdException w:name="List Continue 2" w:semiHidden="1" w:unhideWhenUsed="1"/>
-    <w:lsdException w:name="List Continue 3" w:semiHidden="1" w:unhideWhenUsed="1"/>
-    <w:lsdException w:name="List Continue 4" w:semiHidden="1" w:unhideWhenUsed="1"/>
-    <w:lsdException w:name="List Continue 5" w:semiHidden="1" w:unhideWhenUsed="1"/>
-    <w:lsdException w:name="Message Header" w:semiHidden="1" w:unhideWhenUsed="1"/>
-    <w:lsdException w:name="Subtitle" w:uiPriority="11" w:qFormat="1"/>
-    <w:lsdException w:name="Salutation" w:semiHidden="1" w:unhideWhenUsed="1"/>
-    <w:lsdException w:name="Date" w:semiHidden="1" w:unhideWhenUsed="1"/>
-    <w:lsdException w:name="Body Text First Indent" w:semiHidden="1" w:unhideWhenUsed="1"/>
-    <w:lsdException w:name="Body Text First Indent 2" w:semiHidden="1" w:unhideWhenUsed="1"/>
-    <w:lsdException w:name="Note Heading" w:semiHidden="1" w:unhideWhenUsed="1"/>
-    <w:lsdException w:name="Body Text 2" w:semiHidden="1" w:unhideWhenUsed="1"/>
-    <w:lsdException w:name="Body Text 3" w:semiHidden="1" w:unhideWhenUsed="1"/>
-    <w:lsdException w:name="Body Text Indent 2" w:semiHidden="1" w:unhideWhenUsed="1"/>
-    <w:lsdException w:name="Body Text Indent 3" w:semiHidden="1" w:unhideWhenUsed="1"/>
-    <w:lsdException w:name="Block Text" w:semiHidden="1" w:unhideWhenUsed="1"/>
-    <w:lsdException w:name="Hyperlink" w:semiHidden="1" w:unhideWhenUsed="1"/>
-    <w:lsdException w:name="FollowedHyperlink" w:semiHidden="1" w:unhideWhenUsed="1"/>
-    <w:lsdException w:name="Strong" w:uiPriority="22" w:qFormat="1"/>
-    <w:lsdException w:name="Emphasis" w:uiPriority="20" w:qFormat="1"/>
-    <w:lsdException w:name="Document Map" w:semiHidden="1" w:unhideWhenUsed="1"/>
-    <w:lsdException w:name="Plain Text" w:semiHidden="1" w:unhideWhenUsed="1"/>
-    <w:lsdException w:name="E-mail Signature" w:semiHidden="1" w:unhideWhenUsed="1"/>
-    <w:lsdException w:name="HTML Top of Form" w:semiHidden="1" w:unhideWhenUsed="1"/>
-    <w:lsdException w:name="HTML Bottom of Form" w:semiHidden="1" w:unhideWhenUsed="1"/>
-    <w:lsdException w:name="Normal (Web)" w:semiHidden="1" w:unhideWhenUsed="1"/>
-    <w:lsdException w:name="HTML Acronym" w:semiHidden="1" w:unhideWhenUsed="1"/>
-    <w:lsdException w:name="HTML Address" w:semiHidden="1" w:unhideWhenUsed="1"/>
-    <w:lsdException w:name="HTML Cite" w:semiHidden="1" w:unhideWhenUsed="1"/>
-    <w:lsdException w:name="HTML Code" w:semiHidden="1" w:unhideWhenUsed="1"/>
-    <w:lsdException w:name="HTML Definition" w:semiHidden="1" w:unhideWhenUsed="1"/>
-    <w:lsdException w:name="HTML Keyboard" w:semiHidden="1" w:unhideWhenUsed="1"/>
-    <w:lsdException w:name="HTML Preformatted" w:semiHidden="1" w:unhideWhenUsed="1"/>
-    <w:lsdException w:name="HTML Sample" w:semiHidden="1" w:unhideWhenUsed="1"/>
-    <w:lsdException w:name="HTML Typewriter" w:semiHidden="1" w:unhideWhenUsed="1"/>
-    <w:lsdException w:name="HTML Variable" w:semiHidden="1" w:unhideWhenUsed="1"/>
-    <w:lsdException w:name="Normal Table" w:semiHidden="1" w:unhideWhenUsed="1"/>
-    <w:lsdException w:name="annotation subject" w:semiHidden="1" w:unhideWhenUsed="1"/>
-    <w:lsdException w:name="No List" w:semiHidden="1" w:unhideWhenUsed="1"/>
-    <w:lsdException w:name="Outline List 1" w:semiHidden="1" w:unhideWhenUsed="1"/>
-    <w:lsdException w:name="Outline List 2" w:semiHidden="1" w:unhideWhenUsed="1"/>
-    <w:lsdException w:name="Outline List 3" w:semiHidden="1" w:unhideWhenUsed="1"/>
-    <w:lsdException w:name="Table Simple 1" w:semiHidden="1" w:unhideWhenUsed="1"/>
-    <w:lsdException w:name="Table Simple 2" w:semiHidden="1" w:unhideWhenUsed="1"/>
-    <w:lsdException w:name="Table Simple 3" w:semiHidden="1" w:unhideWhenUsed="1"/>
-    <w:lsdException w:name="Table Classic 1" w:semiHidden="1" w:unhideWhenUsed="1"/>
-    <w:lsdException w:name="Table Classic 2" w:semiHidden="1" w:unhideWhenUsed="1"/>
-    <w:lsdException w:name="Table Classic 3" w:semiHidden="1" w:unhideWhenUsed="1"/>
-    <w:lsdException w:name="Table Classic 4" w:semiHidden="1" w:unhideWhenUsed="1"/>
-    <w:lsdException w:name="Table Colorful 1" w:semiHidden="1" w:unhideWhenUsed="1"/>
-    <w:lsdException w:name="Table Colorful 2" w:semiHidden="1" w:unhideWhenUsed="1"/>
-    <w:lsdException w:name="Table Colorful 3" w:semiHidden="1" w:unhideWhenUsed="1"/>
-    <w:lsdException w:name="Table Columns 1" w:semiHidden="1" w:unhideWhenUsed="1"/>
-    <w:lsdException w:name="Table Columns 2" w:semiHidden="1" w:unhideWhenUsed="1"/>
-    <w:lsdException w:name="Table Columns 3" w:semiHidden="1" w:unhideWhenUsed="1"/>
-    <w:lsdException w:name="Table Columns 4" w:semiHidden="1" w:unhideWhenUsed="1"/>
-    <w:lsdException w:name="Table Columns 5" w:semiHidden="1" w:unhideWhenUsed="1"/>
-    <w:lsdException w:name="Table Grid 1" w:semiHidden="1" w:unhideWhenUsed="1"/>
-    <w:lsdException w:name="Table Grid 2" w:semiHidden="1" w:unhideWhenUsed="1"/>
-    <w:lsdException w:name="Table Grid 3" w:semiHidden="1" w:unhideWhenUsed="1"/>
-    <w:lsdException w:name="Table Grid 4" w:semiHidden="1" w:unhideWhenUsed="1"/>
-    <w:lsdException w:name="Table Grid 5" w:semiHidden="1" w:unhideWhenUsed="1"/>
-    <w:lsdException w:name="Table Grid 6" w:semiHidden="1" w:unhideWhenUsed="1"/>
-    <w:lsdException w:name="Table Grid 7" w:semiHidden="1" w:unhideWhenUsed="1"/>
-    <w:lsdException w:name="Table Grid 8" w:semiHidden="1" w:unhideWhenUsed="1"/>
-    <w:lsdException w:name="Table List 1" w:semiHidden="1" w:unhideWhenUsed="1"/>
-    <w:lsdException w:name="Table List 2" w:semiHidden="1" w:unhideWhenUsed="1"/>
-    <w:lsdException w:name="Table List 3" w:semiHidden="1" w:unhideWhenUsed="1"/>
-    <w:lsdException w:name="Table List 4" w:semiHidden="1" w:unhideWhenUsed="1"/>
-    <w:lsdException w:name="Table List 5" w:semiHidden="1" w:unhideWhenUsed="1"/>
-    <w:lsdException w:name="Table List 6" w:semiHidden="1" w:unhideWhenUsed="1"/>
-    <w:lsdException w:name="Table List 7" w:semiHidden="1" w:unhideWhenUsed="1"/>
-    <w:lsdException w:name="Table List 8" w:semiHidden="1" w:unhideWhenUsed="1"/>
-    <w:lsdException w:name="Table 3D effects 1" w:semiHidden="1" w:unhideWhenUsed="1"/>
-    <w:lsdException w:name="Table 3D effects 2" w:semiHidden="1" w:unhideWhenUsed="1"/>
-    <w:lsdException w:name="Table 3D effects 3" w:semiHidden="1" w:unhideWhenUsed="1"/>
-    <w:lsdException w:name="Table Contemporary" w:semiHidden="1" w:unhideWhenUsed="1"/>
-    <w:lsdException w:name="Table Elegant" w:semiHidden="1" w:unhideWhenUsed="1"/>
-    <w:lsdException w:name="Table Professional" w:semiHidden="1" w:unhideWhenUsed="1"/>
-    <w:lsdException w:name="Table Subtle 1" w:semiHidden="1" w:unhideWhenUsed="1"/>
-    <w:lsdException w:name="Table Subtle 2" w:semiHidden="1" w:unhideWhenUsed="1"/>
-    <w:lsdException w:name="Table Web 1" w:semiHidden="1" w:unhideWhenUsed="1"/>
-    <w:lsdException w:name="Table Web 2" w:semiHidden="1" w:unhideWhenUsed="1"/>
-    <w:lsdException w:name="Table Web 3" w:semiHidden="1" w:unhideWhenUsed="1"/>
-    <w:lsdException w:name="Balloon Text" w:semiHidden="1" w:unhideWhenUsed="1"/>
-    <w:lsdException w:name="Table Grid" w:semiHidden="1" w:uiPriority="39" w:unhideWhenUsed="1"/>
-    <w:lsdException w:name="Table Theme" w:semiHidden="1" w:unhideWhenUsed="1"/>
-    <w:lsdException w:name="Placeholder Text" w:semiHidden="1"/>
-    <w:lsdException w:name="No Spacing" w:uiPriority="1" w:qFormat="1"/>
-    <w:lsdException w:name="Light Shading" w:uiPriority="60"/>
-    <w:lsdException w:name="Light List" w:uiPriority="61"/>
-    <w:lsdException w:name="Light Grid" w:uiPriority="62"/>
-    <w:lsdException w:name="Medium Shading 1" w:uiPriority="63"/>
-    <w:lsdException w:name="Medium Shading 2" w:uiPriority="64"/>
-    <w:lsdException w:name="Medium List 1" w:uiPriority="65"/>
-    <w:lsdException w:name="Medium List 2" w:uiPriority="66"/>
-    <w:lsdException w:name="Medium Grid 1" w:uiPriority="67"/>
-    <w:lsdException w:name="Medium Grid 2" w:uiPriority="68"/>
-    <w:lsdException w:name="Medium Grid 3" w:uiPriority="69"/>
-    <w:lsdException w:name="Dark List" w:uiPriority="70"/>
-    <w:lsdException w:name="Colorful Shading" w:uiPriority="71"/>
-    <w:lsdException w:name="Colorful List" w:uiPriority="72"/>
-    <w:lsdException w:name="Colorful Grid" w:uiPriority="73"/>
-    <w:lsdException w:name="Light Shading Accent 1" w:uiPriority="60"/>
-    <w:lsdException w:name="Light List Accent 1" w:uiPriority="61"/>
-    <w:lsdException w:name="Light Grid Accent 1" w:uiPriority="62"/>
-    <w:lsdException w:name="Medium Shading 1 Accent 1" w:uiPriority="63"/>
-    <w:lsdException w:name="Medium Shading 2 Accent 1" w:uiPriority="64"/>
-    <w:lsdException w:name="Medium List 1 Accent 1" w:uiPriority="65"/>
-    <w:lsdException w:name="Revision" w:semiHidden="1"/>
-    <w:lsdException w:name="List Paragraph" w:uiPriority="34" w:qFormat="1"/>
-    <w:lsdException w:name="Quote" w:uiPriority="29" w:qFormat="1"/>
-    <w:lsdException w:name="Intense Quote" w:uiPriority="30" w:qFormat="1"/>
-    <w:lsdException w:name="Medium List 2 Accent 1" w:uiPriority="66"/>
-    <w:lsdException w:name="Medium Grid 1 Accent 1" w:uiPriority="67"/>
-    <w:lsdException w:name="Medium Grid 2 Accent 1" w:uiPriority="68"/>
-    <w:lsdException w:name="Medium Grid 3 Accent 1" w:uiPriority="69"/>
-    <w:lsdException w:name="Dark List Accent 1" w:uiPriority="70"/>
-    <w:lsdException w:name="Colorful Shading Accent 1" w:uiPriority="71"/>
-    <w:lsdException w:name="Colorful List Accent 1" w:uiPriority="72"/>
-    <w:lsdException w:name="Colorful Grid Accent 1" w:uiPriority="73"/>
-    <w:lsdException w:name="Light Shading Accent 2" w:uiPriority="60"/>
-    <w:lsdException w:name="Light List Accent 2" w:uiPriority="61"/>
-    <w:lsdException w:name="Light Grid Accent 2" w:uiPriority="62"/>
-    <w:lsdException w:name="Medium Shading 1 Accent 2" w:uiPriority="63"/>
-    <w:lsdException w:name="Medium Shading 2 Accent 2" w:uiPriority="64"/>
-    <w:lsdException w:name="Medium List 1 Accent 2" w:uiPriority="65"/>
-    <w:lsdException w:name="Medium List 2 Accent 2" w:uiPriority="66"/>
-    <w:lsdException w:name="Medium Grid 1 Accent 2" w:uiPriority="67"/>
-    <w:lsdException w:name="Medium Grid 2 Accent 2" w:uiPriority="68"/>
-    <w:lsdException w:name="Medium Grid 3 Accent 2" w:uiPriority="69"/>
-    <w:lsdException w:name="Dark List Accent 2" w:uiPriority="70"/>
-    <w:lsdException w:name="Colorful Shading Accent 2" w:uiPriority="71"/>
-    <w:lsdException w:name="Colorful List Accent 2" w:uiPriority="72"/>
-    <w:lsdException w:name="Colorful Grid Accent 2" w:uiPriority="73"/>
-    <w:lsdException w:name="Light Shading Accent 3" w:uiPriority="60"/>
-    <w:lsdException w:name="Light List Accent 3" w:uiPriority="61"/>
-    <w:lsdException w:name="Light Grid Accent 3" w:uiPriority="62"/>
-    <w:lsdException w:name="Medium Shading 1 Accent 3" w:uiPriority="63"/>
-    <w:lsdException w:name="Medium Shading 2 Accent 3" w:uiPriority="64"/>
-    <w:lsdException w:name="Medium List 1 Accent 3" w:uiPriority="65"/>
-    <w:lsdException w:name="Medium List 2 Accent 3" w:uiPriority="66"/>
-    <w:lsdException w:name="Medium Grid 1 Accent 3" w:uiPriority="67"/>
-    <w:lsdException w:name="Medium Grid 2 Accent 3" w:uiPriority="68"/>
-    <w:lsdException w:name="Medium Grid 3 Accent 3" w:uiPriority="69"/>
-    <w:lsdException w:name="Dark List Accent 3" w:uiPriority="70"/>
-    <w:lsdException w:name="Colorful Shading Accent 3" w:uiPriority="71"/>
-    <w:lsdException w:name="Colorful List Accent 3" w:uiPriority="72"/>
-    <w:lsdException w:name="Colorful Grid Accent 3" w:uiPriority="73"/>
-    <w:lsdException w:name="Light Shading Accent 4" w:uiPriority="60"/>
-    <w:lsdException w:name="Light List Accent 4" w:uiPriority="61"/>
-    <w:lsdException w:name="Light Grid Accent 4" w:uiPriority="62"/>
-    <w:lsdException w:name="Medium Shading 1 Accent 4" w:uiPriority="63"/>
-    <w:lsdException w:name="Medium Shading 2 Accent 4" w:uiPriority="64"/>
-    <w:lsdException w:name="Medium List 1 Accent 4" w:uiPriority="65"/>
-    <w:lsdException w:name="Medium List 2 Accent 4" w:uiPriority="66"/>
-    <w:lsdException w:name="Medium Grid 1 Accent 4" w:uiPriority="67"/>
-    <w:lsdException w:name="Medium Grid 2 Accent 4" w:uiPriority="68"/>
-    <w:lsdException w:name="Medium Grid 3 Accent 4" w:uiPriority="69"/>
-    <w:lsdException w:name="Dark List Accent 4" w:uiPriority="70"/>
-    <w:lsdException w:name="Colorful Shading Accent 4" w:uiPriority="71"/>
-    <w:lsdException w:name="Colorful List Accent 4" w:uiPriority="72"/>
-    <w:lsdException w:name="Colorful Grid Accent 4" w:uiPriority="73"/>
-    <w:lsdException w:name="Light Shading Accent 5" w:uiPriority="60"/>
-    <w:lsdException w:name="Light List Accent 5" w:uiPriority="61"/>
-    <w:lsdException w:name="Light Grid Accent 5" w:uiPriority="62"/>
-    <w:lsdException w:name="Medium Shading 1 Accent 5" w:uiPriority="63"/>
-    <w:lsdException w:name="Medium Shading 2 Accent 5" w:uiPriority="64"/>
-    <w:lsdException w:name="Medium List 1 Accent 5" w:uiPriority="65"/>
-    <w:lsdException w:name="Medium List 2 Accent 5" w:uiPriority="66"/>
-    <w:lsdException w:name="Medium Grid 1 Accent 5" w:uiPriority="67"/>
-    <w:lsdException w:name="Medium Grid 2 Accent 5" w:uiPriority="68"/>
-    <w:lsdException w:name="Medium Grid 3 Accent 5" w:uiPriority="69"/>
-    <w:lsdException w:name="Dark List Accent 5" w:uiPriority="70"/>
-    <w:lsdException w:name="Colorful Shading Accent 5" w:uiPriority="71"/>
-    <w:lsdException w:name="Colorful List Accent 5" w:uiPriority="72"/>
-    <w:lsdException w:name="Colorful Grid Accent 5" w:uiPriority="73"/>
-    <w:lsdException w:name="Light Shading Accent 6" w:uiPriority="60"/>
-    <w:lsdException w:name="Light List Accent 6" w:uiPriority="61"/>
-    <w:lsdException w:name="Light Grid Accent 6" w:uiPriority="62"/>
-    <w:lsdException w:name="Medium Shading 1 Accent 6" w:uiPriority="63"/>
-    <w:lsdException w:name="Medium Shading 2 Accent 6" w:uiPriority="64"/>
-    <w:lsdException w:name="Medium List 1 Accent 6" w:uiPriority="65"/>
-    <w:lsdException w:name="Medium List 2 Accent 6" w:uiPriority="66"/>
-    <w:lsdException w:name="Medium Grid 1 Accent 6" w:uiPriority="67"/>
-    <w:lsdException w:name="Medium Grid 2 Accent 6" w:uiPriority="68"/>
-    <w:lsdException w:name="Medium Grid 3 Accent 6" w:uiPriority="69"/>
-    <w:lsdException w:name="Dark List Accent 6" w:uiPriority="70"/>
-    <w:lsdException w:name="Colorful Shading Accent 6" w:uiPriority="71"/>
-    <w:lsdException w:name="Colorful List Accent 6" w:uiPriority="72"/>
-    <w:lsdException w:name="Colorful Grid Accent 6" w:uiPriority="73"/>
-    <w:lsdException w:name="Subtle Emphasis" w:uiPriority="19" w:qFormat="1"/>
-    <w:lsdException w:name="Intense Emphasis" w:uiPriority="21" w:qFormat="1"/>
-    <w:lsdException w:name="Subtle Reference" w:uiPriority="31" w:qFormat="1"/>
-    <w:lsdException w:name="Intense Reference" w:uiPriority="32" w:qFormat="1"/>
-    <w:lsdException w:name="Book Title" w:uiPriority="33" w:qFormat="1"/>
-    <w:lsdException w:name="Bibliography" w:semiHidden="1" w:uiPriority="37" w:unhideWhenUsed="1"/>
-    <w:lsdException w:name="TOC Heading" w:semiHidden="1" w:uiPriority="39" w:unhideWhenUsed="1" w:qFormat="1"/>
-    <w:lsdException w:name="Plain Table 1" w:uiPriority="41"/>
-    <w:lsdException w:name="Plain Table 2" w:uiPriority="42"/>
-    <w:lsdException w:name="Plain Table 3" w:uiPriority="43"/>
-    <w:lsdException w:name="Plain Table 4" w:uiPriority="44"/>
-    <w:lsdException w:name="Plain Table 5" w:uiPriority="45"/>
-    <w:lsdException w:name="Grid Table Light" w:uiPriority="40"/>
-    <w:lsdException w:name="Grid Table 1 Light" w:uiPriority="46"/>
-    <w:lsdException w:name="Grid Table 2" w:uiPriority="47"/>
-    <w:lsdException w:name="Grid Table 3" w:uiPriority="48"/>
-    <w:lsdException w:name="Grid Table 4" w:uiPriority="49"/>
-    <w:lsdException w:name="Grid Table 5 Dark" w:uiPriority="50"/>
-    <w:lsdException w:name="Grid Table 6 Colorful" w:uiPriority="51"/>
-    <w:lsdException w:name="Grid Table 7 Colorful" w:uiPriority="52"/>
-    <w:lsdException w:name="Grid Table 1 Light Accent 1" w:uiPriority="46"/>
-    <w:lsdException w:name="Grid Table 2 Accent 1" w:uiPriority="47"/>
-    <w:lsdException w:name="Grid Table 3 Accent 1" w:uiPriority="48"/>
-    <w:lsdException w:name="Grid Table 4 Accent 1" w:uiPriority="49"/>
-    <w:lsdException w:name="Grid Table 5 Dark Accent 1" w:uiPriority="50"/>
-    <w:lsdException w:name="Grid Table 6 Colorful Accent 1" w:uiPriority="51"/>
-    <w:lsdException w:name="Grid Table 7 Colorful Accent 1" w:uiPriority="52"/>
-    <w:lsdException w:name="Grid Table 1 Light Accent 2" w:uiPriority="46"/>
-    <w:lsdException w:name="Grid Table 2 Accent 2" w:uiPriority="47"/>
-    <w:lsdException w:name="Grid Table 3 Accent 2" w:uiPriority="48"/>
-    <w:lsdException w:name="Grid Table 4 Accent 2" w:uiPriority="49"/>
-    <w:lsdException w:name="Grid Table 5 Dark Accent 2" w:uiPriority="50"/>
-    <w:lsdException w:name="Grid Table 6 Colorful Accent 2" w:uiPriority="51"/>
-    <w:lsdException w:name="Grid Table 7 Colorful Accent 2" w:uiPriority="52"/>
-    <w:lsdException w:name="Grid Table 1 Light Accent 3" w:uiPriority="46"/>
-    <w:lsdException w:name="Grid Table 2 Accent 3" w:uiPriority="47"/>
-    <w:lsdException w:name="Grid Table 3 Accent 3" w:uiPriority="48"/>
-    <w:lsdException w:name="Grid Table 4 Accent 3" w:uiPriority="49"/>
-    <w:lsdException w:name="Grid Table 5 Dark Accent 3" w:uiPriority="50"/>
-    <w:lsdException w:name="Grid Table 6 Colorful Accent 3" w:uiPriority="51"/>
-    <w:lsdException w:name="Grid Table 7 Colorful Accent 3" w:uiPriority="52"/>
-    <w:lsdException w:name="Grid Table 1 Light Accent 4" w:uiPriority="46"/>
-    <w:lsdException w:name="Grid Table 2 Accent 4" w:uiPriority="47"/>
-    <w:lsdException w:name="Grid Table 3 Accent 4" w:uiPriority="48"/>
-    <w:lsdException w:name="Grid Table 4 Accent 4" w:uiPriority="49"/>
-    <w:lsdException w:name="Grid Table 5 Dark Accent 4" w:uiPriority="50"/>
-    <w:lsdException w:name="Grid Table 6 Colorful Accent 4" w:uiPriority="51"/>
-    <w:lsdException w:name="Grid Table 7 Colorful Accent 4" w:uiPriority="52"/>
-    <w:lsdException w:name="Grid Table 1 Light Accent 5" w:uiPriority="46"/>
-    <w:lsdException w:name="Grid Table 2 Accent 5" w:uiPriority="47"/>
-    <w:lsdException w:name="Grid Table 3 Accent 5" w:uiPriority="48"/>
-    <w:lsdException w:name="Grid Table 4 Accent 5" w:uiPriority="49"/>
-    <w:lsdException w:name="Grid Table 5 Dark Accent 5" w:uiPriority="50"/>
-    <w:lsdException w:name="Grid Table 6 Colorful Accent 5" w:uiPriority="51"/>
-    <w:lsdException w:name="Grid Table 7 Colorful Accent 5" w:uiPriority="52"/>
-    <w:lsdException w:name="Grid Table 1 Light Accent 6" w:uiPriority="46"/>
-    <w:lsdException w:name="Grid Table 2 Accent 6" w:uiPriority="47"/>
-    <w:lsdException w:name="Grid Table 3 Accent 6" w:uiPriority="48"/>
-    <w:lsdException w:name="Grid Table 4 Accent 6" w:uiPriority="49"/>
-    <w:lsdException w:name="Grid Table 5 Dark Accent 6" w:uiPriority="50"/>
-    <w:lsdException w:name="Grid Table 6 Colorful Accent 6" w:uiPriority="51"/>
-    <w:lsdException w:name="Grid Table 7 Colorful Accent 6" w:uiPriority="52"/>
-    <w:lsdException w:name="List Table 1 Light" w:uiPriority="46"/>
-    <w:lsdException w:name="List Table 2" w:uiPriority="47"/>
-    <w:lsdException w:name="List Table 3" w:uiPriority="48"/>
-    <w:lsdException w:name="List Table 4" w:uiPriority="49"/>
-    <w:lsdException w:name="List Table 5 Dark" w:uiPriority="50"/>
-    <w:lsdException w:name="List Table 6 Colorful" w:uiPriority="51"/>
-    <w:lsdException w:name="List Table 7 Colorful" w:uiPriority="52"/>
-    <w:lsdException w:name="List Table 1 Light Accent 1" w:uiPriority="46"/>
-    <w:lsdException w:name="List Table 2 Accent 1" w:uiPriority="47"/>
-    <w:lsdException w:name="List Table 3 Accent 1" w:uiPriority="48"/>
-    <w:lsdException w:name="List Table 4 Accent 1" w:uiPriority="49"/>
-    <w:lsdException w:name="List Table 5 Dark Accent 1" w:uiPriority="50"/>
-    <w:lsdException w:name="List Table 6 Colorful Accent 1" w:uiPriority="51"/>
-    <w:lsdException w:name="List Table 7 Colorful Accent 1" w:uiPriority="52"/>
-    <w:lsdException w:name="List Table 1 Light Accent 2" w:uiPriority="46"/>
-    <w:lsdException w:name="List Table 2 Accent 2" w:uiPriority="47"/>
-    <w:lsdException w:name="List Table 3 Accent 2" w:uiPriority="48"/>
-    <w:lsdException w:name="List Table 4 Accent 2" w:uiPriority="49"/>
-    <w:lsdException w:name="List Table 5 Dark Accent 2" w:uiPriority="50"/>
-    <w:lsdException w:name="List Table 6 Colorful Accent 2" w:uiPriority="51"/>
-    <w:lsdException w:name="List Table 7 Colorful Accent 2" w:uiPriority="52"/>
-    <w:lsdException w:name="List Table 1 Light Accent 3" w:uiPriority="46"/>
-    <w:lsdException w:name="List Table 2 Accent 3" w:uiPriority="47"/>
-    <w:lsdException w:name="List Table 3 Accent 3" w:uiPriority="48"/>
-    <w:lsdException w:name="List Table 4 Accent 3" w:uiPriority="49"/>
-    <w:lsdException w:name="List Table 5 Dark Accent 3" w:uiPriority="50"/>
-    <w:lsdException w:name="List Table 6 Colorful Accent 3" w:uiPriority="51"/>
-    <w:lsdException w:name="List Table 7 Colorful Accent 3" w:uiPriority="52"/>
-    <w:lsdException w:name="List Table 1 Light Accent 4" w:uiPriority="46"/>
-    <w:lsdException w:name="List Table 2 Accent 4" w:uiPriority="47"/>
-    <w:lsdException w:name="List Table 3 Accent 4" w:uiPriority="48"/>
-    <w:lsdException w:name="List Table 4 Accent 4" w:uiPriority="49"/>
-    <w:lsdException w:name="List Table 5 Dark Accent 4" w:uiPriority="50"/>
-    <w:lsdException w:name="List Table 6 Colorful Accent 4" w:uiPriority="51"/>
-    <w:lsdException w:name="List Table 7 Colorful Accent 4" w:uiPriority="52"/>
-    <w:lsdException w:name="List Table 1 Light Accent 5" w:uiPriority="46"/>
-    <w:lsdException w:name="List Table 2 Accent 5" w:uiPriority="47"/>
-    <w:lsdException w:name="List Table 3 Accent 5" w:uiPriority="48"/>
-    <w:lsdException w:name="List Table 4 Accent 5" w:uiPriority="49"/>
-    <w:lsdException w:name="List Table 5 Dark Accent 5" w:uiPriority="50"/>
-    <w:lsdException w:name="List Table 6 Colorful Accent 5" w:uiPriority="51"/>
-    <w:lsdException w:name="List Table 7 Colorful Accent 5" w:uiPriority="52"/>
-    <w:lsdException w:name="List Table 1 Light Accent 6" w:uiPriority="46"/>
-    <w:lsdException w:name="List Table 2 Accent 6" w:uiPriority="47"/>
-    <w:lsdException w:name="List Table 3 Accent 6" w:uiPriority="48"/>
-    <w:lsdException w:name="List Table 4 Accent 6" w:uiPriority="49"/>
-    <w:lsdException w:name="List Table 5 Dark Accent 6" w:uiPriority="50"/>
-    <w:lsdException w:name="List Table 6 Colorful Accent 6" w:uiPriority="51"/>
-    <w:lsdException w:name="List Table 7 Colorful Accent 6" w:uiPriority="52"/>
-    <w:lsdException w:name="Mention" w:semiHidden="1" w:unhideWhenUsed="1"/>
-    <w:lsdException w:name="Smart Hyperlink" w:semiHidden="1" w:unhideWhenUsed="1"/>
-    <w:lsdException w:name="Hashtag" w:semiHidden="1" w:unhideWhenUsed="1"/>
-    <w:lsdException w:name="Unresolved Mention" w:semiHidden="1" w:unhideWhenUsed="1"/>
-    <w:lsdException w:name="Smart Link" w:semiHidden="1" w:unhideWhenUsed="1"/>
+  <w:latentStyles w:defLockedState="0" w:defUIPriority="99" w:defSemiHidden="1" w:defUnhideWhenUsed="1" w:defQFormat="0" w:count="267">
+    <w:lsdException w:name="Normal" w:semiHidden="0" w:uiPriority="0" w:unhideWhenUsed="0" w:qFormat="1"/>
+    <w:lsdException w:name="heading 1" w:semiHidden="0" w:uiPriority="9" w:unhideWhenUsed="0" w:qFormat="1"/>
+    <w:lsdException w:name="heading 2" w:uiPriority="9" w:qFormat="1"/>
+    <w:lsdException w:name="heading 3" w:uiPriority="9" w:qFormat="1"/>
+    <w:lsdException w:name="heading 4" w:uiPriority="9" w:qFormat="1"/>
+    <w:lsdException w:name="heading 5" w:uiPriority="9" w:qFormat="1"/>
+    <w:lsdException w:name="heading 6" w:uiPriority="9" w:qFormat="1"/>
+    <w:lsdException w:name="heading 7" w:uiPriority="9" w:qFormat="1"/>
+    <w:lsdException w:name="heading 8" w:uiPriority="9" w:qFormat="1"/>
+    <w:lsdException w:name="heading 9" w:uiPriority="9" w:qFormat="1"/>
+    <w:lsdException w:name="toc 1" w:uiPriority="39" w:qFormat="1"/>
+    <w:lsdException w:name="toc 2" w:uiPriority="39" w:qFormat="1"/>
+    <w:lsdException w:name="toc 3" w:uiPriority="39" w:qFormat="1"/>
+    <w:lsdException w:name="toc 4" w:uiPriority="39"/>
+    <w:lsdException w:name="toc 5" w:uiPriority="39"/>
+    <w:lsdException w:name="toc 6" w:uiPriority="39"/>
+    <w:lsdException w:name="toc 7" w:uiPriority="39"/>
+    <w:lsdException w:name="toc 8" w:uiPriority="39"/>
+    <w:lsdException w:name="toc 9" w:uiPriority="39"/>
+    <w:lsdException w:name="caption" w:uiPriority="35" w:qFormat="1"/>
+    <w:lsdException w:name="Title" w:semiHidden="0" w:uiPriority="10" w:unhideWhenUsed="0" w:qFormat="1"/>
+    <w:lsdException w:name="Default Paragraph Font" w:uiPriority="1"/>
+    <w:lsdException w:name="Subtitle" w:semiHidden="0" w:uiPriority="11" w:unhideWhenUsed="0" w:qFormat="1"/>
+    <w:lsdException w:name="Strong" w:semiHidden="0" w:uiPriority="22" w:unhideWhenUsed="0" w:qFormat="1"/>
+    <w:lsdException w:name="Emphasis" w:semiHidden="0" w:uiPriority="20" w:unhideWhenUsed="0" w:qFormat="1"/>
+    <w:lsdException w:name="Table Grid" w:uiPriority="39"/>
+    <w:lsdException w:name="Placeholder Text" w:unhideWhenUsed="0"/>
+    <w:lsdException w:name="No Spacing" w:semiHidden="0" w:uiPriority="1" w:unhideWhenUsed="0" w:qFormat="1"/>
+    <w:lsdException w:name="Light Shading" w:semiHidden="0" w:uiPriority="60" w:unhideWhenUsed="0"/>
+    <w:lsdException w:name="Light List" w:semiHidden="0" w:uiPriority="61" w:unhideWhenUsed="0"/>
+    <w:lsdException w:name="Light Grid" w:semiHidden="0" w:uiPriority="62" w:unhideWhenUsed="0"/>
+    <w:lsdException w:name="Medium Shading 1" w:semiHidden="0" w:uiPriority="63" w:unhideWhenUsed="0"/>
+    <w:lsdException w:name="Medium Shading 2" w:semiHidden="0" w:uiPriority="64" w:unhideWhenUsed="0"/>
+    <w:lsdException w:name="Medium List 1" w:semiHidden="0" w:uiPriority="65" w:unhideWhenUsed="0"/>
+    <w:lsdException w:name="Medium List 2" w:semiHidden="0" w:uiPriority="66" w:unhideWhenUsed="0"/>
+    <w:lsdException w:name="Medium Grid 1" w:semiHidden="0" w:uiPriority="67" w:unhideWhenUsed="0"/>
+    <w:lsdException w:name="Medium Grid 2" w:semiHidden="0" w:uiPriority="68" w:unhideWhenUsed="0"/>
+    <w:lsdException w:name="Medium Grid 3" w:semiHidden="0" w:uiPriority="69" w:unhideWhenUsed="0"/>
+    <w:lsdException w:name="Dark List" w:semiHidden="0" w:uiPriority="70" w:unhideWhenUsed="0"/>
+    <w:lsdException w:name="Colorful Shading" w:semiHidden="0" w:uiPriority="71" w:unhideWhenUsed="0"/>
+    <w:lsdException w:name="Colorful List" w:semiHidden="0" w:uiPriority="72" w:unhideWhenUsed="0"/>
+    <w:lsdException w:name="Colorful Grid" w:semiHidden="0" w:uiPriority="73" w:unhideWhenUsed="0"/>
+    <w:lsdException w:name="Light Shading Accent 1" w:semiHidden="0" w:uiPriority="60" w:unhideWhenUsed="0"/>
+    <w:lsdException w:name="Light List Accent 1" w:semiHidden="0" w:uiPriority="61" w:unhideWhenUsed="0"/>
+    <w:lsdException w:name="Light Grid Accent 1" w:semiHidden="0" w:uiPriority="62" w:unhideWhenUsed="0"/>
+    <w:lsdException w:name="Medium Shading 1 Accent 1" w:semiHidden="0" w:uiPriority="63" w:unhideWhenUsed="0"/>
+    <w:lsdException w:name="Medium Shading 2 Accent 1" w:semiHidden="0" w:uiPriority="64" w:unhideWhenUsed="0"/>
+    <w:lsdException w:name="Medium List 1 Accent 1" w:semiHidden="0" w:uiPriority="65" w:unhideWhenUsed="0"/>
+    <w:lsdException w:name="Revision" w:unhideWhenUsed="0"/>
+    <w:lsdException w:name="List Paragraph" w:semiHidden="0" w:uiPriority="34" w:unhideWhenUsed="0" w:qFormat="1"/>
+    <w:lsdException w:name="Quote" w:semiHidden="0" w:uiPriority="29" w:unhideWhenUsed="0" w:qFormat="1"/>
+    <w:lsdException w:name="Intense Quote" w:semiHidden="0" w:uiPriority="30" w:unhideWhenUsed="0" w:qFormat="1"/>
+    <w:lsdException w:name="Medium List 2 Accent 1" w:semiHidden="0" w:uiPriority="66" w:unhideWhenUsed="0"/>
+    <w:lsdException w:name="Medium Grid 1 Accent 1" w:semiHidden="0" w:uiPriority="67" w:unhideWhenUsed="0"/>
+    <w:lsdException w:name="Medium Grid 2 Accent 1" w:semiHidden="0" w:uiPriority="68" w:unhideWhenUsed="0"/>
+    <w:lsdException w:name="Medium Grid 3 Accent 1" w:semiHidden="0" w:uiPriority="69" w:unhideWhenUsed="0"/>
+    <w:lsdException w:name="Dark List Accent 1" w:semiHidden="0" w:uiPriority="70" w:unhideWhenUsed="0"/>
+    <w:lsdException w:name="Colorful Shading Accent 1" w:semiHidden="0" w:uiPriority="71" w:unhideWhenUsed="0"/>
+    <w:lsdException w:name="Colorful List Accent 1" w:semiHidden="0" w:uiPriority="72" w:unhideWhenUsed="0"/>
+    <w:lsdException w:name="Colorful Grid Accent 1" w:semiHidden="0" w:uiPriority="73" w:unhideWhenUsed="0"/>
+    <w:lsdException w:name="Light Shading Accent 2" w:semiHidden="0" w:uiPriority="60" w:unhideWhenUsed="0"/>
+    <w:lsdException w:name="Light List Accent 2" w:semiHidden="0" w:uiPriority="61" w:unhideWhenUsed="0"/>
+    <w:lsdException w:name="Light Grid Accent 2" w:semiHidden="0" w:uiPriority="62" w:unhideWhenUsed="0"/>
+    <w:lsdException w:name="Medium Shading 1 Accent 2" w:semiHidden="0" w:uiPriority="63" w:unhideWhenUsed="0"/>
+    <w:lsdException w:name="Medium Shading 2 Accent 2" w:semiHidden="0" w:uiPriority="64" w:unhideWhenUsed="0"/>
+    <w:lsdException w:name="Medium List 1 Accent 2" w:semiHidden="0" w:uiPriority="65" w:unhideWhenUsed="0"/>
+    <w:lsdException w:name="Medium List 2 Accent 2" w:semiHidden="0" w:uiPriority="66" w:unhideWhenUsed="0"/>
+    <w:lsdException w:name="Medium Grid 1 Accent 2" w:semiHidden="0" w:uiPriority="67" w:unhideWhenUsed="0"/>
+    <w:lsdException w:name="Medium Grid 2 Accent 2" w:semiHidden="0" w:uiPriority="68" w:unhideWhenUsed="0"/>
+    <w:lsdException w:name="Medium Grid 3 Accent 2" w:semiHidden="0" w:uiPriority="69" w:unhideWhenUsed="0"/>
+    <w:lsdException w:name="Dark List Accent 2" w:semiHidden="0" w:uiPriority="70" w:unhideWhenUsed="0"/>
+    <w:lsdException w:name="Colorful Shading Accent 2" w:semiHidden="0" w:uiPriority="71" w:unhideWhenUsed="0"/>
+    <w:lsdException w:name="Colorful List Accent 2" w:semiHidden="0" w:uiPriority="72" w:unhideWhenUsed="0"/>
+    <w:lsdException w:name="Colorful Grid Accent 2" w:semiHidden="0" w:uiPriority="73" w:unhideWhenUsed="0"/>
+    <w:lsdException w:name="Light Shading Accent 3" w:semiHidden="0" w:uiPriority="60" w:unhideWhenUsed="0"/>
+    <w:lsdException w:name="Light List Accent 3" w:semiHidden="0" w:uiPriority="61" w:unhideWhenUsed="0"/>
+    <w:lsdException w:name="Light Grid Accent 3" w:semiHidden="0" w:uiPriority="62" w:unhideWhenUsed="0"/>
+    <w:lsdException w:name="Medium Shading 1 Accent 3" w:semiHidden="0" w:uiPriority="63" w:unhideWhenUsed="0"/>
+    <w:lsdException w:name="Medium Shading 2 Accent 3" w:semiHidden="0" w:uiPriority="64" w:unhideWhenUsed="0"/>
+    <w:lsdException w:name="Medium List 1 Accent 3" w:semiHidden="0" w:uiPriority="65" w:unhideWhenUsed="0"/>
+    <w:lsdException w:name="Medium List 2 Accent 3" w:semiHidden="0" w:uiPriority="66" w:unhideWhenUsed="0"/>
+    <w:lsdException w:name="Medium Grid 1 Accent 3" w:semiHidden="0" w:uiPriority="67" w:unhideWhenUsed="0"/>
+    <w:lsdException w:name="Medium Grid 2 Accent 3" w:semiHidden="0" w:uiPriority="68" w:unhideWhenUsed="0"/>
+    <w:lsdException w:name="Medium Grid 3 Accent 3" w:semiHidden="0" w:uiPriority="69" w:unhideWhenUsed="0"/>
+    <w:lsdException w:name="Dark List Accent 3" w:semiHidden="0" w:uiPriority="70" w:unhideWhenUsed="0"/>
+    <w:lsdException w:name="Colorful Shading Accent 3" w:semiHidden="0" w:uiPriority="71" w:unhideWhenUsed="0"/>
+    <w:lsdException w:name="Colorful List Accent 3" w:semiHidden="0" w:uiPriority="72" w:unhideWhenUsed="0"/>
+    <w:lsdException w:name="Colorful Grid Accent 3" w:semiHidden="0" w:uiPriority="73" w:unhideWhenUsed="0"/>
+    <w:lsdException w:name="Light Shading Accent 4" w:semiHidden="0" w:uiPriority="60" w:unhideWhenUsed="0"/>
+    <w:lsdException w:name="Light List Accent 4" w:semiHidden="0" w:uiPriority="61" w:unhideWhenUsed="0"/>
+    <w:lsdException w:name="Light Grid Accent 4" w:semiHidden="0" w:uiPriority="62" w:unhideWhenUsed="0"/>
+    <w:lsdException w:name="Medium Shading 1 Accent 4" w:semiHidden="0" w:uiPriority="63" w:unhideWhenUsed="0"/>
+    <w:lsdException w:name="Medium Shading 2 Accent 4" w:semiHidden="0" w:uiPriority="64" w:unhideWhenUsed="0"/>
+    <w:lsdException w:name="Medium List 1 Accent 4" w:semiHidden="0" w:uiPriority="65" w:unhideWhenUsed="0"/>
+    <w:lsdException w:name="Medium List 2 Accent 4" w:semiHidden="0" w:uiPriority="66" w:unhideWhenUsed="0"/>
+    <w:lsdException w:name="Medium Grid 1 Accent 4" w:semiHidden="0" w:uiPriority="67" w:unhideWhenUsed="0"/>
+    <w:lsdException w:name="Medium Grid 2 Accent 4" w:semiHidden="0" w:uiPriority="68" w:unhideWhenUsed="0"/>
+    <w:lsdException w:name="Medium Grid 3 Accent 4" w:semiHidden="0" w:uiPriority="69" w:unhideWhenUsed="0"/>
+    <w:lsdException w:name="Dark List Accent 4" w:semiHidden="0" w:uiPriority="70" w:unhideWhenUsed="0"/>
+    <w:lsdException w:name="Colorful Shading Accent 4" w:semiHidden="0" w:uiPriority="71" w:unhideWhenUsed="0"/>
+    <w:lsdException w:name="Colorful List Accent 4" w:semiHidden="0" w:uiPriority="72" w:unhideWhenUsed="0"/>
+    <w:lsdException w:name="Colorful Grid Accent 4" w:semiHidden="0" w:uiPriority="73" w:unhideWhenUsed="0"/>
+    <w:lsdException w:name="Light Shading Accent 5" w:semiHidden="0" w:uiPriority="60" w:unhideWhenUsed="0"/>
+    <w:lsdException w:name="Light List Accent 5" w:semiHidden="0" w:uiPriority="61" w:unhideWhenUsed="0"/>
+    <w:lsdException w:name="Light Grid Accent 5" w:semiHidden="0" w:uiPriority="62" w:unhideWhenUsed="0"/>
+    <w:lsdException w:name="Medium Shading 1 Accent 5" w:semiHidden="0" w:uiPriority="63" w:unhideWhenUsed="0"/>
+    <w:lsdException w:name="Medium Shading 2 Accent 5" w:semiHidden="0" w:uiPriority="64" w:unhideWhenUsed="0"/>
+    <w:lsdException w:name="Medium List 1 Accent 5" w:semiHidden="0" w:uiPriority="65" w:unhideWhenUsed="0"/>
+    <w:lsdException w:name="Medium List 2 Accent 5" w:semiHidden="0" w:uiPriority="66" w:unhideWhenUsed="0"/>
+    <w:lsdException w:name="Medium Grid 1 Accent 5" w:semiHidden="0" w:uiPriority="67" w:unhideWhenUsed="0"/>
+    <w:lsdException w:name="Medium Grid 2 Accent 5" w:semiHidden="0" w:uiPriority="68" w:unhideWhenUsed="0"/>
+    <w:lsdException w:name="Medium Grid 3 Accent 5" w:semiHidden="0" w:uiPriority="69" w:unhideWhenUsed="0"/>
+    <w:lsdException w:name="Dark List Accent 5" w:semiHidden="0" w:uiPriority="70" w:unhideWhenUsed="0"/>
+    <w:lsdException w:name="Colorful Shading Accent 5" w:semiHidden="0" w:uiPriority="71" w:unhideWhenUsed="0"/>
+    <w:lsdException w:name="Colorful List Accent 5" w:semiHidden="0" w:uiPriority="72" w:unhideWhenUsed="0"/>
+    <w:lsdException w:name="Colorful Grid Accent 5" w:semiHidden="0" w:uiPriority="73" w:unhideWhenUsed="0"/>
+    <w:lsdException w:name="Light Shading Accent 6" w:semiHidden="0" w:uiPriority="60" w:unhideWhenUsed="0"/>
+    <w:lsdException w:name="Light List Accent 6" w:semiHidden="0" w:uiPriority="61" w:unhideWhenUsed="0"/>
+    <w:lsdException w:name="Light Grid Accent 6" w:semiHidden="0" w:uiPriority="62" w:unhideWhenUsed="0"/>
+    <w:lsdException w:name="Medium Shading 1 Accent 6" w:semiHidden="0" w:uiPriority="63" w:unhideWhenUsed="0"/>
+    <w:lsdException w:name="Medium Shading 2 Accent 6" w:semiHidden="0" w:uiPriority="64" w:unhideWhenUsed="0"/>
+    <w:lsdException w:name="Medium List 1 Accent 6" w:semiHidden="0" w:uiPriority="65" w:unhideWhenUsed="0"/>
+    <w:lsdException w:name="Medium List 2 Accent 6" w:semiHidden="0" w:uiPriority="66" w:unhideWhenUsed="0"/>
+    <w:lsdException w:name="Medium Grid 1 Accent 6" w:semiHidden="0" w:uiPriority="67" w:unhideWhenUsed="0"/>
+    <w:lsdException w:name="Medium Grid 2 Accent 6" w:semiHidden="0" w:uiPriority="68" w:unhideWhenUsed="0"/>
+    <w:lsdException w:name="Medium Grid 3 Accent 6" w:semiHidden="0" w:uiPriority="69" w:unhideWhenUsed="0"/>
+    <w:lsdException w:name="Dark List Accent 6" w:semiHidden="0" w:uiPriority="70" w:unhideWhenUsed="0"/>
+    <w:lsdException w:name="Colorful Shading Accent 6" w:semiHidden="0" w:uiPriority="71" w:unhideWhenUsed="0"/>
+    <w:lsdException w:name="Colorful List Accent 6" w:semiHidden="0" w:uiPriority="72" w:unhideWhenUsed="0"/>
+    <w:lsdException w:name="Colorful Grid Accent 6" w:semiHidden="0" w:uiPriority="73" w:unhideWhenUsed="0"/>
+    <w:lsdException w:name="Subtle Emphasis" w:semiHidden="0" w:uiPriority="19" w:unhideWhenUsed="0" w:qFormat="1"/>
+    <w:lsdException w:name="Intense Emphasis" w:semiHidden="0" w:uiPriority="21" w:unhideWhenUsed="0" w:qFormat="1"/>
+    <w:lsdException w:name="Subtle Reference" w:semiHidden="0" w:uiPriority="31" w:unhideWhenUsed="0" w:qFormat="1"/>
+    <w:lsdException w:name="Intense Reference" w:semiHidden="0" w:uiPriority="32" w:unhideWhenUsed="0" w:qFormat="1"/>
+    <w:lsdException w:name="Book Title" w:semiHidden="0" w:uiPriority="33" w:unhideWhenUsed="0" w:qFormat="1"/>
+    <w:lsdException w:name="Bibliography" w:uiPriority="37"/>
+    <w:lsdException w:name="TOC Heading" w:uiPriority="39" w:qFormat="1"/>
   </w:latentStyles>
   <w:style w:type="paragraph" w:default="1" w:styleId="Normal">
     <w:name w:val="Normal"/>
@@ -9273,6 +8520,7 @@
     <w:tblPr>
       <w:tblStyleRowBandSize w:val="1"/>
       <w:tblStyleColBandSize w:val="1"/>
+      <w:tblInd w:w="0" w:type="dxa"/>
       <w:tblBorders>
         <w:top w:val="single" w:sz="4" w:space="0" w:color="666666" w:themeColor="text1" w:themeTint="99"/>
         <w:left w:val="single" w:sz="4" w:space="0" w:color="666666" w:themeColor="text1" w:themeTint="99"/>
@@ -9281,6 +8529,12 @@
         <w:insideH w:val="single" w:sz="4" w:space="0" w:color="666666" w:themeColor="text1" w:themeTint="99"/>
         <w:insideV w:val="single" w:sz="4" w:space="0" w:color="666666" w:themeColor="text1" w:themeTint="99"/>
       </w:tblBorders>
+      <w:tblCellMar>
+        <w:top w:w="0" w:type="dxa"/>
+        <w:left w:w="108" w:type="dxa"/>
+        <w:bottom w:w="0" w:type="dxa"/>
+        <w:right w:w="108" w:type="dxa"/>
+      </w:tblCellMar>
     </w:tblPr>
     <w:tblStylePr w:type="firstRow">
       <w:rPr>
@@ -9391,6 +8645,7 @@
       <w:spacing w:after="0" w:line="240" w:lineRule="auto"/>
     </w:pPr>
     <w:tblPr>
+      <w:tblInd w:w="0" w:type="dxa"/>
       <w:tblBorders>
         <w:top w:val="single" w:sz="4" w:space="0" w:color="auto"/>
         <w:left w:val="single" w:sz="4" w:space="0" w:color="auto"/>
@@ -9399,6 +8654,676 @@
         <w:insideH w:val="single" w:sz="4" w:space="0" w:color="auto"/>
         <w:insideV w:val="single" w:sz="4" w:space="0" w:color="auto"/>
       </w:tblBorders>
+      <w:tblCellMar>
+        <w:top w:w="0" w:type="dxa"/>
+        <w:left w:w="108" w:type="dxa"/>
+        <w:bottom w:w="0" w:type="dxa"/>
+        <w:right w:w="108" w:type="dxa"/>
+      </w:tblCellMar>
+    </w:tblPr>
+  </w:style>
+  <w:style w:type="character" w:customStyle="1" w:styleId="css-truncate">
+    <w:name w:val="css-truncate"/>
+    <w:basedOn w:val="DefaultParagraphFont"/>
+    <w:rsid w:val="0045275A"/>
+  </w:style>
+  <w:style w:type="character" w:customStyle="1" w:styleId="Heading2Char">
+    <w:name w:val="Heading 2 Char"/>
+    <w:basedOn w:val="DefaultParagraphFont"/>
+    <w:link w:val="Heading2"/>
+    <w:uiPriority w:val="9"/>
+    <w:rsid w:val="003172DD"/>
+    <w:rPr>
+      <w:rFonts w:asciiTheme="majorHAnsi" w:eastAsiaTheme="majorEastAsia" w:hAnsiTheme="majorHAnsi" w:cstheme="majorBidi"/>
+      <w:b/>
+      <w:bCs/>
+      <w:color w:val="4F81BD" w:themeColor="accent1"/>
+      <w:sz w:val="26"/>
+      <w:szCs w:val="26"/>
+    </w:rPr>
+  </w:style>
+  <w:style w:type="paragraph" w:styleId="ListParagraph">
+    <w:name w:val="List Paragraph"/>
+    <w:basedOn w:val="Normal"/>
+    <w:uiPriority w:val="34"/>
+    <w:qFormat/>
+    <w:rsid w:val="003172DD"/>
+    <w:pPr>
+      <w:spacing w:before="80" w:after="0" w:line="240" w:lineRule="auto"/>
+      <w:ind w:left="720"/>
+      <w:contextualSpacing/>
+      <w:jc w:val="both"/>
+    </w:pPr>
+    <w:rPr>
+      <w:rFonts w:eastAsia="Times New Roman" w:cs="Times New Roman"/>
+      <w:sz w:val="20"/>
+      <w:szCs w:val="20"/>
+    </w:rPr>
+  </w:style>
+  <w:style w:type="paragraph" w:styleId="Header">
+    <w:name w:val="header"/>
+    <w:basedOn w:val="Normal"/>
+    <w:link w:val="HeaderChar"/>
+    <w:uiPriority w:val="99"/>
+    <w:unhideWhenUsed/>
+    <w:rsid w:val="00B8286F"/>
+    <w:pPr>
+      <w:tabs>
+        <w:tab w:val="center" w:pos="4680"/>
+        <w:tab w:val="right" w:pos="9360"/>
+      </w:tabs>
+      <w:spacing w:after="0" w:line="240" w:lineRule="auto"/>
+    </w:pPr>
+  </w:style>
+  <w:style w:type="character" w:customStyle="1" w:styleId="HeaderChar">
+    <w:name w:val="Header Char"/>
+    <w:basedOn w:val="DefaultParagraphFont"/>
+    <w:link w:val="Header"/>
+    <w:uiPriority w:val="99"/>
+    <w:rsid w:val="00B8286F"/>
+    <w:rPr>
+      <w:rFonts w:ascii="Times New Roman" w:hAnsi="Times New Roman"/>
+    </w:rPr>
+  </w:style>
+  <w:style w:type="paragraph" w:styleId="Footer">
+    <w:name w:val="footer"/>
+    <w:basedOn w:val="Normal"/>
+    <w:link w:val="FooterChar"/>
+    <w:uiPriority w:val="99"/>
+    <w:unhideWhenUsed/>
+    <w:rsid w:val="00B8286F"/>
+    <w:pPr>
+      <w:tabs>
+        <w:tab w:val="center" w:pos="4680"/>
+        <w:tab w:val="right" w:pos="9360"/>
+      </w:tabs>
+      <w:spacing w:after="0" w:line="240" w:lineRule="auto"/>
+    </w:pPr>
+  </w:style>
+  <w:style w:type="character" w:customStyle="1" w:styleId="FooterChar">
+    <w:name w:val="Footer Char"/>
+    <w:basedOn w:val="DefaultParagraphFont"/>
+    <w:link w:val="Footer"/>
+    <w:uiPriority w:val="99"/>
+    <w:rsid w:val="00B8286F"/>
+    <w:rPr>
+      <w:rFonts w:ascii="Times New Roman" w:hAnsi="Times New Roman"/>
+    </w:rPr>
+  </w:style>
+  <w:style w:type="character" w:customStyle="1" w:styleId="Heading3Char">
+    <w:name w:val="Heading 3 Char"/>
+    <w:basedOn w:val="DefaultParagraphFont"/>
+    <w:link w:val="Heading3"/>
+    <w:uiPriority w:val="9"/>
+    <w:rsid w:val="0015728B"/>
+    <w:rPr>
+      <w:rFonts w:asciiTheme="majorHAnsi" w:eastAsiaTheme="majorEastAsia" w:hAnsiTheme="majorHAnsi" w:cstheme="majorBidi"/>
+      <w:b/>
+      <w:bCs/>
+      <w:color w:val="4F81BD" w:themeColor="accent1"/>
+    </w:rPr>
+  </w:style>
+  <w:style w:type="paragraph" w:styleId="TOCHeading">
+    <w:name w:val="TOC Heading"/>
+    <w:basedOn w:val="Heading1"/>
+    <w:next w:val="Normal"/>
+    <w:uiPriority w:val="39"/>
+    <w:semiHidden/>
+    <w:unhideWhenUsed/>
+    <w:qFormat/>
+    <w:rsid w:val="00852462"/>
+    <w:pPr>
+      <w:spacing w:before="480" w:line="276" w:lineRule="auto"/>
+      <w:outlineLvl w:val="9"/>
+    </w:pPr>
+    <w:rPr>
+      <w:b/>
+      <w:bCs/>
+      <w:sz w:val="28"/>
+      <w:szCs w:val="28"/>
+      <w:lang w:eastAsia="ja-JP"/>
+    </w:rPr>
+  </w:style>
+  <w:style w:type="paragraph" w:styleId="TOC2">
+    <w:name w:val="toc 2"/>
+    <w:basedOn w:val="Normal"/>
+    <w:next w:val="Normal"/>
+    <w:autoRedefine/>
+    <w:uiPriority w:val="39"/>
+    <w:unhideWhenUsed/>
+    <w:qFormat/>
+    <w:rsid w:val="00852462"/>
+    <w:pPr>
+      <w:spacing w:after="100" w:line="276" w:lineRule="auto"/>
+      <w:ind w:left="220"/>
+    </w:pPr>
+    <w:rPr>
+      <w:rFonts w:asciiTheme="minorHAnsi" w:eastAsiaTheme="minorEastAsia" w:hAnsiTheme="minorHAnsi"/>
+      <w:lang w:eastAsia="ja-JP"/>
+    </w:rPr>
+  </w:style>
+  <w:style w:type="paragraph" w:styleId="TOC1">
+    <w:name w:val="toc 1"/>
+    <w:basedOn w:val="Normal"/>
+    <w:next w:val="Normal"/>
+    <w:autoRedefine/>
+    <w:uiPriority w:val="39"/>
+    <w:unhideWhenUsed/>
+    <w:qFormat/>
+    <w:rsid w:val="00852462"/>
+    <w:pPr>
+      <w:spacing w:after="100" w:line="276" w:lineRule="auto"/>
+    </w:pPr>
+    <w:rPr>
+      <w:rFonts w:asciiTheme="minorHAnsi" w:eastAsiaTheme="minorEastAsia" w:hAnsiTheme="minorHAnsi"/>
+      <w:lang w:eastAsia="ja-JP"/>
+    </w:rPr>
+  </w:style>
+  <w:style w:type="paragraph" w:styleId="TOC3">
+    <w:name w:val="toc 3"/>
+    <w:basedOn w:val="Normal"/>
+    <w:next w:val="Normal"/>
+    <w:autoRedefine/>
+    <w:uiPriority w:val="39"/>
+    <w:semiHidden/>
+    <w:unhideWhenUsed/>
+    <w:qFormat/>
+    <w:rsid w:val="00852462"/>
+    <w:pPr>
+      <w:spacing w:after="100" w:line="276" w:lineRule="auto"/>
+      <w:ind w:left="440"/>
+    </w:pPr>
+    <w:rPr>
+      <w:rFonts w:asciiTheme="minorHAnsi" w:eastAsiaTheme="minorEastAsia" w:hAnsiTheme="minorHAnsi"/>
+      <w:lang w:eastAsia="ja-JP"/>
+    </w:rPr>
+  </w:style>
+  <w:style w:type="character" w:styleId="Hyperlink">
+    <w:name w:val="Hyperlink"/>
+    <w:basedOn w:val="DefaultParagraphFont"/>
+    <w:uiPriority w:val="99"/>
+    <w:unhideWhenUsed/>
+    <w:rsid w:val="00852462"/>
+    <w:rPr>
+      <w:color w:val="0000FF" w:themeColor="hyperlink"/>
+      <w:u w:val="single"/>
+    </w:rPr>
+  </w:style>
+  <w:style w:type="paragraph" w:styleId="Caption">
+    <w:name w:val="caption"/>
+    <w:basedOn w:val="Normal"/>
+    <w:next w:val="Normal"/>
+    <w:uiPriority w:val="35"/>
+    <w:unhideWhenUsed/>
+    <w:qFormat/>
+    <w:rsid w:val="00852462"/>
+    <w:pPr>
+      <w:spacing w:after="200" w:line="240" w:lineRule="auto"/>
+    </w:pPr>
+    <w:rPr>
+      <w:b/>
+      <w:bCs/>
+      <w:color w:val="4F81BD" w:themeColor="accent1"/>
+      <w:sz w:val="18"/>
+      <w:szCs w:val="18"/>
+    </w:rPr>
+  </w:style>
+</w:styles>
+</file>
+
+<file path=word/stylesWithEffects.xml><?xml version="1.0" encoding="utf-8"?>
+<w:styles xmlns:wpc="http://schemas.microsoft.com/office/word/2010/wordprocessingCanvas" xmlns:mc="http://schemas.openxmlformats.org/markup-compatibility/2006" xmlns:o="urn:schemas-microsoft-com:office:office" xmlns:r="http://schemas.openxmlformats.org/officeDocument/2006/relationships" xmlns:m="http://schemas.openxmlformats.org/officeDocument/2006/math" xmlns:v="urn:schemas-microsoft-com:vml" xmlns:wp14="http://schemas.microsoft.com/office/word/2010/wordprocessingDrawing" xmlns:wp="http://schemas.openxmlformats.org/drawingml/2006/wordprocessingDrawing" xmlns:w10="urn:schemas-microsoft-com:office:word" xmlns:w="http://schemas.openxmlformats.org/wordprocessingml/2006/main" xmlns:w14="http://schemas.microsoft.com/office/word/2010/wordml" xmlns:wpg="http://schemas.microsoft.com/office/word/2010/wordprocessingGroup" xmlns:wpi="http://schemas.microsoft.com/office/word/2010/wordprocessingInk" xmlns:wne="http://schemas.microsoft.com/office/word/2006/wordml" xmlns:wps="http://schemas.microsoft.com/office/word/2010/wordprocessingShape" mc:Ignorable="w14 wp14">
+  <w:docDefaults>
+    <w:rPrDefault>
+      <w:rPr>
+        <w:rFonts w:asciiTheme="minorHAnsi" w:eastAsiaTheme="minorHAnsi" w:hAnsiTheme="minorHAnsi" w:cstheme="minorBidi"/>
+        <w:sz w:val="22"/>
+        <w:szCs w:val="22"/>
+        <w:lang w:val="en-US" w:eastAsia="en-US" w:bidi="ar-SA"/>
+      </w:rPr>
+    </w:rPrDefault>
+    <w:pPrDefault>
+      <w:pPr>
+        <w:spacing w:after="200" w:line="276" w:lineRule="auto"/>
+      </w:pPr>
+    </w:pPrDefault>
+  </w:docDefaults>
+  <w:latentStyles w:defLockedState="0" w:defUIPriority="99" w:defSemiHidden="1" w:defUnhideWhenUsed="1" w:defQFormat="0" w:count="267">
+    <w:lsdException w:name="Normal" w:semiHidden="0" w:uiPriority="0" w:unhideWhenUsed="0" w:qFormat="1"/>
+    <w:lsdException w:name="heading 1" w:semiHidden="0" w:uiPriority="9" w:unhideWhenUsed="0" w:qFormat="1"/>
+    <w:lsdException w:name="heading 2" w:uiPriority="9" w:qFormat="1"/>
+    <w:lsdException w:name="heading 3" w:uiPriority="9" w:qFormat="1"/>
+    <w:lsdException w:name="heading 4" w:uiPriority="9" w:qFormat="1"/>
+    <w:lsdException w:name="heading 5" w:uiPriority="9" w:qFormat="1"/>
+    <w:lsdException w:name="heading 6" w:uiPriority="9" w:qFormat="1"/>
+    <w:lsdException w:name="heading 7" w:uiPriority="9" w:qFormat="1"/>
+    <w:lsdException w:name="heading 8" w:uiPriority="9" w:qFormat="1"/>
+    <w:lsdException w:name="heading 9" w:uiPriority="9" w:qFormat="1"/>
+    <w:lsdException w:name="toc 1" w:uiPriority="39" w:qFormat="1"/>
+    <w:lsdException w:name="toc 2" w:uiPriority="39" w:qFormat="1"/>
+    <w:lsdException w:name="toc 3" w:uiPriority="39" w:qFormat="1"/>
+    <w:lsdException w:name="toc 4" w:uiPriority="39"/>
+    <w:lsdException w:name="toc 5" w:uiPriority="39"/>
+    <w:lsdException w:name="toc 6" w:uiPriority="39"/>
+    <w:lsdException w:name="toc 7" w:uiPriority="39"/>
+    <w:lsdException w:name="toc 8" w:uiPriority="39"/>
+    <w:lsdException w:name="toc 9" w:uiPriority="39"/>
+    <w:lsdException w:name="caption" w:uiPriority="35" w:qFormat="1"/>
+    <w:lsdException w:name="Title" w:semiHidden="0" w:uiPriority="10" w:unhideWhenUsed="0" w:qFormat="1"/>
+    <w:lsdException w:name="Default Paragraph Font" w:uiPriority="1"/>
+    <w:lsdException w:name="Subtitle" w:semiHidden="0" w:uiPriority="11" w:unhideWhenUsed="0" w:qFormat="1"/>
+    <w:lsdException w:name="Strong" w:semiHidden="0" w:uiPriority="22" w:unhideWhenUsed="0" w:qFormat="1"/>
+    <w:lsdException w:name="Emphasis" w:semiHidden="0" w:uiPriority="20" w:unhideWhenUsed="0" w:qFormat="1"/>
+    <w:lsdException w:name="Table Grid" w:uiPriority="39"/>
+    <w:lsdException w:name="Placeholder Text" w:unhideWhenUsed="0"/>
+    <w:lsdException w:name="No Spacing" w:semiHidden="0" w:uiPriority="1" w:unhideWhenUsed="0" w:qFormat="1"/>
+    <w:lsdException w:name="Light Shading" w:semiHidden="0" w:uiPriority="60" w:unhideWhenUsed="0"/>
+    <w:lsdException w:name="Light List" w:semiHidden="0" w:uiPriority="61" w:unhideWhenUsed="0"/>
+    <w:lsdException w:name="Light Grid" w:semiHidden="0" w:uiPriority="62" w:unhideWhenUsed="0"/>
+    <w:lsdException w:name="Medium Shading 1" w:semiHidden="0" w:uiPriority="63" w:unhideWhenUsed="0"/>
+    <w:lsdException w:name="Medium Shading 2" w:semiHidden="0" w:uiPriority="64" w:unhideWhenUsed="0"/>
+    <w:lsdException w:name="Medium List 1" w:semiHidden="0" w:uiPriority="65" w:unhideWhenUsed="0"/>
+    <w:lsdException w:name="Medium List 2" w:semiHidden="0" w:uiPriority="66" w:unhideWhenUsed="0"/>
+    <w:lsdException w:name="Medium Grid 1" w:semiHidden="0" w:uiPriority="67" w:unhideWhenUsed="0"/>
+    <w:lsdException w:name="Medium Grid 2" w:semiHidden="0" w:uiPriority="68" w:unhideWhenUsed="0"/>
+    <w:lsdException w:name="Medium Grid 3" w:semiHidden="0" w:uiPriority="69" w:unhideWhenUsed="0"/>
+    <w:lsdException w:name="Dark List" w:semiHidden="0" w:uiPriority="70" w:unhideWhenUsed="0"/>
+    <w:lsdException w:name="Colorful Shading" w:semiHidden="0" w:uiPriority="71" w:unhideWhenUsed="0"/>
+    <w:lsdException w:name="Colorful List" w:semiHidden="0" w:uiPriority="72" w:unhideWhenUsed="0"/>
+    <w:lsdException w:name="Colorful Grid" w:semiHidden="0" w:uiPriority="73" w:unhideWhenUsed="0"/>
+    <w:lsdException w:name="Light Shading Accent 1" w:semiHidden="0" w:uiPriority="60" w:unhideWhenUsed="0"/>
+    <w:lsdException w:name="Light List Accent 1" w:semiHidden="0" w:uiPriority="61" w:unhideWhenUsed="0"/>
+    <w:lsdException w:name="Light Grid Accent 1" w:semiHidden="0" w:uiPriority="62" w:unhideWhenUsed="0"/>
+    <w:lsdException w:name="Medium Shading 1 Accent 1" w:semiHidden="0" w:uiPriority="63" w:unhideWhenUsed="0"/>
+    <w:lsdException w:name="Medium Shading 2 Accent 1" w:semiHidden="0" w:uiPriority="64" w:unhideWhenUsed="0"/>
+    <w:lsdException w:name="Medium List 1 Accent 1" w:semiHidden="0" w:uiPriority="65" w:unhideWhenUsed="0"/>
+    <w:lsdException w:name="Revision" w:unhideWhenUsed="0"/>
+    <w:lsdException w:name="List Paragraph" w:semiHidden="0" w:uiPriority="34" w:unhideWhenUsed="0" w:qFormat="1"/>
+    <w:lsdException w:name="Quote" w:semiHidden="0" w:uiPriority="29" w:unhideWhenUsed="0" w:qFormat="1"/>
+    <w:lsdException w:name="Intense Quote" w:semiHidden="0" w:uiPriority="30" w:unhideWhenUsed="0" w:qFormat="1"/>
+    <w:lsdException w:name="Medium List 2 Accent 1" w:semiHidden="0" w:uiPriority="66" w:unhideWhenUsed="0"/>
+    <w:lsdException w:name="Medium Grid 1 Accent 1" w:semiHidden="0" w:uiPriority="67" w:unhideWhenUsed="0"/>
+    <w:lsdException w:name="Medium Grid 2 Accent 1" w:semiHidden="0" w:uiPriority="68" w:unhideWhenUsed="0"/>
+    <w:lsdException w:name="Medium Grid 3 Accent 1" w:semiHidden="0" w:uiPriority="69" w:unhideWhenUsed="0"/>
+    <w:lsdException w:name="Dark List Accent 1" w:semiHidden="0" w:uiPriority="70" w:unhideWhenUsed="0"/>
+    <w:lsdException w:name="Colorful Shading Accent 1" w:semiHidden="0" w:uiPriority="71" w:unhideWhenUsed="0"/>
+    <w:lsdException w:name="Colorful List Accent 1" w:semiHidden="0" w:uiPriority="72" w:unhideWhenUsed="0"/>
+    <w:lsdException w:name="Colorful Grid Accent 1" w:semiHidden="0" w:uiPriority="73" w:unhideWhenUsed="0"/>
+    <w:lsdException w:name="Light Shading Accent 2" w:semiHidden="0" w:uiPriority="60" w:unhideWhenUsed="0"/>
+    <w:lsdException w:name="Light List Accent 2" w:semiHidden="0" w:uiPriority="61" w:unhideWhenUsed="0"/>
+    <w:lsdException w:name="Light Grid Accent 2" w:semiHidden="0" w:uiPriority="62" w:unhideWhenUsed="0"/>
+    <w:lsdException w:name="Medium Shading 1 Accent 2" w:semiHidden="0" w:uiPriority="63" w:unhideWhenUsed="0"/>
+    <w:lsdException w:name="Medium Shading 2 Accent 2" w:semiHidden="0" w:uiPriority="64" w:unhideWhenUsed="0"/>
+    <w:lsdException w:name="Medium List 1 Accent 2" w:semiHidden="0" w:uiPriority="65" w:unhideWhenUsed="0"/>
+    <w:lsdException w:name="Medium List 2 Accent 2" w:semiHidden="0" w:uiPriority="66" w:unhideWhenUsed="0"/>
+    <w:lsdException w:name="Medium Grid 1 Accent 2" w:semiHidden="0" w:uiPriority="67" w:unhideWhenUsed="0"/>
+    <w:lsdException w:name="Medium Grid 2 Accent 2" w:semiHidden="0" w:uiPriority="68" w:unhideWhenUsed="0"/>
+    <w:lsdException w:name="Medium Grid 3 Accent 2" w:semiHidden="0" w:uiPriority="69" w:unhideWhenUsed="0"/>
+    <w:lsdException w:name="Dark List Accent 2" w:semiHidden="0" w:uiPriority="70" w:unhideWhenUsed="0"/>
+    <w:lsdException w:name="Colorful Shading Accent 2" w:semiHidden="0" w:uiPriority="71" w:unhideWhenUsed="0"/>
+    <w:lsdException w:name="Colorful List Accent 2" w:semiHidden="0" w:uiPriority="72" w:unhideWhenUsed="0"/>
+    <w:lsdException w:name="Colorful Grid Accent 2" w:semiHidden="0" w:uiPriority="73" w:unhideWhenUsed="0"/>
+    <w:lsdException w:name="Light Shading Accent 3" w:semiHidden="0" w:uiPriority="60" w:unhideWhenUsed="0"/>
+    <w:lsdException w:name="Light List Accent 3" w:semiHidden="0" w:uiPriority="61" w:unhideWhenUsed="0"/>
+    <w:lsdException w:name="Light Grid Accent 3" w:semiHidden="0" w:uiPriority="62" w:unhideWhenUsed="0"/>
+    <w:lsdException w:name="Medium Shading 1 Accent 3" w:semiHidden="0" w:uiPriority="63" w:unhideWhenUsed="0"/>
+    <w:lsdException w:name="Medium Shading 2 Accent 3" w:semiHidden="0" w:uiPriority="64" w:unhideWhenUsed="0"/>
+    <w:lsdException w:name="Medium List 1 Accent 3" w:semiHidden="0" w:uiPriority="65" w:unhideWhenUsed="0"/>
+    <w:lsdException w:name="Medium List 2 Accent 3" w:semiHidden="0" w:uiPriority="66" w:unhideWhenUsed="0"/>
+    <w:lsdException w:name="Medium Grid 1 Accent 3" w:semiHidden="0" w:uiPriority="67" w:unhideWhenUsed="0"/>
+    <w:lsdException w:name="Medium Grid 2 Accent 3" w:semiHidden="0" w:uiPriority="68" w:unhideWhenUsed="0"/>
+    <w:lsdException w:name="Medium Grid 3 Accent 3" w:semiHidden="0" w:uiPriority="69" w:unhideWhenUsed="0"/>
+    <w:lsdException w:name="Dark List Accent 3" w:semiHidden="0" w:uiPriority="70" w:unhideWhenUsed="0"/>
+    <w:lsdException w:name="Colorful Shading Accent 3" w:semiHidden="0" w:uiPriority="71" w:unhideWhenUsed="0"/>
+    <w:lsdException w:name="Colorful List Accent 3" w:semiHidden="0" w:uiPriority="72" w:unhideWhenUsed="0"/>
+    <w:lsdException w:name="Colorful Grid Accent 3" w:semiHidden="0" w:uiPriority="73" w:unhideWhenUsed="0"/>
+    <w:lsdException w:name="Light Shading Accent 4" w:semiHidden="0" w:uiPriority="60" w:unhideWhenUsed="0"/>
+    <w:lsdException w:name="Light List Accent 4" w:semiHidden="0" w:uiPriority="61" w:unhideWhenUsed="0"/>
+    <w:lsdException w:name="Light Grid Accent 4" w:semiHidden="0" w:uiPriority="62" w:unhideWhenUsed="0"/>
+    <w:lsdException w:name="Medium Shading 1 Accent 4" w:semiHidden="0" w:uiPriority="63" w:unhideWhenUsed="0"/>
+    <w:lsdException w:name="Medium Shading 2 Accent 4" w:semiHidden="0" w:uiPriority="64" w:unhideWhenUsed="0"/>
+    <w:lsdException w:name="Medium List 1 Accent 4" w:semiHidden="0" w:uiPriority="65" w:unhideWhenUsed="0"/>
+    <w:lsdException w:name="Medium List 2 Accent 4" w:semiHidden="0" w:uiPriority="66" w:unhideWhenUsed="0"/>
+    <w:lsdException w:name="Medium Grid 1 Accent 4" w:semiHidden="0" w:uiPriority="67" w:unhideWhenUsed="0"/>
+    <w:lsdException w:name="Medium Grid 2 Accent 4" w:semiHidden="0" w:uiPriority="68" w:unhideWhenUsed="0"/>
+    <w:lsdException w:name="Medium Grid 3 Accent 4" w:semiHidden="0" w:uiPriority="69" w:unhideWhenUsed="0"/>
+    <w:lsdException w:name="Dark List Accent 4" w:semiHidden="0" w:uiPriority="70" w:unhideWhenUsed="0"/>
+    <w:lsdException w:name="Colorful Shading Accent 4" w:semiHidden="0" w:uiPriority="71" w:unhideWhenUsed="0"/>
+    <w:lsdException w:name="Colorful List Accent 4" w:semiHidden="0" w:uiPriority="72" w:unhideWhenUsed="0"/>
+    <w:lsdException w:name="Colorful Grid Accent 4" w:semiHidden="0" w:uiPriority="73" w:unhideWhenUsed="0"/>
+    <w:lsdException w:name="Light Shading Accent 5" w:semiHidden="0" w:uiPriority="60" w:unhideWhenUsed="0"/>
+    <w:lsdException w:name="Light List Accent 5" w:semiHidden="0" w:uiPriority="61" w:unhideWhenUsed="0"/>
+    <w:lsdException w:name="Light Grid Accent 5" w:semiHidden="0" w:uiPriority="62" w:unhideWhenUsed="0"/>
+    <w:lsdException w:name="Medium Shading 1 Accent 5" w:semiHidden="0" w:uiPriority="63" w:unhideWhenUsed="0"/>
+    <w:lsdException w:name="Medium Shading 2 Accent 5" w:semiHidden="0" w:uiPriority="64" w:unhideWhenUsed="0"/>
+    <w:lsdException w:name="Medium List 1 Accent 5" w:semiHidden="0" w:uiPriority="65" w:unhideWhenUsed="0"/>
+    <w:lsdException w:name="Medium List 2 Accent 5" w:semiHidden="0" w:uiPriority="66" w:unhideWhenUsed="0"/>
+    <w:lsdException w:name="Medium Grid 1 Accent 5" w:semiHidden="0" w:uiPriority="67" w:unhideWhenUsed="0"/>
+    <w:lsdException w:name="Medium Grid 2 Accent 5" w:semiHidden="0" w:uiPriority="68" w:unhideWhenUsed="0"/>
+    <w:lsdException w:name="Medium Grid 3 Accent 5" w:semiHidden="0" w:uiPriority="69" w:unhideWhenUsed="0"/>
+    <w:lsdException w:name="Dark List Accent 5" w:semiHidden="0" w:uiPriority="70" w:unhideWhenUsed="0"/>
+    <w:lsdException w:name="Colorful Shading Accent 5" w:semiHidden="0" w:uiPriority="71" w:unhideWhenUsed="0"/>
+    <w:lsdException w:name="Colorful List Accent 5" w:semiHidden="0" w:uiPriority="72" w:unhideWhenUsed="0"/>
+    <w:lsdException w:name="Colorful Grid Accent 5" w:semiHidden="0" w:uiPriority="73" w:unhideWhenUsed="0"/>
+    <w:lsdException w:name="Light Shading Accent 6" w:semiHidden="0" w:uiPriority="60" w:unhideWhenUsed="0"/>
+    <w:lsdException w:name="Light List Accent 6" w:semiHidden="0" w:uiPriority="61" w:unhideWhenUsed="0"/>
+    <w:lsdException w:name="Light Grid Accent 6" w:semiHidden="0" w:uiPriority="62" w:unhideWhenUsed="0"/>
+    <w:lsdException w:name="Medium Shading 1 Accent 6" w:semiHidden="0" w:uiPriority="63" w:unhideWhenUsed="0"/>
+    <w:lsdException w:name="Medium Shading 2 Accent 6" w:semiHidden="0" w:uiPriority="64" w:unhideWhenUsed="0"/>
+    <w:lsdException w:name="Medium List 1 Accent 6" w:semiHidden="0" w:uiPriority="65" w:unhideWhenUsed="0"/>
+    <w:lsdException w:name="Medium List 2 Accent 6" w:semiHidden="0" w:uiPriority="66" w:unhideWhenUsed="0"/>
+    <w:lsdException w:name="Medium Grid 1 Accent 6" w:semiHidden="0" w:uiPriority="67" w:unhideWhenUsed="0"/>
+    <w:lsdException w:name="Medium Grid 2 Accent 6" w:semiHidden="0" w:uiPriority="68" w:unhideWhenUsed="0"/>
+    <w:lsdException w:name="Medium Grid 3 Accent 6" w:semiHidden="0" w:uiPriority="69" w:unhideWhenUsed="0"/>
+    <w:lsdException w:name="Dark List Accent 6" w:semiHidden="0" w:uiPriority="70" w:unhideWhenUsed="0"/>
+    <w:lsdException w:name="Colorful Shading Accent 6" w:semiHidden="0" w:uiPriority="71" w:unhideWhenUsed="0"/>
+    <w:lsdException w:name="Colorful List Accent 6" w:semiHidden="0" w:uiPriority="72" w:unhideWhenUsed="0"/>
+    <w:lsdException w:name="Colorful Grid Accent 6" w:semiHidden="0" w:uiPriority="73" w:unhideWhenUsed="0"/>
+    <w:lsdException w:name="Subtle Emphasis" w:semiHidden="0" w:uiPriority="19" w:unhideWhenUsed="0" w:qFormat="1"/>
+    <w:lsdException w:name="Intense Emphasis" w:semiHidden="0" w:uiPriority="21" w:unhideWhenUsed="0" w:qFormat="1"/>
+    <w:lsdException w:name="Subtle Reference" w:semiHidden="0" w:uiPriority="31" w:unhideWhenUsed="0" w:qFormat="1"/>
+    <w:lsdException w:name="Intense Reference" w:semiHidden="0" w:uiPriority="32" w:unhideWhenUsed="0" w:qFormat="1"/>
+    <w:lsdException w:name="Book Title" w:semiHidden="0" w:uiPriority="33" w:unhideWhenUsed="0" w:qFormat="1"/>
+    <w:lsdException w:name="Bibliography" w:uiPriority="37"/>
+    <w:lsdException w:name="TOC Heading" w:uiPriority="39" w:qFormat="1"/>
+  </w:latentStyles>
+  <w:style w:type="paragraph" w:default="1" w:styleId="Normal">
+    <w:name w:val="Normal"/>
+    <w:qFormat/>
+    <w:rsid w:val="004E394F"/>
+    <w:pPr>
+      <w:spacing w:after="160" w:line="259" w:lineRule="auto"/>
+    </w:pPr>
+    <w:rPr>
+      <w:rFonts w:ascii="Times New Roman" w:hAnsi="Times New Roman"/>
+    </w:rPr>
+  </w:style>
+  <w:style w:type="paragraph" w:styleId="Heading1">
+    <w:name w:val="heading 1"/>
+    <w:basedOn w:val="Normal"/>
+    <w:next w:val="Normal"/>
+    <w:link w:val="Heading1Char"/>
+    <w:uiPriority w:val="9"/>
+    <w:qFormat/>
+    <w:rsid w:val="004E394F"/>
+    <w:pPr>
+      <w:keepNext/>
+      <w:keepLines/>
+      <w:spacing w:before="240" w:after="0"/>
+      <w:outlineLvl w:val="0"/>
+    </w:pPr>
+    <w:rPr>
+      <w:rFonts w:asciiTheme="majorHAnsi" w:eastAsiaTheme="majorEastAsia" w:hAnsiTheme="majorHAnsi" w:cstheme="majorBidi"/>
+      <w:color w:val="365F91" w:themeColor="accent1" w:themeShade="BF"/>
+      <w:sz w:val="32"/>
+      <w:szCs w:val="32"/>
+    </w:rPr>
+  </w:style>
+  <w:style w:type="paragraph" w:styleId="Heading2">
+    <w:name w:val="heading 2"/>
+    <w:basedOn w:val="Normal"/>
+    <w:next w:val="Normal"/>
+    <w:link w:val="Heading2Char"/>
+    <w:uiPriority w:val="9"/>
+    <w:unhideWhenUsed/>
+    <w:qFormat/>
+    <w:rsid w:val="003172DD"/>
+    <w:pPr>
+      <w:keepNext/>
+      <w:keepLines/>
+      <w:spacing w:before="200" w:after="0"/>
+      <w:outlineLvl w:val="1"/>
+    </w:pPr>
+    <w:rPr>
+      <w:rFonts w:asciiTheme="majorHAnsi" w:eastAsiaTheme="majorEastAsia" w:hAnsiTheme="majorHAnsi" w:cstheme="majorBidi"/>
+      <w:b/>
+      <w:bCs/>
+      <w:color w:val="4F81BD" w:themeColor="accent1"/>
+      <w:sz w:val="26"/>
+      <w:szCs w:val="26"/>
+    </w:rPr>
+  </w:style>
+  <w:style w:type="paragraph" w:styleId="Heading3">
+    <w:name w:val="heading 3"/>
+    <w:basedOn w:val="Normal"/>
+    <w:next w:val="Normal"/>
+    <w:link w:val="Heading3Char"/>
+    <w:uiPriority w:val="9"/>
+    <w:unhideWhenUsed/>
+    <w:qFormat/>
+    <w:rsid w:val="0015728B"/>
+    <w:pPr>
+      <w:keepNext/>
+      <w:keepLines/>
+      <w:spacing w:before="200" w:after="0"/>
+      <w:outlineLvl w:val="2"/>
+    </w:pPr>
+    <w:rPr>
+      <w:rFonts w:asciiTheme="majorHAnsi" w:eastAsiaTheme="majorEastAsia" w:hAnsiTheme="majorHAnsi" w:cstheme="majorBidi"/>
+      <w:b/>
+      <w:bCs/>
+      <w:color w:val="4F81BD" w:themeColor="accent1"/>
+    </w:rPr>
+  </w:style>
+  <w:style w:type="character" w:default="1" w:styleId="DefaultParagraphFont">
+    <w:name w:val="Default Paragraph Font"/>
+    <w:uiPriority w:val="1"/>
+    <w:semiHidden/>
+    <w:unhideWhenUsed/>
+  </w:style>
+  <w:style w:type="table" w:default="1" w:styleId="TableNormal">
+    <w:name w:val="Normal Table"/>
+    <w:uiPriority w:val="99"/>
+    <w:semiHidden/>
+    <w:unhideWhenUsed/>
+    <w:tblPr>
+      <w:tblInd w:w="0" w:type="dxa"/>
+      <w:tblCellMar>
+        <w:top w:w="0" w:type="dxa"/>
+        <w:left w:w="108" w:type="dxa"/>
+        <w:bottom w:w="0" w:type="dxa"/>
+        <w:right w:w="108" w:type="dxa"/>
+      </w:tblCellMar>
+    </w:tblPr>
+  </w:style>
+  <w:style w:type="numbering" w:default="1" w:styleId="NoList">
+    <w:name w:val="No List"/>
+    <w:uiPriority w:val="99"/>
+    <w:semiHidden/>
+    <w:unhideWhenUsed/>
+  </w:style>
+  <w:style w:type="character" w:customStyle="1" w:styleId="Heading1Char">
+    <w:name w:val="Heading 1 Char"/>
+    <w:basedOn w:val="DefaultParagraphFont"/>
+    <w:link w:val="Heading1"/>
+    <w:uiPriority w:val="9"/>
+    <w:rsid w:val="004E394F"/>
+    <w:rPr>
+      <w:rFonts w:asciiTheme="majorHAnsi" w:eastAsiaTheme="majorEastAsia" w:hAnsiTheme="majorHAnsi" w:cstheme="majorBidi"/>
+      <w:color w:val="365F91" w:themeColor="accent1" w:themeShade="BF"/>
+      <w:sz w:val="32"/>
+      <w:szCs w:val="32"/>
+    </w:rPr>
+  </w:style>
+  <w:style w:type="paragraph" w:customStyle="1" w:styleId="H2">
+    <w:name w:val="H2"/>
+    <w:basedOn w:val="Normal"/>
+    <w:link w:val="H2Char"/>
+    <w:autoRedefine/>
+    <w:qFormat/>
+    <w:rsid w:val="00082F23"/>
+    <w:pPr>
+      <w:spacing w:after="0" w:line="240" w:lineRule="auto"/>
+      <w:jc w:val="center"/>
+    </w:pPr>
+    <w:rPr>
+      <w:rFonts w:asciiTheme="minorHAnsi" w:hAnsiTheme="minorHAnsi" w:cstheme="minorHAnsi"/>
+      <w:sz w:val="24"/>
+      <w:szCs w:val="24"/>
+    </w:rPr>
+  </w:style>
+  <w:style w:type="character" w:customStyle="1" w:styleId="H2Char">
+    <w:name w:val="H2 Char"/>
+    <w:basedOn w:val="DefaultParagraphFont"/>
+    <w:link w:val="H2"/>
+    <w:rsid w:val="00082F23"/>
+    <w:rPr>
+      <w:rFonts w:cstheme="minorHAnsi"/>
+      <w:sz w:val="24"/>
+      <w:szCs w:val="24"/>
+    </w:rPr>
+  </w:style>
+  <w:style w:type="table" w:customStyle="1" w:styleId="GridTable41">
+    <w:name w:val="Grid Table 41"/>
+    <w:basedOn w:val="TableNormal"/>
+    <w:uiPriority w:val="49"/>
+    <w:rsid w:val="004E394F"/>
+    <w:pPr>
+      <w:spacing w:after="0" w:line="240" w:lineRule="auto"/>
+    </w:pPr>
+    <w:tblPr>
+      <w:tblStyleRowBandSize w:val="1"/>
+      <w:tblStyleColBandSize w:val="1"/>
+      <w:tblInd w:w="0" w:type="dxa"/>
+      <w:tblBorders>
+        <w:top w:val="single" w:sz="4" w:space="0" w:color="666666" w:themeColor="text1" w:themeTint="99"/>
+        <w:left w:val="single" w:sz="4" w:space="0" w:color="666666" w:themeColor="text1" w:themeTint="99"/>
+        <w:bottom w:val="single" w:sz="4" w:space="0" w:color="666666" w:themeColor="text1" w:themeTint="99"/>
+        <w:right w:val="single" w:sz="4" w:space="0" w:color="666666" w:themeColor="text1" w:themeTint="99"/>
+        <w:insideH w:val="single" w:sz="4" w:space="0" w:color="666666" w:themeColor="text1" w:themeTint="99"/>
+        <w:insideV w:val="single" w:sz="4" w:space="0" w:color="666666" w:themeColor="text1" w:themeTint="99"/>
+      </w:tblBorders>
+      <w:tblCellMar>
+        <w:top w:w="0" w:type="dxa"/>
+        <w:left w:w="108" w:type="dxa"/>
+        <w:bottom w:w="0" w:type="dxa"/>
+        <w:right w:w="108" w:type="dxa"/>
+      </w:tblCellMar>
+    </w:tblPr>
+    <w:tblStylePr w:type="firstRow">
+      <w:rPr>
+        <w:b/>
+        <w:bCs/>
+        <w:color w:val="FFFFFF" w:themeColor="background1"/>
+      </w:rPr>
+      <w:tblPr/>
+      <w:tcPr>
+        <w:tcBorders>
+          <w:top w:val="single" w:sz="4" w:space="0" w:color="000000" w:themeColor="text1"/>
+          <w:left w:val="single" w:sz="4" w:space="0" w:color="000000" w:themeColor="text1"/>
+          <w:bottom w:val="single" w:sz="4" w:space="0" w:color="000000" w:themeColor="text1"/>
+          <w:right w:val="single" w:sz="4" w:space="0" w:color="000000" w:themeColor="text1"/>
+          <w:insideH w:val="nil"/>
+          <w:insideV w:val="nil"/>
+        </w:tcBorders>
+        <w:shd w:val="clear" w:color="auto" w:fill="000000" w:themeFill="text1"/>
+      </w:tcPr>
+    </w:tblStylePr>
+    <w:tblStylePr w:type="lastRow">
+      <w:rPr>
+        <w:b/>
+        <w:bCs/>
+      </w:rPr>
+      <w:tblPr/>
+      <w:tcPr>
+        <w:tcBorders>
+          <w:top w:val="double" w:sz="4" w:space="0" w:color="000000" w:themeColor="text1"/>
+        </w:tcBorders>
+      </w:tcPr>
+    </w:tblStylePr>
+    <w:tblStylePr w:type="firstCol">
+      <w:rPr>
+        <w:b/>
+        <w:bCs/>
+      </w:rPr>
+    </w:tblStylePr>
+    <w:tblStylePr w:type="lastCol">
+      <w:rPr>
+        <w:b/>
+        <w:bCs/>
+      </w:rPr>
+    </w:tblStylePr>
+    <w:tblStylePr w:type="band1Vert">
+      <w:tblPr/>
+      <w:tcPr>
+        <w:shd w:val="clear" w:color="auto" w:fill="CCCCCC" w:themeFill="text1" w:themeFillTint="33"/>
+      </w:tcPr>
+    </w:tblStylePr>
+    <w:tblStylePr w:type="band1Horz">
+      <w:tblPr/>
+      <w:tcPr>
+        <w:shd w:val="clear" w:color="auto" w:fill="CCCCCC" w:themeFill="text1" w:themeFillTint="33"/>
+      </w:tcPr>
+    </w:tblStylePr>
+  </w:style>
+  <w:style w:type="paragraph" w:styleId="NoSpacing">
+    <w:name w:val="No Spacing"/>
+    <w:uiPriority w:val="1"/>
+    <w:qFormat/>
+    <w:rsid w:val="0066466A"/>
+    <w:pPr>
+      <w:spacing w:after="0" w:line="240" w:lineRule="auto"/>
+    </w:pPr>
+    <w:rPr>
+      <w:color w:val="1F497D" w:themeColor="text2"/>
+      <w:sz w:val="20"/>
+      <w:szCs w:val="20"/>
+    </w:rPr>
+  </w:style>
+  <w:style w:type="paragraph" w:styleId="BalloonText">
+    <w:name w:val="Balloon Text"/>
+    <w:basedOn w:val="Normal"/>
+    <w:link w:val="BalloonTextChar"/>
+    <w:uiPriority w:val="99"/>
+    <w:semiHidden/>
+    <w:unhideWhenUsed/>
+    <w:rsid w:val="0066466A"/>
+    <w:pPr>
+      <w:spacing w:after="0" w:line="240" w:lineRule="auto"/>
+    </w:pPr>
+    <w:rPr>
+      <w:rFonts w:ascii="Tahoma" w:hAnsi="Tahoma" w:cs="Tahoma"/>
+      <w:sz w:val="16"/>
+      <w:szCs w:val="16"/>
+    </w:rPr>
+  </w:style>
+  <w:style w:type="character" w:customStyle="1" w:styleId="BalloonTextChar">
+    <w:name w:val="Balloon Text Char"/>
+    <w:basedOn w:val="DefaultParagraphFont"/>
+    <w:link w:val="BalloonText"/>
+    <w:uiPriority w:val="99"/>
+    <w:semiHidden/>
+    <w:rsid w:val="0066466A"/>
+    <w:rPr>
+      <w:rFonts w:ascii="Tahoma" w:hAnsi="Tahoma" w:cs="Tahoma"/>
+      <w:sz w:val="16"/>
+      <w:szCs w:val="16"/>
+    </w:rPr>
+  </w:style>
+  <w:style w:type="table" w:styleId="TableGrid">
+    <w:name w:val="Table Grid"/>
+    <w:basedOn w:val="TableNormal"/>
+    <w:uiPriority w:val="39"/>
+    <w:rsid w:val="0045275A"/>
+    <w:pPr>
+      <w:spacing w:after="0" w:line="240" w:lineRule="auto"/>
+    </w:pPr>
+    <w:tblPr>
+      <w:tblInd w:w="0" w:type="dxa"/>
+      <w:tblBorders>
+        <w:top w:val="single" w:sz="4" w:space="0" w:color="auto"/>
+        <w:left w:val="single" w:sz="4" w:space="0" w:color="auto"/>
+        <w:bottom w:val="single" w:sz="4" w:space="0" w:color="auto"/>
+        <w:right w:val="single" w:sz="4" w:space="0" w:color="auto"/>
+        <w:insideH w:val="single" w:sz="4" w:space="0" w:color="auto"/>
+        <w:insideV w:val="single" w:sz="4" w:space="0" w:color="auto"/>
+      </w:tblBorders>
+      <w:tblCellMar>
+        <w:top w:w="0" w:type="dxa"/>
+        <w:left w:w="108" w:type="dxa"/>
+        <w:bottom w:w="0" w:type="dxa"/>
+        <w:right w:w="108" w:type="dxa"/>
+      </w:tblCellMar>
     </w:tblPr>
   </w:style>
   <w:style w:type="character" w:customStyle="1" w:styleId="css-truncate">
@@ -9900,7 +9825,7 @@
 </file>
 
 <file path=customXml/itemProps1.xml><?xml version="1.0" encoding="utf-8"?>
-<ds:datastoreItem xmlns:ds="http://schemas.openxmlformats.org/officeDocument/2006/customXml" ds:itemID="{EE5315BB-EE47-4156-9F84-D4C9128BA974}">
+<ds:datastoreItem xmlns:ds="http://schemas.openxmlformats.org/officeDocument/2006/customXml" ds:itemID="{B63C79A2-5C4A-4410-BA60-59240D07D549}">
   <ds:schemaRefs>
     <ds:schemaRef ds:uri="http://schemas.openxmlformats.org/officeDocument/2006/bibliography"/>
   </ds:schemaRefs>

</xml_diff>